<commit_message>
Tilføjet mine testdeltageren forventninger
</commit_message>
<xml_diff>
--- a/Usability_rapport_1.docx
+++ b/Usability_rapport_1.docx
@@ -4,7 +4,7 @@
   <w:body>
     <w:p>
       <w:pPr>
-        <w:pStyle w:val="Heading1"/>
+        <w:pStyle w:val="Overskrift1"/>
       </w:pPr>
       <w:r>
         <w:t>Resumé</w:t>
@@ -79,12 +79,10 @@
       </w:r>
     </w:p>
     <w:p>
-      <w:proofErr w:type="spellStart"/>
       <w:proofErr w:type="gramStart"/>
       <w:r>
         <w:t>webappen</w:t>
       </w:r>
-      <w:proofErr w:type="spellEnd"/>
       <w:proofErr w:type="gramEnd"/>
       <w:r>
         <w:t xml:space="preserve">, samt at </w:t>
@@ -121,7 +119,6 @@
         </w:rPr>
         <w:t xml:space="preserve"> personer om at løse typiske opgaver på </w:t>
       </w:r>
-      <w:proofErr w:type="spellStart"/>
       <w:r>
         <w:rPr>
           <w:rFonts w:asciiTheme="minorHAnsi" w:hAnsiTheme="minorHAnsi" w:cs="Arial"/>
@@ -130,7 +127,6 @@
         </w:rPr>
         <w:t>webappen</w:t>
       </w:r>
-      <w:proofErr w:type="spellEnd"/>
       <w:r>
         <w:rPr>
           <w:rFonts w:asciiTheme="minorHAnsi" w:hAnsiTheme="minorHAnsi" w:cs="Arial"/>
@@ -347,7 +343,7 @@
     </w:p>
     <w:p>
       <w:pPr>
-        <w:pStyle w:val="ListParagraph"/>
+        <w:pStyle w:val="Listeafsnit"/>
         <w:numPr>
           <w:ilvl w:val="0"/>
           <w:numId w:val="29"/>
@@ -658,7 +654,7 @@
     </w:p>
     <w:p>
       <w:pPr>
-        <w:pStyle w:val="Heading1"/>
+        <w:pStyle w:val="Overskrift1"/>
         <w:rPr>
           <w:rFonts w:eastAsia="Times New Roman"/>
           <w:lang w:eastAsia="da-DK"/>
@@ -678,7 +674,7 @@
     </w:p>
     <w:p>
       <w:pPr>
-        <w:pStyle w:val="Heading2"/>
+        <w:pStyle w:val="Overskrift2"/>
         <w:rPr>
           <w:rFonts w:eastAsia="Times New Roman" w:cs="Times New Roman"/>
           <w:b/>
@@ -696,24 +692,14 @@
     </w:p>
     <w:p>
       <w:r>
-        <w:t xml:space="preserve">Formålet med den første </w:t>
-      </w:r>
-      <w:proofErr w:type="spellStart"/>
-      <w:r>
-        <w:t>usability</w:t>
-      </w:r>
-      <w:proofErr w:type="spellEnd"/>
-      <w:r>
-        <w:t xml:space="preserve"> test er at</w:t>
+        <w:t>Formålet med den første usability test er at</w:t>
       </w:r>
       <w:r>
         <w:t xml:space="preserve"> finde og beskrive problemer i dialogen mellem typiske brugere og </w:t>
       </w:r>
-      <w:proofErr w:type="spellStart"/>
       <w:r>
         <w:t>webappen</w:t>
       </w:r>
-      <w:proofErr w:type="spellEnd"/>
       <w:r>
         <w:t xml:space="preserve">, samt at </w:t>
       </w:r>
@@ -760,11 +746,9 @@
       <w:r>
         <w:t xml:space="preserve">Forklarer </w:t>
       </w:r>
-      <w:proofErr w:type="spellStart"/>
       <w:r>
         <w:t>webappen</w:t>
       </w:r>
-      <w:proofErr w:type="spellEnd"/>
       <w:r>
         <w:t xml:space="preserve"> tydeligt hvilke nyttige opgaver det kan løse for sine brugere?</w:t>
       </w:r>
@@ -855,7 +839,7 @@
     </w:p>
     <w:p>
       <w:pPr>
-        <w:pStyle w:val="Heading1"/>
+        <w:pStyle w:val="Overskrift1"/>
         <w:rPr>
           <w:rFonts w:eastAsia="Times New Roman" w:cs="Times New Roman"/>
           <w:b/>
@@ -885,25 +869,7 @@
           <w:color w:val="000000"/>
           <w:lang w:eastAsia="da-DK"/>
         </w:rPr>
-        <w:t xml:space="preserve">Den første </w:t>
-      </w:r>
-      <w:proofErr w:type="spellStart"/>
-      <w:r>
-        <w:rPr>
-          <w:rFonts w:eastAsia="Times New Roman" w:cs="Arial"/>
-          <w:color w:val="000000"/>
-          <w:lang w:eastAsia="da-DK"/>
-        </w:rPr>
-        <w:t>usabilitytest</w:t>
-      </w:r>
-      <w:proofErr w:type="spellEnd"/>
-      <w:r>
-        <w:rPr>
-          <w:rFonts w:eastAsia="Times New Roman" w:cs="Arial"/>
-          <w:color w:val="000000"/>
-          <w:lang w:eastAsia="da-DK"/>
-        </w:rPr>
-        <w:t xml:space="preserve"> blev gennemført af 5 testdeltagere. Tre af testdeltagerne bor i hovedstadsområdet hvor de sidste to bor i Vejle. Alle 5 testdeltagere var arbejdende og lå i alderen 45-56. Testdeltagerne havde en varierende internet erfaring og brug, både hvor ofte de brugte internettet og hvad de brugte internettet til.</w:t>
+        <w:t>Den første usabilitytest blev gennemført af 5 testdeltagere. Tre af testdeltagerne bor i hovedstadsområdet hvor de sidste to bor i Vejle. Alle 5 testdeltagere var arbejdende og lå i alderen 45-56. Testdeltagerne havde en varierende internet erfaring og brug, både hvor ofte de brugte internettet og hvad de brugte internettet til.</w:t>
       </w:r>
     </w:p>
     <w:p>
@@ -937,25 +903,7 @@
           <w:color w:val="000000"/>
           <w:lang w:eastAsia="da-DK"/>
         </w:rPr>
-        <w:t xml:space="preserve">Hver testdeltager blev indledningsvist interviewet om sine erfaringer og brug af internettet, samt hvad deres forventninger var til vores </w:t>
-      </w:r>
-      <w:proofErr w:type="spellStart"/>
-      <w:r>
-        <w:rPr>
-          <w:rFonts w:eastAsia="Times New Roman" w:cs="Arial"/>
-          <w:color w:val="000000"/>
-          <w:lang w:eastAsia="da-DK"/>
-        </w:rPr>
-        <w:t>webapp</w:t>
-      </w:r>
-      <w:proofErr w:type="spellEnd"/>
-      <w:r>
-        <w:rPr>
-          <w:rFonts w:eastAsia="Times New Roman" w:cs="Arial"/>
-          <w:color w:val="000000"/>
-          <w:lang w:eastAsia="da-DK"/>
-        </w:rPr>
-        <w:t>.</w:t>
+        <w:t>Hver testdeltager blev indledningsvist interviewet om sine erfaringer og brug af internettet, samt hvad deres forventninger var til vores webapp.</w:t>
       </w:r>
       <w:r>
         <w:rPr>
@@ -964,43 +912,7 @@
           <w:lang w:eastAsia="da-DK"/>
         </w:rPr>
         <w:br/>
-        <w:t xml:space="preserve">Derefter blev testdeltagerene bedt om at løse en række opgaver ved hjælp af </w:t>
-      </w:r>
-      <w:proofErr w:type="spellStart"/>
-      <w:r>
-        <w:rPr>
-          <w:rFonts w:eastAsia="Times New Roman" w:cs="Arial"/>
-          <w:color w:val="000000"/>
-          <w:lang w:eastAsia="da-DK"/>
-        </w:rPr>
-        <w:t>webappen</w:t>
-      </w:r>
-      <w:proofErr w:type="spellEnd"/>
-      <w:r>
-        <w:rPr>
-          <w:rFonts w:eastAsia="Times New Roman" w:cs="Arial"/>
-          <w:color w:val="000000"/>
-          <w:lang w:eastAsia="da-DK"/>
-        </w:rPr>
-        <w:t xml:space="preserve">. Mens testdeltagerene løste opgaverne, blev de bedt om at tænke højt og kommentere </w:t>
-      </w:r>
-      <w:proofErr w:type="spellStart"/>
-      <w:r>
-        <w:rPr>
-          <w:rFonts w:eastAsia="Times New Roman" w:cs="Arial"/>
-          <w:color w:val="000000"/>
-          <w:lang w:eastAsia="da-DK"/>
-        </w:rPr>
-        <w:t>webappen</w:t>
-      </w:r>
-      <w:proofErr w:type="spellEnd"/>
-      <w:r>
-        <w:rPr>
-          <w:rFonts w:eastAsia="Times New Roman" w:cs="Arial"/>
-          <w:color w:val="000000"/>
-          <w:lang w:eastAsia="da-DK"/>
-        </w:rPr>
-        <w:t>.</w:t>
+        <w:t>Derefter blev testdeltagerene bedt om at løse en række opgaver ved hjælp af webappen. Mens testdeltagerene løste opgaverne, blev de bedt om at tænke højt og kommentere webappen.</w:t>
       </w:r>
     </w:p>
     <w:p>
@@ -1020,7 +932,7 @@
     </w:p>
     <w:p>
       <w:pPr>
-        <w:pStyle w:val="Heading2"/>
+        <w:pStyle w:val="Overskrift2"/>
         <w:rPr>
           <w:lang w:val="da-DK"/>
         </w:rPr>
@@ -1028,7 +940,7 @@
     </w:p>
     <w:p>
       <w:pPr>
-        <w:pStyle w:val="Heading2"/>
+        <w:pStyle w:val="Overskrift2"/>
         <w:rPr>
           <w:lang w:val="da-DK"/>
         </w:rPr>
@@ -1061,7 +973,6 @@
         </w:rPr>
         <w:t xml:space="preserve"> blev udført på en bærbar computer med Windows 10 operativsystem. </w:t>
       </w:r>
-      <w:proofErr w:type="spellStart"/>
       <w:r>
         <w:rPr>
           <w:sz w:val="24"/>
@@ -1069,7 +980,6 @@
         </w:rPr>
         <w:t>Webappen</w:t>
       </w:r>
-      <w:proofErr w:type="spellEnd"/>
       <w:r>
         <w:rPr>
           <w:sz w:val="24"/>
@@ -1096,7 +1006,7 @@
     </w:p>
     <w:p>
       <w:pPr>
-        <w:pStyle w:val="Heading2"/>
+        <w:pStyle w:val="Overskrift2"/>
         <w:rPr>
           <w:lang w:val="da-DK"/>
         </w:rPr>
@@ -1104,7 +1014,7 @@
     </w:p>
     <w:p>
       <w:pPr>
-        <w:pStyle w:val="Heading2"/>
+        <w:pStyle w:val="Overskrift2"/>
         <w:rPr>
           <w:lang w:val="da-DK"/>
         </w:rPr>
@@ -1118,7 +1028,7 @@
     </w:p>
     <w:tbl>
       <w:tblPr>
-        <w:tblStyle w:val="TableGrid"/>
+        <w:tblStyle w:val="Tabel-Gitter"/>
         <w:tblW w:w="9351" w:type="dxa"/>
         <w:tblLayout w:type="fixed"/>
         <w:tblLook w:val="04A0" w:firstRow="1" w:lastRow="0" w:firstColumn="1" w:lastColumn="0" w:noHBand="0" w:noVBand="1"/>
@@ -1966,7 +1876,7 @@
     </w:tbl>
     <w:p>
       <w:pPr>
-        <w:pStyle w:val="Caption"/>
+        <w:pStyle w:val="Billedtekst"/>
       </w:pPr>
       <w:proofErr w:type="spellStart"/>
       <w:r>
@@ -2007,18 +1917,16 @@
       <w:r>
         <w:t xml:space="preserve">Testdeltagerne er valgt ud fra en general målgruppe af </w:t>
       </w:r>
-      <w:proofErr w:type="spellStart"/>
       <w:r>
         <w:t>webappen</w:t>
       </w:r>
-      <w:proofErr w:type="spellEnd"/>
       <w:r>
         <w:t>. Dvs. folk på arbejdsmarkedet.</w:t>
       </w:r>
     </w:p>
     <w:p>
       <w:pPr>
-        <w:pStyle w:val="Heading2"/>
+        <w:pStyle w:val="Overskrift2"/>
         <w:rPr>
           <w:lang w:val="da-DK"/>
         </w:rPr>
@@ -2026,7 +1934,7 @@
     </w:p>
     <w:p>
       <w:pPr>
-        <w:pStyle w:val="Heading2"/>
+        <w:pStyle w:val="Overskrift2"/>
         <w:rPr>
           <w:rFonts w:cs="Arial"/>
           <w:color w:val="000000"/>
@@ -2063,7 +1971,7 @@
     </w:p>
     <w:tbl>
       <w:tblPr>
-        <w:tblStyle w:val="TableGrid"/>
+        <w:tblStyle w:val="Tabel-Gitter"/>
         <w:tblW w:w="0" w:type="auto"/>
         <w:tblBorders>
           <w:top w:val="none" w:sz="0" w:space="0" w:color="auto"/>
@@ -2541,7 +2449,7 @@
     </w:tbl>
     <w:p>
       <w:pPr>
-        <w:pStyle w:val="Heading2"/>
+        <w:pStyle w:val="Overskrift2"/>
         <w:rPr>
           <w:lang w:val="da-DK"/>
         </w:rPr>
@@ -2780,7 +2688,7 @@
     <w:p/>
     <w:p>
       <w:pPr>
-        <w:pStyle w:val="Heading1"/>
+        <w:pStyle w:val="Overskrift1"/>
       </w:pPr>
       <w:r>
         <w:t>Testdeltagernes forventninger til webstedet</w:t>
@@ -2801,15 +2709,7 @@
     </w:p>
     <w:p>
       <w:r>
-        <w:t xml:space="preserve">Testdeltagerne havde alle primært typiske forventninger til </w:t>
-      </w:r>
-      <w:proofErr w:type="spellStart"/>
-      <w:r>
-        <w:t>webappen</w:t>
-      </w:r>
-      <w:proofErr w:type="spellEnd"/>
-      <w:r>
-        <w:t xml:space="preserve">. Måske fordi de ikke har benyttet lignende </w:t>
+        <w:t xml:space="preserve">Testdeltagerne havde alle primært typiske forventninger til webappen. Måske fordi de ikke har benyttet lignende </w:t>
       </w:r>
       <w:proofErr w:type="spellStart"/>
       <w:r>
@@ -2822,7 +2722,7 @@
     </w:p>
     <w:tbl>
       <w:tblPr>
-        <w:tblStyle w:val="TableGrid"/>
+        <w:tblStyle w:val="Tabel-Gitter"/>
         <w:tblW w:w="0" w:type="auto"/>
         <w:tblLook w:val="04A0" w:firstRow="1" w:lastRow="0" w:firstColumn="1" w:lastColumn="0" w:noHBand="0" w:noVBand="1"/>
       </w:tblPr>
@@ -3003,6 +2903,11 @@
               <w:spacing w:before="120" w:after="120"/>
               <w:jc w:val="center"/>
             </w:pPr>
+            <w:proofErr w:type="gramStart"/>
+            <w:r>
+              <w:t>x</w:t>
+            </w:r>
+            <w:proofErr w:type="gramEnd"/>
           </w:p>
         </w:tc>
         <w:tc>
@@ -3014,6 +2919,11 @@
               <w:spacing w:before="120" w:after="120"/>
               <w:jc w:val="center"/>
             </w:pPr>
+            <w:proofErr w:type="gramStart"/>
+            <w:r>
+              <w:t>x</w:t>
+            </w:r>
+            <w:proofErr w:type="gramEnd"/>
           </w:p>
         </w:tc>
         <w:tc>
@@ -3025,6 +2935,11 @@
               <w:spacing w:before="120" w:after="120"/>
               <w:jc w:val="center"/>
             </w:pPr>
+            <w:proofErr w:type="gramStart"/>
+            <w:r>
+              <w:t>x</w:t>
+            </w:r>
+            <w:proofErr w:type="gramEnd"/>
           </w:p>
         </w:tc>
       </w:tr>
@@ -3160,6 +3075,11 @@
               <w:spacing w:before="120" w:after="120"/>
               <w:jc w:val="center"/>
             </w:pPr>
+            <w:r>
+              <w:t>x</w:t>
+            </w:r>
+            <w:bookmarkStart w:id="1" w:name="_GoBack"/>
+            <w:bookmarkEnd w:id="1"/>
           </w:p>
         </w:tc>
         <w:tc>
@@ -3323,7 +3243,7 @@
     </w:tbl>
     <w:p>
       <w:pPr>
-        <w:pStyle w:val="Caption"/>
+        <w:pStyle w:val="Billedtekst"/>
         <w:rPr>
           <w:lang w:val="da-DK"/>
         </w:rPr>
@@ -3360,25 +3280,17 @@
         <w:rPr>
           <w:lang w:val="da-DK"/>
         </w:rPr>
-        <w:t xml:space="preserve">: Testdeltagernes forventninger til </w:t>
+        <w:t>: Testdeltagernes forventninger til webappen</w:t>
       </w:r>
-      <w:proofErr w:type="spellStart"/>
-      <w:r>
-        <w:rPr>
-          <w:lang w:val="da-DK"/>
-        </w:rPr>
-        <w:t>webappen</w:t>
-      </w:r>
-      <w:proofErr w:type="spellEnd"/>
     </w:p>
     <w:p>
       <w:pPr>
-        <w:pStyle w:val="Heading1"/>
+        <w:pStyle w:val="Overskrift1"/>
       </w:pPr>
     </w:p>
     <w:p>
       <w:pPr>
-        <w:pStyle w:val="Heading1"/>
+        <w:pStyle w:val="Overskrift1"/>
       </w:pPr>
       <w:r>
         <w:t xml:space="preserve">Testdeltagernes oplevelse af </w:t>
@@ -3389,7 +3301,7 @@
     </w:p>
     <w:p>
       <w:pPr>
-        <w:pStyle w:val="Heading2"/>
+        <w:pStyle w:val="Overskrift2"/>
         <w:rPr>
           <w:lang w:val="da-DK"/>
         </w:rPr>
@@ -3403,7 +3315,7 @@
     </w:p>
     <w:tbl>
       <w:tblPr>
-        <w:tblStyle w:val="TableGrid"/>
+        <w:tblStyle w:val="Tabel-Gitter"/>
         <w:tblW w:w="0" w:type="auto"/>
         <w:tblLook w:val="04A0" w:firstRow="1" w:lastRow="0" w:firstColumn="1" w:lastColumn="0" w:noHBand="0" w:noVBand="1"/>
       </w:tblPr>
@@ -3489,38 +3401,22 @@
                 <w:color w:val="44546A" w:themeColor="text2"/>
               </w:rPr>
             </w:pPr>
-            <w:proofErr w:type="spellStart"/>
             <w:r>
               <w:rPr>
                 <w:color w:val="44546A" w:themeColor="text2"/>
               </w:rPr>
-              <w:t>Webappen</w:t>
-            </w:r>
-            <w:proofErr w:type="spellEnd"/>
-            <w:r>
+              <w:t>Webappen er simpel at bruge</w:t>
+            </w:r>
+          </w:p>
+          <w:p>
+            <w:pPr>
+              <w:spacing w:before="240" w:after="120"/>
               <w:rPr>
                 <w:color w:val="44546A" w:themeColor="text2"/>
               </w:rPr>
-              <w:t xml:space="preserve"> er simpel at bruge</w:t>
-            </w:r>
-          </w:p>
-          <w:p>
-            <w:pPr>
-              <w:spacing w:before="240" w:after="120"/>
-              <w:rPr>
-                <w:color w:val="44546A" w:themeColor="text2"/>
-              </w:rPr>
-            </w:pPr>
-            <w:r>
-              <w:t xml:space="preserve">Alle testdeltagere fandt </w:t>
-            </w:r>
-            <w:proofErr w:type="spellStart"/>
-            <w:r>
-              <w:t>webappen</w:t>
-            </w:r>
-            <w:proofErr w:type="spellEnd"/>
-            <w:r>
-              <w:t xml:space="preserve"> enkel at bruge</w:t>
+            </w:pPr>
+            <w:r>
+              <w:t>Alle testdeltagere fandt webappen enkel at bruge</w:t>
             </w:r>
           </w:p>
         </w:tc>
@@ -3694,7 +3590,7 @@
     </w:tbl>
     <w:p>
       <w:pPr>
-        <w:pStyle w:val="Heading2"/>
+        <w:pStyle w:val="Overskrift2"/>
         <w:rPr>
           <w:lang w:val="da-DK"/>
         </w:rPr>
@@ -3702,7 +3598,7 @@
     </w:p>
     <w:p>
       <w:pPr>
-        <w:pStyle w:val="Heading2"/>
+        <w:pStyle w:val="Overskrift2"/>
         <w:rPr>
           <w:lang w:val="da-DK"/>
         </w:rPr>
@@ -3716,7 +3612,7 @@
     </w:p>
     <w:tbl>
       <w:tblPr>
-        <w:tblStyle w:val="TableGrid"/>
+        <w:tblStyle w:val="Tabel-Gitter"/>
         <w:tblW w:w="0" w:type="auto"/>
         <w:tblLook w:val="04A0" w:firstRow="1" w:lastRow="0" w:firstColumn="1" w:lastColumn="0" w:noHBand="0" w:noVBand="1"/>
       </w:tblPr>
@@ -4049,7 +3945,7 @@
     </w:tbl>
     <w:p>
       <w:pPr>
-        <w:pStyle w:val="Heading2"/>
+        <w:pStyle w:val="Overskrift2"/>
         <w:rPr>
           <w:lang w:val="da-DK"/>
         </w:rPr>
@@ -4057,7 +3953,7 @@
     </w:p>
     <w:p>
       <w:pPr>
-        <w:pStyle w:val="Heading2"/>
+        <w:pStyle w:val="Overskrift2"/>
       </w:pPr>
       <w:proofErr w:type="spellStart"/>
       <w:r>
@@ -4086,7 +3982,7 @@
     </w:p>
     <w:tbl>
       <w:tblPr>
-        <w:tblStyle w:val="TableGrid"/>
+        <w:tblStyle w:val="Tabel-Gitter"/>
         <w:tblW w:w="0" w:type="auto"/>
         <w:tblLook w:val="04A0" w:firstRow="1" w:lastRow="0" w:firstColumn="1" w:lastColumn="0" w:noHBand="0" w:noVBand="1"/>
       </w:tblPr>
@@ -4731,7 +4627,7 @@
     </w:tbl>
     <w:p>
       <w:pPr>
-        <w:pStyle w:val="Heading2"/>
+        <w:pStyle w:val="Overskrift2"/>
         <w:rPr>
           <w:lang w:val="da-DK"/>
         </w:rPr>
@@ -4739,7 +4635,7 @@
     </w:p>
     <w:p>
       <w:pPr>
-        <w:pStyle w:val="Heading2"/>
+        <w:pStyle w:val="Overskrift2"/>
       </w:pPr>
       <w:r>
         <w:t xml:space="preserve">Log </w:t>
@@ -4762,7 +4658,7 @@
     </w:p>
     <w:tbl>
       <w:tblPr>
-        <w:tblStyle w:val="TableGrid"/>
+        <w:tblStyle w:val="Tabel-Gitter"/>
         <w:tblW w:w="0" w:type="auto"/>
         <w:tblLook w:val="04A0" w:firstRow="1" w:lastRow="0" w:firstColumn="1" w:lastColumn="0" w:noHBand="0" w:noVBand="1"/>
       </w:tblPr>
@@ -5110,8 +5006,6 @@
             <w:r>
               <w:t>”.</w:t>
             </w:r>
-            <w:bookmarkStart w:id="1" w:name="_GoBack"/>
-            <w:bookmarkEnd w:id="1"/>
           </w:p>
           <w:p>
             <w:pPr>
@@ -5132,7 +5026,7 @@
     </w:tbl>
     <w:p>
       <w:pPr>
-        <w:pStyle w:val="Heading1"/>
+        <w:pStyle w:val="Overskrift1"/>
         <w:rPr>
           <w:sz w:val="26"/>
           <w:szCs w:val="26"/>
@@ -5141,7 +5035,7 @@
     </w:p>
     <w:p>
       <w:pPr>
-        <w:pStyle w:val="Heading1"/>
+        <w:pStyle w:val="Overskrift1"/>
         <w:rPr>
           <w:rFonts w:eastAsia="Times New Roman"/>
           <w:color w:val="000000"/>
@@ -5236,7 +5130,7 @@
     </w:p>
     <w:tbl>
       <w:tblPr>
-        <w:tblStyle w:val="ListTable3"/>
+        <w:tblStyle w:val="Listetabel3"/>
         <w:tblW w:w="0" w:type="auto"/>
         <w:tblLook w:val="04A0" w:firstRow="1" w:lastRow="0" w:firstColumn="1" w:lastColumn="0" w:noHBand="0" w:noVBand="1"/>
       </w:tblPr>
@@ -10343,7 +10237,7 @@
     </w:tbl>
     <w:p>
       <w:pPr>
-        <w:pStyle w:val="Caption"/>
+        <w:pStyle w:val="Billedtekst"/>
         <w:rPr>
           <w:rFonts w:eastAsia="Times New Roman" w:cs="Times New Roman"/>
           <w:vertAlign w:val="superscript"/>
@@ -10441,7 +10335,7 @@
     </w:p>
     <w:p>
       <w:pPr>
-        <w:pStyle w:val="Heading1"/>
+        <w:pStyle w:val="Overskrift1"/>
         <w:rPr>
           <w:lang w:eastAsia="da-DK"/>
         </w:rPr>
@@ -10468,7 +10362,7 @@
     </w:p>
     <w:tbl>
       <w:tblPr>
-        <w:tblStyle w:val="TableGrid"/>
+        <w:tblStyle w:val="Tabel-Gitter"/>
         <w:tblW w:w="4423" w:type="dxa"/>
         <w:tblInd w:w="88" w:type="dxa"/>
         <w:tblLayout w:type="fixed"/>
@@ -10499,7 +10393,6 @@
               <w:rPr>
                 <w:sz w:val="20"/>
               </w:rPr>
-              <w:lastRenderedPageBreak/>
               <w:br w:type="page"/>
             </w:r>
             <w:r>
@@ -10904,7 +10797,6 @@
               <w:rPr>
                 <w:sz w:val="18"/>
               </w:rPr>
-              <w:lastRenderedPageBreak/>
               <w:t>b</w:t>
             </w:r>
             <w:proofErr w:type="gramEnd"/>
@@ -14441,7 +14333,6 @@
               <w:rPr>
                 <w:sz w:val="18"/>
               </w:rPr>
-              <w:lastRenderedPageBreak/>
               <w:t xml:space="preserve">a) </w:t>
             </w:r>
           </w:p>
@@ -18929,7 +18820,6 @@
               <w:rPr>
                 <w:sz w:val="16"/>
               </w:rPr>
-              <w:lastRenderedPageBreak/>
               <w:t>Brugertilfredshed</w:t>
             </w:r>
           </w:p>
@@ -20756,7 +20646,7 @@
     </w:p>
     <w:p>
       <w:pPr>
-        <w:pStyle w:val="Heading1"/>
+        <w:pStyle w:val="Overskrift1"/>
         <w:rPr>
           <w:rFonts w:eastAsia="Times New Roman" w:cs="Times New Roman"/>
           <w:b/>
@@ -20821,23 +20711,7 @@
           <w:rFonts w:eastAsia="Times New Roman" w:cs="Times New Roman"/>
           <w:lang w:eastAsia="da-DK"/>
         </w:rPr>
-        <w:t xml:space="preserve">Derudover havde tre af de fem deltagere små problemer med at oprette en bruger. Dette er vi også meget opmærksomme på, da det at oprette en bruger er en meget essentiel del af projektet. Uden en bruger kan testpersonen ikke bruge selve </w:t>
-      </w:r>
-      <w:proofErr w:type="spellStart"/>
-      <w:r>
-        <w:rPr>
-          <w:rFonts w:eastAsia="Times New Roman" w:cs="Times New Roman"/>
-          <w:lang w:eastAsia="da-DK"/>
-        </w:rPr>
-        <w:t>webappen</w:t>
-      </w:r>
-      <w:proofErr w:type="spellEnd"/>
-      <w:r>
-        <w:rPr>
-          <w:rFonts w:eastAsia="Times New Roman" w:cs="Times New Roman"/>
-          <w:lang w:eastAsia="da-DK"/>
-        </w:rPr>
-        <w:t>. Derfor vil vi også lave nogle ændringer her, så det forhåbentlig ikke er så svært at oprette en bruger.</w:t>
+        <w:t>Derudover havde tre af de fem deltagere små problemer med at oprette en bruger. Dette er vi også meget opmærksomme på, da det at oprette en bruger er en meget essentiel del af projektet. Uden en bruger kan testpersonen ikke bruge selve webappen. Derfor vil vi også lave nogle ændringer her, så det forhåbentlig ikke er så svært at oprette en bruger.</w:t>
       </w:r>
     </w:p>
     <w:p>
@@ -20869,7 +20743,7 @@
 
 <file path=word/numbering.xml><?xml version="1.0" encoding="utf-8"?>
 <w:numbering xmlns:wpc="http://schemas.microsoft.com/office/word/2010/wordprocessingCanvas" xmlns:mc="http://schemas.openxmlformats.org/markup-compatibility/2006" xmlns:o="urn:schemas-microsoft-com:office:office" xmlns:r="http://schemas.openxmlformats.org/officeDocument/2006/relationships" xmlns:m="http://schemas.openxmlformats.org/officeDocument/2006/math" xmlns:v="urn:schemas-microsoft-com:vml" xmlns:wp14="http://schemas.microsoft.com/office/word/2010/wordprocessingDrawing" xmlns:wp="http://schemas.openxmlformats.org/drawingml/2006/wordprocessingDrawing" xmlns:w10="urn:schemas-microsoft-com:office:word" xmlns:w="http://schemas.openxmlformats.org/wordprocessingml/2006/main" xmlns:w14="http://schemas.microsoft.com/office/word/2010/wordml" xmlns:w15="http://schemas.microsoft.com/office/word/2012/wordml" xmlns:wpg="http://schemas.microsoft.com/office/word/2010/wordprocessingGroup" xmlns:wpi="http://schemas.microsoft.com/office/word/2010/wordprocessingInk" xmlns:wne="http://schemas.microsoft.com/office/word/2006/wordml" xmlns:wps="http://schemas.microsoft.com/office/word/2010/wordprocessingShape" mc:Ignorable="w14 w15 wp14">
-  <w:abstractNum w:abstractNumId="0">
+  <w:abstractNum w:abstractNumId="0" w15:restartNumberingAfterBreak="0">
     <w:nsid w:val="058B4542"/>
     <w:multiLevelType w:val="multilevel"/>
     <w:tmpl w:val="CF64DCF8"/>
@@ -21014,7 +20888,7 @@
       </w:rPr>
     </w:lvl>
   </w:abstractNum>
-  <w:abstractNum w:abstractNumId="1">
+  <w:abstractNum w:abstractNumId="1" w15:restartNumberingAfterBreak="0">
     <w:nsid w:val="08DD45E6"/>
     <w:multiLevelType w:val="hybridMultilevel"/>
     <w:tmpl w:val="9F10BA9E"/>
@@ -21127,7 +21001,7 @@
       </w:rPr>
     </w:lvl>
   </w:abstractNum>
-  <w:abstractNum w:abstractNumId="2">
+  <w:abstractNum w:abstractNumId="2" w15:restartNumberingAfterBreak="0">
     <w:nsid w:val="0B9B7536"/>
     <w:multiLevelType w:val="hybridMultilevel"/>
     <w:tmpl w:val="BE24F0EA"/>
@@ -21240,7 +21114,7 @@
       </w:rPr>
     </w:lvl>
   </w:abstractNum>
-  <w:abstractNum w:abstractNumId="3">
+  <w:abstractNum w:abstractNumId="3" w15:restartNumberingAfterBreak="0">
     <w:nsid w:val="12EB7B4A"/>
     <w:multiLevelType w:val="hybridMultilevel"/>
     <w:tmpl w:val="0D62A64C"/>
@@ -21353,7 +21227,7 @@
       </w:rPr>
     </w:lvl>
   </w:abstractNum>
-  <w:abstractNum w:abstractNumId="4">
+  <w:abstractNum w:abstractNumId="4" w15:restartNumberingAfterBreak="0">
     <w:nsid w:val="1629500F"/>
     <w:multiLevelType w:val="multilevel"/>
     <w:tmpl w:val="08609F08"/>
@@ -21502,7 +21376,7 @@
       </w:rPr>
     </w:lvl>
   </w:abstractNum>
-  <w:abstractNum w:abstractNumId="5">
+  <w:abstractNum w:abstractNumId="5" w15:restartNumberingAfterBreak="0">
     <w:nsid w:val="200F0E81"/>
     <w:multiLevelType w:val="hybridMultilevel"/>
     <w:tmpl w:val="E01C4F12"/>
@@ -21615,7 +21489,7 @@
       </w:rPr>
     </w:lvl>
   </w:abstractNum>
-  <w:abstractNum w:abstractNumId="6">
+  <w:abstractNum w:abstractNumId="6" w15:restartNumberingAfterBreak="0">
     <w:nsid w:val="22C46609"/>
     <w:multiLevelType w:val="hybridMultilevel"/>
     <w:tmpl w:val="447494DC"/>
@@ -21728,7 +21602,7 @@
       </w:rPr>
     </w:lvl>
   </w:abstractNum>
-  <w:abstractNum w:abstractNumId="7">
+  <w:abstractNum w:abstractNumId="7" w15:restartNumberingAfterBreak="0">
     <w:nsid w:val="2C447611"/>
     <w:multiLevelType w:val="hybridMultilevel"/>
     <w:tmpl w:val="736ECD82"/>
@@ -21841,7 +21715,7 @@
       </w:rPr>
     </w:lvl>
   </w:abstractNum>
-  <w:abstractNum w:abstractNumId="8">
+  <w:abstractNum w:abstractNumId="8" w15:restartNumberingAfterBreak="0">
     <w:nsid w:val="38205FFB"/>
     <w:multiLevelType w:val="multilevel"/>
     <w:tmpl w:val="E2FEE396"/>
@@ -21990,7 +21864,7 @@
       </w:rPr>
     </w:lvl>
   </w:abstractNum>
-  <w:abstractNum w:abstractNumId="9">
+  <w:abstractNum w:abstractNumId="9" w15:restartNumberingAfterBreak="0">
     <w:nsid w:val="38ED20AE"/>
     <w:multiLevelType w:val="hybridMultilevel"/>
     <w:tmpl w:val="EC80A198"/>
@@ -22080,7 +21954,7 @@
       </w:pPr>
     </w:lvl>
   </w:abstractNum>
-  <w:abstractNum w:abstractNumId="10">
+  <w:abstractNum w:abstractNumId="10" w15:restartNumberingAfterBreak="0">
     <w:nsid w:val="3DD7227D"/>
     <w:multiLevelType w:val="hybridMultilevel"/>
     <w:tmpl w:val="B4441A16"/>
@@ -22169,7 +22043,7 @@
       </w:pPr>
     </w:lvl>
   </w:abstractNum>
-  <w:abstractNum w:abstractNumId="11">
+  <w:abstractNum w:abstractNumId="11" w15:restartNumberingAfterBreak="0">
     <w:nsid w:val="3E9B7374"/>
     <w:multiLevelType w:val="hybridMultilevel"/>
     <w:tmpl w:val="F8FC9918"/>
@@ -22282,7 +22156,7 @@
       </w:rPr>
     </w:lvl>
   </w:abstractNum>
-  <w:abstractNum w:abstractNumId="12">
+  <w:abstractNum w:abstractNumId="12" w15:restartNumberingAfterBreak="0">
     <w:nsid w:val="41436A53"/>
     <w:multiLevelType w:val="hybridMultilevel"/>
     <w:tmpl w:val="A148D8D0"/>
@@ -22395,7 +22269,7 @@
       </w:rPr>
     </w:lvl>
   </w:abstractNum>
-  <w:abstractNum w:abstractNumId="13">
+  <w:abstractNum w:abstractNumId="13" w15:restartNumberingAfterBreak="0">
     <w:nsid w:val="44CA2FE5"/>
     <w:multiLevelType w:val="multilevel"/>
     <w:tmpl w:val="CF64DCF8"/>
@@ -22540,7 +22414,7 @@
       </w:rPr>
     </w:lvl>
   </w:abstractNum>
-  <w:abstractNum w:abstractNumId="14">
+  <w:abstractNum w:abstractNumId="14" w15:restartNumberingAfterBreak="0">
     <w:nsid w:val="44D30F69"/>
     <w:multiLevelType w:val="hybridMultilevel"/>
     <w:tmpl w:val="29F26CD4"/>
@@ -22653,7 +22527,7 @@
       </w:rPr>
     </w:lvl>
   </w:abstractNum>
-  <w:abstractNum w:abstractNumId="15">
+  <w:abstractNum w:abstractNumId="15" w15:restartNumberingAfterBreak="0">
     <w:nsid w:val="478B51C1"/>
     <w:multiLevelType w:val="multilevel"/>
     <w:tmpl w:val="219018E6"/>
@@ -22802,7 +22676,7 @@
       </w:rPr>
     </w:lvl>
   </w:abstractNum>
-  <w:abstractNum w:abstractNumId="16">
+  <w:abstractNum w:abstractNumId="16" w15:restartNumberingAfterBreak="0">
     <w:nsid w:val="47F84200"/>
     <w:multiLevelType w:val="multilevel"/>
     <w:tmpl w:val="7506C768"/>
@@ -22951,7 +22825,7 @@
       </w:rPr>
     </w:lvl>
   </w:abstractNum>
-  <w:abstractNum w:abstractNumId="17">
+  <w:abstractNum w:abstractNumId="17" w15:restartNumberingAfterBreak="0">
     <w:nsid w:val="49D24040"/>
     <w:multiLevelType w:val="hybridMultilevel"/>
     <w:tmpl w:val="FA764DFA"/>
@@ -23064,7 +22938,7 @@
       </w:rPr>
     </w:lvl>
   </w:abstractNum>
-  <w:abstractNum w:abstractNumId="18">
+  <w:abstractNum w:abstractNumId="18" w15:restartNumberingAfterBreak="0">
     <w:nsid w:val="4FA2517B"/>
     <w:multiLevelType w:val="multilevel"/>
     <w:tmpl w:val="CF64DCF8"/>
@@ -23209,7 +23083,7 @@
       </w:rPr>
     </w:lvl>
   </w:abstractNum>
-  <w:abstractNum w:abstractNumId="19">
+  <w:abstractNum w:abstractNumId="19" w15:restartNumberingAfterBreak="0">
     <w:nsid w:val="506E4B64"/>
     <w:multiLevelType w:val="hybridMultilevel"/>
     <w:tmpl w:val="12EE7CA8"/>
@@ -23300,7 +23174,7 @@
       </w:pPr>
     </w:lvl>
   </w:abstractNum>
-  <w:abstractNum w:abstractNumId="20">
+  <w:abstractNum w:abstractNumId="20" w15:restartNumberingAfterBreak="0">
     <w:nsid w:val="52A7246B"/>
     <w:multiLevelType w:val="hybridMultilevel"/>
     <w:tmpl w:val="C9903AA0"/>
@@ -23386,7 +23260,7 @@
       </w:pPr>
     </w:lvl>
   </w:abstractNum>
-  <w:abstractNum w:abstractNumId="21">
+  <w:abstractNum w:abstractNumId="21" w15:restartNumberingAfterBreak="0">
     <w:nsid w:val="59F551E4"/>
     <w:multiLevelType w:val="hybridMultilevel"/>
     <w:tmpl w:val="B142A282"/>
@@ -23499,7 +23373,7 @@
       </w:rPr>
     </w:lvl>
   </w:abstractNum>
-  <w:abstractNum w:abstractNumId="22">
+  <w:abstractNum w:abstractNumId="22" w15:restartNumberingAfterBreak="0">
     <w:nsid w:val="5ABE6D49"/>
     <w:multiLevelType w:val="hybridMultilevel"/>
     <w:tmpl w:val="256C1B82"/>
@@ -23612,7 +23486,7 @@
       </w:rPr>
     </w:lvl>
   </w:abstractNum>
-  <w:abstractNum w:abstractNumId="23">
+  <w:abstractNum w:abstractNumId="23" w15:restartNumberingAfterBreak="0">
     <w:nsid w:val="5EE42DB7"/>
     <w:multiLevelType w:val="hybridMultilevel"/>
     <w:tmpl w:val="E21E3DCA"/>
@@ -23725,7 +23599,7 @@
       </w:rPr>
     </w:lvl>
   </w:abstractNum>
-  <w:abstractNum w:abstractNumId="24">
+  <w:abstractNum w:abstractNumId="24" w15:restartNumberingAfterBreak="0">
     <w:nsid w:val="6B41676C"/>
     <w:multiLevelType w:val="hybridMultilevel"/>
     <w:tmpl w:val="D12ABDDE"/>
@@ -23838,7 +23712,7 @@
       </w:rPr>
     </w:lvl>
   </w:abstractNum>
-  <w:abstractNum w:abstractNumId="25">
+  <w:abstractNum w:abstractNumId="25" w15:restartNumberingAfterBreak="0">
     <w:nsid w:val="6B7E1473"/>
     <w:multiLevelType w:val="hybridMultilevel"/>
     <w:tmpl w:val="525AB1B0"/>
@@ -23951,7 +23825,7 @@
       </w:rPr>
     </w:lvl>
   </w:abstractNum>
-  <w:abstractNum w:abstractNumId="26">
+  <w:abstractNum w:abstractNumId="26" w15:restartNumberingAfterBreak="0">
     <w:nsid w:val="788D02CC"/>
     <w:multiLevelType w:val="multilevel"/>
     <w:tmpl w:val="6C66EA26"/>
@@ -24099,7 +23973,7 @@
       </w:rPr>
     </w:lvl>
   </w:abstractNum>
-  <w:abstractNum w:abstractNumId="27">
+  <w:abstractNum w:abstractNumId="27" w15:restartNumberingAfterBreak="0">
     <w:nsid w:val="7C325EBB"/>
     <w:multiLevelType w:val="multilevel"/>
     <w:tmpl w:val="D6864FD0"/>
@@ -24248,7 +24122,7 @@
       </w:rPr>
     </w:lvl>
   </w:abstractNum>
-  <w:abstractNum w:abstractNumId="28">
+  <w:abstractNum w:abstractNumId="28" w15:restartNumberingAfterBreak="0">
     <w:nsid w:val="7F2D3FA0"/>
     <w:multiLevelType w:val="hybridMultilevel"/>
     <w:tmpl w:val="468E0248"/>
@@ -24846,11 +24720,11 @@
     <w:qFormat/>
     <w:rsid w:val="00FB72F7"/>
   </w:style>
-  <w:style w:type="paragraph" w:styleId="Heading1">
+  <w:style w:type="paragraph" w:styleId="Overskrift1">
     <w:name w:val="heading 1"/>
     <w:basedOn w:val="Normal"/>
     <w:next w:val="Normal"/>
-    <w:link w:val="Heading1Char"/>
+    <w:link w:val="Overskrift1Tegn"/>
     <w:uiPriority w:val="9"/>
     <w:qFormat/>
     <w:rsid w:val="000A5FBD"/>
@@ -24867,11 +24741,11 @@
       <w:szCs w:val="32"/>
     </w:rPr>
   </w:style>
-  <w:style w:type="paragraph" w:styleId="Heading2">
+  <w:style w:type="paragraph" w:styleId="Overskrift2">
     <w:name w:val="heading 2"/>
     <w:basedOn w:val="Normal"/>
     <w:next w:val="Normal"/>
-    <w:link w:val="Heading2Char"/>
+    <w:link w:val="Overskrift2Tegn"/>
     <w:uiPriority w:val="9"/>
     <w:unhideWhenUsed/>
     <w:qFormat/>
@@ -24890,11 +24764,11 @@
       <w:lang w:val="en-GB"/>
     </w:rPr>
   </w:style>
-  <w:style w:type="paragraph" w:styleId="Heading3">
+  <w:style w:type="paragraph" w:styleId="Overskrift3">
     <w:name w:val="heading 3"/>
     <w:basedOn w:val="Normal"/>
     <w:next w:val="Normal"/>
-    <w:link w:val="Heading3Char"/>
+    <w:link w:val="Overskrift3Tegn"/>
     <w:uiPriority w:val="9"/>
     <w:unhideWhenUsed/>
     <w:qFormat/>
@@ -24913,11 +24787,11 @@
       <w:lang w:val="en-GB"/>
     </w:rPr>
   </w:style>
-  <w:style w:type="paragraph" w:styleId="Heading4">
+  <w:style w:type="paragraph" w:styleId="Overskrift4">
     <w:name w:val="heading 4"/>
     <w:basedOn w:val="Normal"/>
     <w:next w:val="Normal"/>
-    <w:link w:val="Heading4Char"/>
+    <w:link w:val="Overskrift4Tegn"/>
     <w:uiPriority w:val="9"/>
     <w:unhideWhenUsed/>
     <w:qFormat/>
@@ -24935,13 +24809,13 @@
       <w:color w:val="2E74B5" w:themeColor="accent1" w:themeShade="BF"/>
     </w:rPr>
   </w:style>
-  <w:style w:type="character" w:default="1" w:styleId="DefaultParagraphFont">
+  <w:style w:type="character" w:default="1" w:styleId="Standardskrifttypeiafsnit">
     <w:name w:val="Default Paragraph Font"/>
     <w:uiPriority w:val="1"/>
     <w:semiHidden/>
     <w:unhideWhenUsed/>
   </w:style>
-  <w:style w:type="table" w:default="1" w:styleId="TableNormal">
+  <w:style w:type="table" w:default="1" w:styleId="Tabel-Normal">
     <w:name w:val="Normal Table"/>
     <w:uiPriority w:val="99"/>
     <w:semiHidden/>
@@ -24956,16 +24830,16 @@
       </w:tblCellMar>
     </w:tblPr>
   </w:style>
-  <w:style w:type="numbering" w:default="1" w:styleId="NoList">
+  <w:style w:type="numbering" w:default="1" w:styleId="Ingenoversigt">
     <w:name w:val="No List"/>
     <w:uiPriority w:val="99"/>
     <w:semiHidden/>
     <w:unhideWhenUsed/>
   </w:style>
-  <w:style w:type="character" w:customStyle="1" w:styleId="Heading1Char">
-    <w:name w:val="Heading 1 Char"/>
-    <w:basedOn w:val="DefaultParagraphFont"/>
-    <w:link w:val="Heading1"/>
+  <w:style w:type="character" w:customStyle="1" w:styleId="Overskrift1Tegn">
+    <w:name w:val="Overskrift 1 Tegn"/>
+    <w:basedOn w:val="Standardskrifttypeiafsnit"/>
+    <w:link w:val="Overskrift1"/>
     <w:uiPriority w:val="9"/>
     <w:rsid w:val="000A5FBD"/>
     <w:rPr>
@@ -24975,7 +24849,7 @@
       <w:szCs w:val="32"/>
     </w:rPr>
   </w:style>
-  <w:style w:type="paragraph" w:styleId="ListParagraph">
+  <w:style w:type="paragraph" w:styleId="Listeafsnit">
     <w:name w:val="List Paragraph"/>
     <w:basedOn w:val="Normal"/>
     <w:uiPriority w:val="34"/>
@@ -24986,16 +24860,15 @@
       <w:contextualSpacing/>
     </w:pPr>
   </w:style>
-  <w:style w:type="table" w:styleId="TableGrid">
+  <w:style w:type="table" w:styleId="Tabel-Gitter">
     <w:name w:val="Table Grid"/>
-    <w:basedOn w:val="TableNormal"/>
+    <w:basedOn w:val="Tabel-Normal"/>
     <w:uiPriority w:val="39"/>
     <w:rsid w:val="00A531FD"/>
     <w:pPr>
       <w:spacing w:after="0" w:line="240" w:lineRule="auto"/>
     </w:pPr>
     <w:tblPr>
-      <w:tblInd w:w="0" w:type="dxa"/>
       <w:tblBorders>
         <w:top w:val="single" w:sz="4" w:space="0" w:color="auto"/>
         <w:left w:val="single" w:sz="4" w:space="0" w:color="auto"/>
@@ -25004,18 +24877,12 @@
         <w:insideH w:val="single" w:sz="4" w:space="0" w:color="auto"/>
         <w:insideV w:val="single" w:sz="4" w:space="0" w:color="auto"/>
       </w:tblBorders>
-      <w:tblCellMar>
-        <w:top w:w="0" w:type="dxa"/>
-        <w:left w:w="108" w:type="dxa"/>
-        <w:bottom w:w="0" w:type="dxa"/>
-        <w:right w:w="108" w:type="dxa"/>
-      </w:tblCellMar>
     </w:tblPr>
   </w:style>
-  <w:style w:type="character" w:customStyle="1" w:styleId="Heading2Char">
-    <w:name w:val="Heading 2 Char"/>
-    <w:basedOn w:val="DefaultParagraphFont"/>
-    <w:link w:val="Heading2"/>
+  <w:style w:type="character" w:customStyle="1" w:styleId="Overskrift2Tegn">
+    <w:name w:val="Overskrift 2 Tegn"/>
+    <w:basedOn w:val="Standardskrifttypeiafsnit"/>
+    <w:link w:val="Overskrift2"/>
     <w:uiPriority w:val="9"/>
     <w:rsid w:val="00A531FD"/>
     <w:rPr>
@@ -25026,10 +24893,10 @@
       <w:lang w:val="en-GB"/>
     </w:rPr>
   </w:style>
-  <w:style w:type="character" w:customStyle="1" w:styleId="Heading3Char">
-    <w:name w:val="Heading 3 Char"/>
-    <w:basedOn w:val="DefaultParagraphFont"/>
-    <w:link w:val="Heading3"/>
+  <w:style w:type="character" w:customStyle="1" w:styleId="Overskrift3Tegn">
+    <w:name w:val="Overskrift 3 Tegn"/>
+    <w:basedOn w:val="Standardskrifttypeiafsnit"/>
+    <w:link w:val="Overskrift3"/>
     <w:uiPriority w:val="9"/>
     <w:rsid w:val="00A531FD"/>
     <w:rPr>
@@ -25042,7 +24909,7 @@
   </w:style>
   <w:style w:type="character" w:styleId="Hyperlink">
     <w:name w:val="Hyperlink"/>
-    <w:basedOn w:val="DefaultParagraphFont"/>
+    <w:basedOn w:val="Standardskrifttypeiafsnit"/>
     <w:uiPriority w:val="99"/>
     <w:unhideWhenUsed/>
     <w:rsid w:val="00A531FD"/>
@@ -25051,11 +24918,11 @@
       <w:u w:val="single"/>
     </w:rPr>
   </w:style>
-  <w:style w:type="paragraph" w:styleId="Title">
+  <w:style w:type="paragraph" w:styleId="Titel">
     <w:name w:val="Title"/>
     <w:basedOn w:val="Normal"/>
     <w:next w:val="Normal"/>
-    <w:link w:val="TitleChar"/>
+    <w:link w:val="TitelTegn"/>
     <w:uiPriority w:val="10"/>
     <w:qFormat/>
     <w:rsid w:val="00A531FD"/>
@@ -25072,10 +24939,10 @@
       <w:lang w:val="en-GB"/>
     </w:rPr>
   </w:style>
-  <w:style w:type="character" w:customStyle="1" w:styleId="TitleChar">
-    <w:name w:val="Title Char"/>
-    <w:basedOn w:val="DefaultParagraphFont"/>
-    <w:link w:val="Title"/>
+  <w:style w:type="character" w:customStyle="1" w:styleId="TitelTegn">
+    <w:name w:val="Titel Tegn"/>
+    <w:basedOn w:val="Standardskrifttypeiafsnit"/>
+    <w:link w:val="Titel"/>
     <w:uiPriority w:val="10"/>
     <w:rsid w:val="00A531FD"/>
     <w:rPr>
@@ -25087,11 +24954,11 @@
       <w:lang w:val="en-GB"/>
     </w:rPr>
   </w:style>
-  <w:style w:type="paragraph" w:styleId="Subtitle">
+  <w:style w:type="paragraph" w:styleId="Undertitel">
     <w:name w:val="Subtitle"/>
     <w:basedOn w:val="Normal"/>
     <w:next w:val="Normal"/>
-    <w:link w:val="SubtitleChar"/>
+    <w:link w:val="UndertitelTegn"/>
     <w:uiPriority w:val="11"/>
     <w:qFormat/>
     <w:rsid w:val="00A531FD"/>
@@ -25107,10 +24974,10 @@
       <w:lang w:val="en-GB"/>
     </w:rPr>
   </w:style>
-  <w:style w:type="character" w:customStyle="1" w:styleId="SubtitleChar">
-    <w:name w:val="Subtitle Char"/>
-    <w:basedOn w:val="DefaultParagraphFont"/>
-    <w:link w:val="Subtitle"/>
+  <w:style w:type="character" w:customStyle="1" w:styleId="UndertitelTegn">
+    <w:name w:val="Undertitel Tegn"/>
+    <w:basedOn w:val="Standardskrifttypeiafsnit"/>
+    <w:link w:val="Undertitel"/>
     <w:uiPriority w:val="11"/>
     <w:rsid w:val="00A531FD"/>
     <w:rPr>
@@ -25120,10 +24987,10 @@
       <w:lang w:val="en-GB"/>
     </w:rPr>
   </w:style>
-  <w:style w:type="paragraph" w:styleId="Header">
+  <w:style w:type="paragraph" w:styleId="Sidehoved">
     <w:name w:val="header"/>
     <w:basedOn w:val="Normal"/>
-    <w:link w:val="HeaderChar"/>
+    <w:link w:val="SidehovedTegn"/>
     <w:uiPriority w:val="99"/>
     <w:unhideWhenUsed/>
     <w:rsid w:val="00A531FD"/>
@@ -25138,20 +25005,20 @@
       <w:lang w:val="en-GB"/>
     </w:rPr>
   </w:style>
-  <w:style w:type="character" w:customStyle="1" w:styleId="HeaderChar">
-    <w:name w:val="Header Char"/>
-    <w:basedOn w:val="DefaultParagraphFont"/>
-    <w:link w:val="Header"/>
+  <w:style w:type="character" w:customStyle="1" w:styleId="SidehovedTegn">
+    <w:name w:val="Sidehoved Tegn"/>
+    <w:basedOn w:val="Standardskrifttypeiafsnit"/>
+    <w:link w:val="Sidehoved"/>
     <w:uiPriority w:val="99"/>
     <w:rsid w:val="00A531FD"/>
     <w:rPr>
       <w:lang w:val="en-GB"/>
     </w:rPr>
   </w:style>
-  <w:style w:type="paragraph" w:styleId="Footer">
+  <w:style w:type="paragraph" w:styleId="Sidefod">
     <w:name w:val="footer"/>
     <w:basedOn w:val="Normal"/>
-    <w:link w:val="FooterChar"/>
+    <w:link w:val="SidefodTegn"/>
     <w:uiPriority w:val="99"/>
     <w:unhideWhenUsed/>
     <w:rsid w:val="00A531FD"/>
@@ -25166,20 +25033,20 @@
       <w:lang w:val="en-GB"/>
     </w:rPr>
   </w:style>
-  <w:style w:type="character" w:customStyle="1" w:styleId="FooterChar">
-    <w:name w:val="Footer Char"/>
-    <w:basedOn w:val="DefaultParagraphFont"/>
-    <w:link w:val="Footer"/>
+  <w:style w:type="character" w:customStyle="1" w:styleId="SidefodTegn">
+    <w:name w:val="Sidefod Tegn"/>
+    <w:basedOn w:val="Standardskrifttypeiafsnit"/>
+    <w:link w:val="Sidefod"/>
     <w:uiPriority w:val="99"/>
     <w:rsid w:val="00A531FD"/>
     <w:rPr>
       <w:lang w:val="en-GB"/>
     </w:rPr>
   </w:style>
-  <w:style w:type="paragraph" w:styleId="BalloonText">
+  <w:style w:type="paragraph" w:styleId="Markeringsbobletekst">
     <w:name w:val="Balloon Text"/>
     <w:basedOn w:val="Normal"/>
-    <w:link w:val="BalloonTextChar"/>
+    <w:link w:val="MarkeringsbobletekstTegn"/>
     <w:uiPriority w:val="99"/>
     <w:semiHidden/>
     <w:unhideWhenUsed/>
@@ -25194,10 +25061,10 @@
       <w:lang w:val="en-GB"/>
     </w:rPr>
   </w:style>
-  <w:style w:type="character" w:customStyle="1" w:styleId="BalloonTextChar">
-    <w:name w:val="Balloon Text Char"/>
-    <w:basedOn w:val="DefaultParagraphFont"/>
-    <w:link w:val="BalloonText"/>
+  <w:style w:type="character" w:customStyle="1" w:styleId="MarkeringsbobletekstTegn">
+    <w:name w:val="Markeringsbobletekst Tegn"/>
+    <w:basedOn w:val="Standardskrifttypeiafsnit"/>
+    <w:link w:val="Markeringsbobletekst"/>
     <w:uiPriority w:val="99"/>
     <w:semiHidden/>
     <w:rsid w:val="00A531FD"/>
@@ -25208,9 +25075,9 @@
       <w:lang w:val="en-GB"/>
     </w:rPr>
   </w:style>
-  <w:style w:type="paragraph" w:styleId="NoSpacing">
+  <w:style w:type="paragraph" w:styleId="Ingenafstand">
     <w:name w:val="No Spacing"/>
-    <w:link w:val="NoSpacingChar"/>
+    <w:link w:val="IngenafstandTegn"/>
     <w:uiPriority w:val="1"/>
     <w:qFormat/>
     <w:rsid w:val="00A531FD"/>
@@ -25222,10 +25089,10 @@
       <w:lang w:val="en-GB" w:eastAsia="en-GB"/>
     </w:rPr>
   </w:style>
-  <w:style w:type="character" w:customStyle="1" w:styleId="NoSpacingChar">
-    <w:name w:val="No Spacing Char"/>
-    <w:basedOn w:val="DefaultParagraphFont"/>
-    <w:link w:val="NoSpacing"/>
+  <w:style w:type="character" w:customStyle="1" w:styleId="IngenafstandTegn">
+    <w:name w:val="Ingen afstand Tegn"/>
+    <w:basedOn w:val="Standardskrifttypeiafsnit"/>
+    <w:link w:val="Ingenafstand"/>
     <w:uiPriority w:val="1"/>
     <w:rsid w:val="00A531FD"/>
     <w:rPr>
@@ -25233,7 +25100,7 @@
       <w:lang w:val="en-GB" w:eastAsia="en-GB"/>
     </w:rPr>
   </w:style>
-  <w:style w:type="paragraph" w:styleId="TOC3">
+  <w:style w:type="paragraph" w:styleId="Indholdsfortegnelse3">
     <w:name w:val="toc 3"/>
     <w:basedOn w:val="Normal"/>
     <w:next w:val="Normal"/>
@@ -25249,9 +25116,9 @@
       <w:lang w:val="en-GB"/>
     </w:rPr>
   </w:style>
-  <w:style w:type="paragraph" w:styleId="TOCHeading">
+  <w:style w:type="paragraph" w:styleId="Overskrift">
     <w:name w:val="TOC Heading"/>
-    <w:basedOn w:val="Heading1"/>
+    <w:basedOn w:val="Overskrift1"/>
     <w:next w:val="Normal"/>
     <w:uiPriority w:val="39"/>
     <w:unhideWhenUsed/>
@@ -25264,7 +25131,7 @@
       <w:lang w:val="en-GB" w:eastAsia="en-GB"/>
     </w:rPr>
   </w:style>
-  <w:style w:type="paragraph" w:styleId="TOC1">
+  <w:style w:type="paragraph" w:styleId="Indholdsfortegnelse1">
     <w:name w:val="toc 1"/>
     <w:basedOn w:val="Normal"/>
     <w:next w:val="Normal"/>
@@ -25297,10 +25164,10 @@
   </w:style>
   <w:style w:type="character" w:customStyle="1" w:styleId="apple-tab-span">
     <w:name w:val="apple-tab-span"/>
-    <w:basedOn w:val="DefaultParagraphFont"/>
+    <w:basedOn w:val="Standardskrifttypeiafsnit"/>
     <w:rsid w:val="00A531FD"/>
   </w:style>
-  <w:style w:type="paragraph" w:styleId="TOC2">
+  <w:style w:type="paragraph" w:styleId="Indholdsfortegnelse2">
     <w:name w:val="toc 2"/>
     <w:basedOn w:val="Normal"/>
     <w:next w:val="Normal"/>
@@ -25316,7 +25183,7 @@
       <w:lang w:val="en-GB"/>
     </w:rPr>
   </w:style>
-  <w:style w:type="paragraph" w:styleId="Caption">
+  <w:style w:type="paragraph" w:styleId="Billedtekst">
     <w:name w:val="caption"/>
     <w:basedOn w:val="Normal"/>
     <w:next w:val="Normal"/>
@@ -25336,9 +25203,9 @@
       <w:lang w:val="en-GB"/>
     </w:rPr>
   </w:style>
-  <w:style w:type="table" w:styleId="ListTable3">
+  <w:style w:type="table" w:styleId="Listetabel3">
     <w:name w:val="List Table 3"/>
-    <w:basedOn w:val="TableNormal"/>
+    <w:basedOn w:val="Tabel-Normal"/>
     <w:uiPriority w:val="48"/>
     <w:rsid w:val="00FB72F7"/>
     <w:pPr>
@@ -25347,19 +25214,12 @@
     <w:tblPr>
       <w:tblStyleRowBandSize w:val="1"/>
       <w:tblStyleColBandSize w:val="1"/>
-      <w:tblInd w:w="0" w:type="dxa"/>
       <w:tblBorders>
         <w:top w:val="single" w:sz="4" w:space="0" w:color="000000" w:themeColor="text1"/>
         <w:left w:val="single" w:sz="4" w:space="0" w:color="000000" w:themeColor="text1"/>
         <w:bottom w:val="single" w:sz="4" w:space="0" w:color="000000" w:themeColor="text1"/>
         <w:right w:val="single" w:sz="4" w:space="0" w:color="000000" w:themeColor="text1"/>
       </w:tblBorders>
-      <w:tblCellMar>
-        <w:top w:w="0" w:type="dxa"/>
-        <w:left w:w="108" w:type="dxa"/>
-        <w:bottom w:w="0" w:type="dxa"/>
-        <w:right w:w="108" w:type="dxa"/>
-      </w:tblCellMar>
     </w:tblPr>
     <w:tblStylePr w:type="firstRow">
       <w:rPr>
@@ -25467,10 +25327,10 @@
       </w:tcPr>
     </w:tblStylePr>
   </w:style>
-  <w:style w:type="character" w:customStyle="1" w:styleId="Heading4Char">
-    <w:name w:val="Heading 4 Char"/>
-    <w:basedOn w:val="DefaultParagraphFont"/>
-    <w:link w:val="Heading4"/>
+  <w:style w:type="character" w:customStyle="1" w:styleId="Overskrift4Tegn">
+    <w:name w:val="Overskrift 4 Tegn"/>
+    <w:basedOn w:val="Standardskrifttypeiafsnit"/>
+    <w:link w:val="Overskrift4"/>
     <w:uiPriority w:val="9"/>
     <w:rsid w:val="00C35428"/>
     <w:rPr>
@@ -25749,7 +25609,7 @@
 </file>
 
 <file path=customXml/itemProps1.xml><?xml version="1.0" encoding="utf-8"?>
-<ds:datastoreItem xmlns:ds="http://schemas.openxmlformats.org/officeDocument/2006/customXml" ds:itemID="{80A581D7-507E-4944-A65A-2E39CB48679F}">
+<ds:datastoreItem xmlns:ds="http://schemas.openxmlformats.org/officeDocument/2006/customXml" ds:itemID="{63152825-24AD-4C0A-BDE6-338A3436A248}">
   <ds:schemaRefs>
     <ds:schemaRef ds:uri="http://schemas.openxmlformats.org/officeDocument/2006/bibliography"/>
   </ds:schemaRefs>

</xml_diff>

<commit_message>
Updated change-host, now with incasso values
1. Updated change-host, now with incasso values
2. And placed db-stuff in its own file
</commit_message>
<xml_diff>
--- a/Usability_rapport_1.docx
+++ b/Usability_rapport_1.docx
@@ -4,7 +4,7 @@
   <w:body>
     <w:p>
       <w:pPr>
-        <w:pStyle w:val="Overskrift1"/>
+        <w:pStyle w:val="Heading1"/>
       </w:pPr>
       <w:r>
         <w:t>Resumé</w:t>
@@ -343,7 +343,7 @@
     </w:p>
     <w:p>
       <w:pPr>
-        <w:pStyle w:val="Listeafsnit"/>
+        <w:pStyle w:val="ListParagraph"/>
         <w:numPr>
           <w:ilvl w:val="0"/>
           <w:numId w:val="29"/>
@@ -654,7 +654,7 @@
     </w:p>
     <w:p>
       <w:pPr>
-        <w:pStyle w:val="Overskrift1"/>
+        <w:pStyle w:val="Heading1"/>
         <w:rPr>
           <w:rFonts w:eastAsia="Times New Roman"/>
           <w:lang w:eastAsia="da-DK"/>
@@ -674,7 +674,7 @@
     </w:p>
     <w:p>
       <w:pPr>
-        <w:pStyle w:val="Overskrift2"/>
+        <w:pStyle w:val="Heading2"/>
         <w:rPr>
           <w:rFonts w:eastAsia="Times New Roman" w:cs="Times New Roman"/>
           <w:b/>
@@ -839,7 +839,7 @@
     </w:p>
     <w:p>
       <w:pPr>
-        <w:pStyle w:val="Overskrift1"/>
+        <w:pStyle w:val="Heading1"/>
         <w:rPr>
           <w:rFonts w:eastAsia="Times New Roman" w:cs="Times New Roman"/>
           <w:b/>
@@ -932,7 +932,7 @@
     </w:p>
     <w:p>
       <w:pPr>
-        <w:pStyle w:val="Overskrift2"/>
+        <w:pStyle w:val="Heading2"/>
         <w:rPr>
           <w:lang w:val="da-DK"/>
         </w:rPr>
@@ -940,7 +940,7 @@
     </w:p>
     <w:p>
       <w:pPr>
-        <w:pStyle w:val="Overskrift2"/>
+        <w:pStyle w:val="Heading2"/>
         <w:rPr>
           <w:lang w:val="da-DK"/>
         </w:rPr>
@@ -1006,7 +1006,7 @@
     </w:p>
     <w:p>
       <w:pPr>
-        <w:pStyle w:val="Overskrift2"/>
+        <w:pStyle w:val="Heading2"/>
         <w:rPr>
           <w:lang w:val="da-DK"/>
         </w:rPr>
@@ -1014,7 +1014,7 @@
     </w:p>
     <w:p>
       <w:pPr>
-        <w:pStyle w:val="Overskrift2"/>
+        <w:pStyle w:val="Heading2"/>
         <w:rPr>
           <w:lang w:val="da-DK"/>
         </w:rPr>
@@ -1028,7 +1028,7 @@
     </w:p>
     <w:tbl>
       <w:tblPr>
-        <w:tblStyle w:val="Tabel-Gitter"/>
+        <w:tblStyle w:val="TableGrid"/>
         <w:tblW w:w="9351" w:type="dxa"/>
         <w:tblLayout w:type="fixed"/>
         <w:tblLook w:val="04A0" w:firstRow="1" w:lastRow="0" w:firstColumn="1" w:lastColumn="0" w:noHBand="0" w:noVBand="1"/>
@@ -1876,7 +1876,7 @@
     </w:tbl>
     <w:p>
       <w:pPr>
-        <w:pStyle w:val="Billedtekst"/>
+        <w:pStyle w:val="Caption"/>
       </w:pPr>
       <w:proofErr w:type="spellStart"/>
       <w:r>
@@ -1926,7 +1926,7 @@
     </w:p>
     <w:p>
       <w:pPr>
-        <w:pStyle w:val="Overskrift2"/>
+        <w:pStyle w:val="Heading2"/>
         <w:rPr>
           <w:lang w:val="da-DK"/>
         </w:rPr>
@@ -1934,7 +1934,7 @@
     </w:p>
     <w:p>
       <w:pPr>
-        <w:pStyle w:val="Overskrift2"/>
+        <w:pStyle w:val="Heading2"/>
         <w:rPr>
           <w:rFonts w:cs="Arial"/>
           <w:color w:val="000000"/>
@@ -1971,7 +1971,7 @@
     </w:p>
     <w:tbl>
       <w:tblPr>
-        <w:tblStyle w:val="Tabel-Gitter"/>
+        <w:tblStyle w:val="TableGrid"/>
         <w:tblW w:w="0" w:type="auto"/>
         <w:tblBorders>
           <w:top w:val="none" w:sz="0" w:space="0" w:color="auto"/>
@@ -2449,7 +2449,7 @@
     </w:tbl>
     <w:p>
       <w:pPr>
-        <w:pStyle w:val="Overskrift2"/>
+        <w:pStyle w:val="Heading2"/>
         <w:rPr>
           <w:lang w:val="da-DK"/>
         </w:rPr>
@@ -2573,8 +2573,42 @@
           <w:color w:val="000000"/>
           <w:lang w:val="da-DK"/>
         </w:rPr>
+        <w:t xml:space="preserve">Testlederen har, hvor det er fundet påkrævet, knyttet en personlig kommentar til et problem eller en idé. Sådanne kommentarer indledes altid med vendingen ”Testleders </w:t>
+      </w:r>
+      <w:r>
+        <w:rPr>
+          <w:rFonts w:asciiTheme="minorHAnsi" w:hAnsiTheme="minorHAnsi" w:cs="Arial"/>
+          <w:color w:val="000000"/>
+          <w:lang w:val="da-DK"/>
+        </w:rPr>
         <w:lastRenderedPageBreak/>
-        <w:t>Testlederen har, hvor det er fundet påkrævet, knyttet en personlig kommentar til et problem eller en idé. Sådanne kommentarer indledes altid med vendingen ”Testleders kommentar:”</w:t>
+        <w:t>kommentar:”</w:t>
+      </w:r>
+      <w:r>
+        <w:rPr>
+          <w:rFonts w:asciiTheme="minorHAnsi" w:hAnsiTheme="minorHAnsi" w:cs="Arial"/>
+          <w:color w:val="000000"/>
+          <w:lang w:val="da-DK"/>
+        </w:rPr>
+        <w:t xml:space="preserve">. Dette sker primært i forbindelse med problemer/ideer, som er værd at </w:t>
+      </w:r>
+      <w:bookmarkStart w:id="1" w:name="_GoBack"/>
+      <w:bookmarkEnd w:id="1"/>
+      <w:r>
+        <w:rPr>
+          <w:rFonts w:asciiTheme="minorHAnsi" w:hAnsiTheme="minorHAnsi" w:cs="Arial"/>
+          <w:color w:val="000000"/>
+          <w:lang w:val="da-DK"/>
+        </w:rPr>
+        <w:t>nævne</w:t>
+      </w:r>
+      <w:r>
+        <w:rPr>
+          <w:rFonts w:asciiTheme="minorHAnsi" w:hAnsiTheme="minorHAnsi" w:cs="Arial"/>
+          <w:color w:val="000000"/>
+          <w:lang w:val="da-DK"/>
+        </w:rPr>
+        <w:t>, men som vi ikke kan nå at implementere.</w:t>
       </w:r>
     </w:p>
     <w:p>
@@ -2688,7 +2722,7 @@
     <w:p/>
     <w:p>
       <w:pPr>
-        <w:pStyle w:val="Overskrift1"/>
+        <w:pStyle w:val="Heading1"/>
       </w:pPr>
       <w:r>
         <w:t>Testdeltagernes forventninger til webstedet</w:t>
@@ -2722,7 +2756,7 @@
     </w:p>
     <w:tbl>
       <w:tblPr>
-        <w:tblStyle w:val="Tabel-Gitter"/>
+        <w:tblStyle w:val="TableGrid"/>
         <w:tblW w:w="0" w:type="auto"/>
         <w:tblLook w:val="04A0" w:firstRow="1" w:lastRow="0" w:firstColumn="1" w:lastColumn="0" w:noHBand="0" w:noVBand="1"/>
       </w:tblPr>
@@ -3078,8 +3112,6 @@
             <w:r>
               <w:t>x</w:t>
             </w:r>
-            <w:bookmarkStart w:id="1" w:name="_GoBack"/>
-            <w:bookmarkEnd w:id="1"/>
           </w:p>
         </w:tc>
         <w:tc>
@@ -3243,7 +3275,7 @@
     </w:tbl>
     <w:p>
       <w:pPr>
-        <w:pStyle w:val="Billedtekst"/>
+        <w:pStyle w:val="Caption"/>
         <w:rPr>
           <w:lang w:val="da-DK"/>
         </w:rPr>
@@ -3285,12 +3317,12 @@
     </w:p>
     <w:p>
       <w:pPr>
-        <w:pStyle w:val="Overskrift1"/>
+        <w:pStyle w:val="Heading1"/>
       </w:pPr>
     </w:p>
     <w:p>
       <w:pPr>
-        <w:pStyle w:val="Overskrift1"/>
+        <w:pStyle w:val="Heading1"/>
       </w:pPr>
       <w:r>
         <w:t xml:space="preserve">Testdeltagernes oplevelse af </w:t>
@@ -3301,7 +3333,7 @@
     </w:p>
     <w:p>
       <w:pPr>
-        <w:pStyle w:val="Overskrift2"/>
+        <w:pStyle w:val="Heading2"/>
         <w:rPr>
           <w:lang w:val="da-DK"/>
         </w:rPr>
@@ -3315,7 +3347,7 @@
     </w:p>
     <w:tbl>
       <w:tblPr>
-        <w:tblStyle w:val="Tabel-Gitter"/>
+        <w:tblStyle w:val="TableGrid"/>
         <w:tblW w:w="0" w:type="auto"/>
         <w:tblLook w:val="04A0" w:firstRow="1" w:lastRow="0" w:firstColumn="1" w:lastColumn="0" w:noHBand="0" w:noVBand="1"/>
       </w:tblPr>
@@ -3401,22 +3433,64 @@
                 <w:color w:val="44546A" w:themeColor="text2"/>
               </w:rPr>
             </w:pPr>
+            <w:proofErr w:type="spellStart"/>
             <w:r>
               <w:rPr>
                 <w:color w:val="44546A" w:themeColor="text2"/>
               </w:rPr>
-              <w:t>Webappen er simpel at bruge</w:t>
+              <w:t>Webappen</w:t>
+            </w:r>
+            <w:proofErr w:type="spellEnd"/>
+            <w:r>
+              <w:rPr>
+                <w:color w:val="44546A" w:themeColor="text2"/>
+              </w:rPr>
+              <w:t xml:space="preserve"> er </w:t>
+            </w:r>
+            <w:r>
+              <w:rPr>
+                <w:color w:val="44546A" w:themeColor="text2"/>
+              </w:rPr>
+              <w:t>enkel</w:t>
+            </w:r>
+            <w:r>
+              <w:rPr>
+                <w:color w:val="44546A" w:themeColor="text2"/>
+              </w:rPr>
+              <w:t xml:space="preserve"> at bruge</w:t>
             </w:r>
           </w:p>
           <w:p>
             <w:pPr>
               <w:spacing w:before="240" w:after="120"/>
+            </w:pPr>
+            <w:r>
+              <w:t xml:space="preserve">Alle testdeltagere fandt </w:t>
+            </w:r>
+            <w:proofErr w:type="spellStart"/>
+            <w:r>
+              <w:t>webappen</w:t>
+            </w:r>
+            <w:proofErr w:type="spellEnd"/>
+            <w:r>
+              <w:t xml:space="preserve"> enkel at bruge</w:t>
+            </w:r>
+          </w:p>
+          <w:p>
+            <w:pPr>
+              <w:spacing w:before="240" w:after="120"/>
               <w:rPr>
                 <w:color w:val="44546A" w:themeColor="text2"/>
               </w:rPr>
             </w:pPr>
             <w:r>
-              <w:t>Alle testdeltagere fandt webappen enkel at bruge</w:t>
+              <w:rPr>
+                <w:b/>
+              </w:rPr>
+              <w:t>Citat</w:t>
+            </w:r>
+            <w:r>
+              <w:t>: ”Siden er nem at navigere rundt på”</w:t>
             </w:r>
           </w:p>
         </w:tc>
@@ -3577,12 +3651,27 @@
           <w:p>
             <w:pPr>
               <w:spacing w:before="240" w:after="120"/>
+            </w:pPr>
+            <w:r>
+              <w:t>To deltagere foreslog, at man viste priser for varerene. F.eks. igennem et samarbejde med en supermarkedskæde såsom Rema 1000</w:t>
+            </w:r>
+          </w:p>
+          <w:p>
+            <w:pPr>
+              <w:spacing w:before="240" w:after="120"/>
               <w:rPr>
                 <w:color w:val="44546A" w:themeColor="text2"/>
               </w:rPr>
             </w:pPr>
             <w:r>
-              <w:t>To deltagere foreslog, at man viste priser for varerene. F.eks. igennem et samarbejde med en supermarkedskæde såsom Rema 1000</w:t>
+              <w:rPr>
+                <w:b/>
+              </w:rPr>
+              <w:lastRenderedPageBreak/>
+              <w:t>Testleders kommentar</w:t>
+            </w:r>
+            <w:r>
+              <w:t xml:space="preserve">: En god ide hvis projektet var af større størrelsesorden. </w:t>
             </w:r>
           </w:p>
         </w:tc>
@@ -3590,7 +3679,7 @@
     </w:tbl>
     <w:p>
       <w:pPr>
-        <w:pStyle w:val="Overskrift2"/>
+        <w:pStyle w:val="Heading2"/>
         <w:rPr>
           <w:lang w:val="da-DK"/>
         </w:rPr>
@@ -3598,7 +3687,7 @@
     </w:p>
     <w:p>
       <w:pPr>
-        <w:pStyle w:val="Overskrift2"/>
+        <w:pStyle w:val="Heading2"/>
         <w:rPr>
           <w:lang w:val="da-DK"/>
         </w:rPr>
@@ -3612,7 +3701,7 @@
     </w:p>
     <w:tbl>
       <w:tblPr>
-        <w:tblStyle w:val="Tabel-Gitter"/>
+        <w:tblStyle w:val="TableGrid"/>
         <w:tblW w:w="0" w:type="auto"/>
         <w:tblLook w:val="04A0" w:firstRow="1" w:lastRow="0" w:firstColumn="1" w:lastColumn="0" w:noHBand="0" w:noVBand="1"/>
       </w:tblPr>
@@ -3708,12 +3797,26 @@
           <w:p>
             <w:pPr>
               <w:spacing w:before="240" w:after="120"/>
+            </w:pPr>
+            <w:r>
+              <w:t>Tre testdeltagere fandt planen overskuelig</w:t>
+            </w:r>
+          </w:p>
+          <w:p>
+            <w:pPr>
+              <w:spacing w:before="240" w:after="120"/>
               <w:rPr>
                 <w:color w:val="44546A" w:themeColor="text2"/>
               </w:rPr>
             </w:pPr>
             <w:r>
-              <w:t>Tre testdeltagere fandt planen overskuelig</w:t>
+              <w:rPr>
+                <w:b/>
+              </w:rPr>
+              <w:t>Citat</w:t>
+            </w:r>
+            <w:r>
+              <w:t>: ”Det er nemt at danne sig et overblik med planen”</w:t>
             </w:r>
           </w:p>
         </w:tc>
@@ -3828,6 +3931,20 @@
               <w:rPr>
                 <w:b/>
               </w:rPr>
+              <w:t>Citat</w:t>
+            </w:r>
+            <w:r>
+              <w:t>: ”Jeg ved ikke, hvordan jeg melder mig fra som vært”</w:t>
+            </w:r>
+          </w:p>
+          <w:p>
+            <w:pPr>
+              <w:spacing w:before="240" w:after="120"/>
+            </w:pPr>
+            <w:r>
+              <w:rPr>
+                <w:b/>
+              </w:rPr>
               <w:t>Løsning</w:t>
             </w:r>
             <w:r>
@@ -3945,7 +4062,7 @@
     </w:tbl>
     <w:p>
       <w:pPr>
-        <w:pStyle w:val="Overskrift2"/>
+        <w:pStyle w:val="Heading2"/>
         <w:rPr>
           <w:lang w:val="da-DK"/>
         </w:rPr>
@@ -3953,7 +4070,7 @@
     </w:p>
     <w:p>
       <w:pPr>
-        <w:pStyle w:val="Overskrift2"/>
+        <w:pStyle w:val="Heading2"/>
       </w:pPr>
       <w:proofErr w:type="spellStart"/>
       <w:r>
@@ -3982,7 +4099,7 @@
     </w:p>
     <w:tbl>
       <w:tblPr>
-        <w:tblStyle w:val="Tabel-Gitter"/>
+        <w:tblStyle w:val="TableGrid"/>
         <w:tblW w:w="0" w:type="auto"/>
         <w:tblLook w:val="04A0" w:firstRow="1" w:lastRow="0" w:firstColumn="1" w:lastColumn="0" w:noHBand="0" w:noVBand="1"/>
       </w:tblPr>
@@ -4078,12 +4195,26 @@
           <w:p>
             <w:pPr>
               <w:spacing w:before="240" w:after="120"/>
+            </w:pPr>
+            <w:r>
+              <w:t>Alle testdeltagere fandt det intuitivt at fjerne deltagere/produkter</w:t>
+            </w:r>
+          </w:p>
+          <w:p>
+            <w:pPr>
+              <w:spacing w:before="240" w:after="120"/>
               <w:rPr>
                 <w:color w:val="44546A" w:themeColor="text2"/>
               </w:rPr>
             </w:pPr>
             <w:r>
-              <w:t>Alle testdeltagere fandt det intuitivt at fjerne deltagere/produkter</w:t>
+              <w:rPr>
+                <w:b/>
+              </w:rPr>
+              <w:t>Citat</w:t>
+            </w:r>
+            <w:r>
+              <w:t>: ”Det var super nemt”</w:t>
             </w:r>
           </w:p>
         </w:tc>
@@ -4289,6 +4420,7 @@
               <w:spacing w:before="240" w:after="120"/>
             </w:pPr>
             <w:r>
+              <w:lastRenderedPageBreak/>
               <w:t>En deltager foreslog, at der også er en advarsel når man vil slette deltagere</w:t>
             </w:r>
             <w:r>
@@ -4315,6 +4447,7 @@
                 <w:noProof/>
                 <w:lang w:eastAsia="da-DK"/>
               </w:rPr>
+              <w:lastRenderedPageBreak/>
               <w:drawing>
                 <wp:inline distT="0" distB="0" distL="0" distR="0" wp14:anchorId="73FE0287" wp14:editId="72B3E1FC">
                   <wp:extent cx="294640" cy="285433"/>
@@ -4464,13 +4597,34 @@
           <w:p>
             <w:pPr>
               <w:spacing w:before="240" w:after="120"/>
+            </w:pPr>
+            <w:r>
+              <w:t>To deltagere foreslog, at man gav mulighed for at tilføje flere oplysninger pr person, såsom telefonnumre og billeder</w:t>
+            </w:r>
+          </w:p>
+          <w:p>
+            <w:pPr>
+              <w:spacing w:before="240" w:after="120"/>
               <w:rPr>
                 <w:color w:val="44546A" w:themeColor="text2"/>
               </w:rPr>
             </w:pPr>
             <w:r>
-              <w:lastRenderedPageBreak/>
-              <w:t>To deltagere foreslog, at man gav mulighed for at tilføje flere oplysninger pr person, såsom telefonnumre og billeder</w:t>
+              <w:rPr>
+                <w:b/>
+              </w:rPr>
+              <w:t>Testleders kommentar</w:t>
+            </w:r>
+            <w:r>
+              <w:t xml:space="preserve">: En god ide for videre udvikling af </w:t>
+            </w:r>
+            <w:proofErr w:type="spellStart"/>
+            <w:r>
+              <w:t>webappen</w:t>
+            </w:r>
+            <w:proofErr w:type="spellEnd"/>
+            <w:r>
+              <w:t>, men det er ikke essentiel for vores version.</w:t>
             </w:r>
           </w:p>
         </w:tc>
@@ -4493,7 +4647,6 @@
                 <w:noProof/>
                 <w:lang w:eastAsia="da-DK"/>
               </w:rPr>
-              <w:lastRenderedPageBreak/>
               <w:drawing>
                 <wp:inline distT="0" distB="0" distL="0" distR="0" wp14:anchorId="4F2A6D72" wp14:editId="29B59478">
                   <wp:extent cx="235432" cy="243840"/>
@@ -4627,7 +4780,7 @@
     </w:tbl>
     <w:p>
       <w:pPr>
-        <w:pStyle w:val="Overskrift2"/>
+        <w:pStyle w:val="Heading2"/>
         <w:rPr>
           <w:lang w:val="da-DK"/>
         </w:rPr>
@@ -4635,7 +4788,7 @@
     </w:p>
     <w:p>
       <w:pPr>
-        <w:pStyle w:val="Overskrift2"/>
+        <w:pStyle w:val="Heading2"/>
       </w:pPr>
       <w:r>
         <w:t xml:space="preserve">Log </w:t>
@@ -4658,7 +4811,7 @@
     </w:p>
     <w:tbl>
       <w:tblPr>
-        <w:tblStyle w:val="Tabel-Gitter"/>
+        <w:tblStyle w:val="TableGrid"/>
         <w:tblW w:w="0" w:type="auto"/>
         <w:tblLook w:val="04A0" w:firstRow="1" w:lastRow="0" w:firstColumn="1" w:lastColumn="0" w:noHBand="0" w:noVBand="1"/>
       </w:tblPr>
@@ -4886,6 +5039,25 @@
           <w:p>
             <w:pPr>
               <w:spacing w:before="240" w:after="120"/>
+            </w:pPr>
+            <w:r>
+              <w:rPr>
+                <w:b/>
+              </w:rPr>
+              <w:t>Citat</w:t>
+            </w:r>
+            <w:r>
+              <w:t xml:space="preserve">: ”Hvad gør jeg nu? Jeg kan ikke huske mit </w:t>
+            </w:r>
+            <w:proofErr w:type="gramStart"/>
+            <w:r>
+              <w:t>password.”</w:t>
+            </w:r>
+            <w:proofErr w:type="gramEnd"/>
+          </w:p>
+          <w:p>
+            <w:pPr>
+              <w:spacing w:before="240" w:after="120"/>
               <w:rPr>
                 <w:color w:val="44546A" w:themeColor="text2"/>
               </w:rPr>
@@ -5015,6 +5187,7 @@
               <w:rPr>
                 <w:b/>
               </w:rPr>
+              <w:lastRenderedPageBreak/>
               <w:t>Citat</w:t>
             </w:r>
             <w:r>
@@ -5026,7 +5199,7 @@
     </w:tbl>
     <w:p>
       <w:pPr>
-        <w:pStyle w:val="Overskrift1"/>
+        <w:pStyle w:val="Heading1"/>
         <w:rPr>
           <w:sz w:val="26"/>
           <w:szCs w:val="26"/>
@@ -5035,7 +5208,7 @@
     </w:p>
     <w:p>
       <w:pPr>
-        <w:pStyle w:val="Overskrift1"/>
+        <w:pStyle w:val="Heading1"/>
         <w:rPr>
           <w:rFonts w:eastAsia="Times New Roman"/>
           <w:color w:val="000000"/>
@@ -5130,7 +5303,7 @@
     </w:p>
     <w:tbl>
       <w:tblPr>
-        <w:tblStyle w:val="Listetabel3"/>
+        <w:tblStyle w:val="ListTable3"/>
         <w:tblW w:w="0" w:type="auto"/>
         <w:tblLook w:val="04A0" w:firstRow="1" w:lastRow="0" w:firstColumn="1" w:lastColumn="0" w:noHBand="0" w:noVBand="1"/>
       </w:tblPr>
@@ -5335,7 +5508,6 @@
               <w:spacing w:before="120" w:after="120"/>
             </w:pPr>
             <w:r>
-              <w:lastRenderedPageBreak/>
               <w:t>Opret bruger</w:t>
             </w:r>
           </w:p>
@@ -10237,7 +10409,7 @@
     </w:tbl>
     <w:p>
       <w:pPr>
-        <w:pStyle w:val="Billedtekst"/>
+        <w:pStyle w:val="Caption"/>
         <w:rPr>
           <w:rFonts w:eastAsia="Times New Roman" w:cs="Times New Roman"/>
           <w:vertAlign w:val="superscript"/>
@@ -10315,6 +10487,7 @@
           <w:vertAlign w:val="superscript"/>
           <w:lang w:eastAsia="da-DK"/>
         </w:rPr>
+        <w:lastRenderedPageBreak/>
         <w:t xml:space="preserve">II </w:t>
       </w:r>
       <w:r>
@@ -10335,7 +10508,7 @@
     </w:p>
     <w:p>
       <w:pPr>
-        <w:pStyle w:val="Overskrift1"/>
+        <w:pStyle w:val="Heading1"/>
         <w:rPr>
           <w:lang w:eastAsia="da-DK"/>
         </w:rPr>
@@ -10362,7 +10535,7 @@
     </w:p>
     <w:tbl>
       <w:tblPr>
-        <w:tblStyle w:val="Tabel-Gitter"/>
+        <w:tblStyle w:val="TableGrid"/>
         <w:tblW w:w="4423" w:type="dxa"/>
         <w:tblInd w:w="88" w:type="dxa"/>
         <w:tblLayout w:type="fixed"/>
@@ -10393,6 +10566,7 @@
               <w:rPr>
                 <w:sz w:val="20"/>
               </w:rPr>
+              <w:lastRenderedPageBreak/>
               <w:br w:type="page"/>
             </w:r>
             <w:r>
@@ -11277,7 +11451,6 @@
               <w:rPr>
                 <w:sz w:val="16"/>
               </w:rPr>
-              <w:lastRenderedPageBreak/>
               <w:t>Minimum af spild</w:t>
             </w:r>
           </w:p>
@@ -13074,6 +13247,7 @@
               <w:rPr>
                 <w:sz w:val="18"/>
               </w:rPr>
+              <w:lastRenderedPageBreak/>
               <w:t>c)</w:t>
             </w:r>
           </w:p>
@@ -15735,6 +15909,7 @@
               <w:rPr>
                 <w:sz w:val="16"/>
               </w:rPr>
+              <w:lastRenderedPageBreak/>
               <w:t>Brugertilfredshed</w:t>
             </w:r>
           </w:p>
@@ -17485,7 +17660,6 @@
               <w:rPr>
                 <w:sz w:val="18"/>
               </w:rPr>
-              <w:lastRenderedPageBreak/>
               <w:t>d)</w:t>
             </w:r>
           </w:p>
@@ -17810,6 +17984,7 @@
               <w:rPr>
                 <w:sz w:val="16"/>
               </w:rPr>
+              <w:lastRenderedPageBreak/>
               <w:t>Minimum af spild</w:t>
             </w:r>
           </w:p>
@@ -20646,7 +20821,7 @@
     </w:p>
     <w:p>
       <w:pPr>
-        <w:pStyle w:val="Overskrift1"/>
+        <w:pStyle w:val="Heading1"/>
         <w:rPr>
           <w:rFonts w:eastAsia="Times New Roman" w:cs="Times New Roman"/>
           <w:b/>
@@ -20726,6 +20901,7 @@
           <w:rFonts w:eastAsia="Times New Roman" w:cs="Times New Roman"/>
           <w:lang w:eastAsia="da-DK"/>
         </w:rPr>
+        <w:lastRenderedPageBreak/>
         <w:t>Et andet sted vi vil foretage nogle ændringer er under deltagere, da to testdeltagere havde problemer med at oprette testdeltagere. Her skal det gøres mere tydeligt præcis hvordan man opretter en deltager til projektet.</w:t>
       </w:r>
     </w:p>
@@ -20743,7 +20919,7 @@
 
 <file path=word/numbering.xml><?xml version="1.0" encoding="utf-8"?>
 <w:numbering xmlns:wpc="http://schemas.microsoft.com/office/word/2010/wordprocessingCanvas" xmlns:mc="http://schemas.openxmlformats.org/markup-compatibility/2006" xmlns:o="urn:schemas-microsoft-com:office:office" xmlns:r="http://schemas.openxmlformats.org/officeDocument/2006/relationships" xmlns:m="http://schemas.openxmlformats.org/officeDocument/2006/math" xmlns:v="urn:schemas-microsoft-com:vml" xmlns:wp14="http://schemas.microsoft.com/office/word/2010/wordprocessingDrawing" xmlns:wp="http://schemas.openxmlformats.org/drawingml/2006/wordprocessingDrawing" xmlns:w10="urn:schemas-microsoft-com:office:word" xmlns:w="http://schemas.openxmlformats.org/wordprocessingml/2006/main" xmlns:w14="http://schemas.microsoft.com/office/word/2010/wordml" xmlns:w15="http://schemas.microsoft.com/office/word/2012/wordml" xmlns:wpg="http://schemas.microsoft.com/office/word/2010/wordprocessingGroup" xmlns:wpi="http://schemas.microsoft.com/office/word/2010/wordprocessingInk" xmlns:wne="http://schemas.microsoft.com/office/word/2006/wordml" xmlns:wps="http://schemas.microsoft.com/office/word/2010/wordprocessingShape" mc:Ignorable="w14 w15 wp14">
-  <w:abstractNum w:abstractNumId="0" w15:restartNumberingAfterBreak="0">
+  <w:abstractNum w:abstractNumId="0">
     <w:nsid w:val="058B4542"/>
     <w:multiLevelType w:val="multilevel"/>
     <w:tmpl w:val="CF64DCF8"/>
@@ -20888,7 +21064,7 @@
       </w:rPr>
     </w:lvl>
   </w:abstractNum>
-  <w:abstractNum w:abstractNumId="1" w15:restartNumberingAfterBreak="0">
+  <w:abstractNum w:abstractNumId="1">
     <w:nsid w:val="08DD45E6"/>
     <w:multiLevelType w:val="hybridMultilevel"/>
     <w:tmpl w:val="9F10BA9E"/>
@@ -21001,7 +21177,7 @@
       </w:rPr>
     </w:lvl>
   </w:abstractNum>
-  <w:abstractNum w:abstractNumId="2" w15:restartNumberingAfterBreak="0">
+  <w:abstractNum w:abstractNumId="2">
     <w:nsid w:val="0B9B7536"/>
     <w:multiLevelType w:val="hybridMultilevel"/>
     <w:tmpl w:val="BE24F0EA"/>
@@ -21114,7 +21290,7 @@
       </w:rPr>
     </w:lvl>
   </w:abstractNum>
-  <w:abstractNum w:abstractNumId="3" w15:restartNumberingAfterBreak="0">
+  <w:abstractNum w:abstractNumId="3">
     <w:nsid w:val="12EB7B4A"/>
     <w:multiLevelType w:val="hybridMultilevel"/>
     <w:tmpl w:val="0D62A64C"/>
@@ -21227,7 +21403,7 @@
       </w:rPr>
     </w:lvl>
   </w:abstractNum>
-  <w:abstractNum w:abstractNumId="4" w15:restartNumberingAfterBreak="0">
+  <w:abstractNum w:abstractNumId="4">
     <w:nsid w:val="1629500F"/>
     <w:multiLevelType w:val="multilevel"/>
     <w:tmpl w:val="08609F08"/>
@@ -21376,7 +21552,7 @@
       </w:rPr>
     </w:lvl>
   </w:abstractNum>
-  <w:abstractNum w:abstractNumId="5" w15:restartNumberingAfterBreak="0">
+  <w:abstractNum w:abstractNumId="5">
     <w:nsid w:val="200F0E81"/>
     <w:multiLevelType w:val="hybridMultilevel"/>
     <w:tmpl w:val="E01C4F12"/>
@@ -21489,7 +21665,7 @@
       </w:rPr>
     </w:lvl>
   </w:abstractNum>
-  <w:abstractNum w:abstractNumId="6" w15:restartNumberingAfterBreak="0">
+  <w:abstractNum w:abstractNumId="6">
     <w:nsid w:val="22C46609"/>
     <w:multiLevelType w:val="hybridMultilevel"/>
     <w:tmpl w:val="447494DC"/>
@@ -21602,7 +21778,7 @@
       </w:rPr>
     </w:lvl>
   </w:abstractNum>
-  <w:abstractNum w:abstractNumId="7" w15:restartNumberingAfterBreak="0">
+  <w:abstractNum w:abstractNumId="7">
     <w:nsid w:val="2C447611"/>
     <w:multiLevelType w:val="hybridMultilevel"/>
     <w:tmpl w:val="736ECD82"/>
@@ -21715,7 +21891,7 @@
       </w:rPr>
     </w:lvl>
   </w:abstractNum>
-  <w:abstractNum w:abstractNumId="8" w15:restartNumberingAfterBreak="0">
+  <w:abstractNum w:abstractNumId="8">
     <w:nsid w:val="38205FFB"/>
     <w:multiLevelType w:val="multilevel"/>
     <w:tmpl w:val="E2FEE396"/>
@@ -21864,7 +22040,7 @@
       </w:rPr>
     </w:lvl>
   </w:abstractNum>
-  <w:abstractNum w:abstractNumId="9" w15:restartNumberingAfterBreak="0">
+  <w:abstractNum w:abstractNumId="9">
     <w:nsid w:val="38ED20AE"/>
     <w:multiLevelType w:val="hybridMultilevel"/>
     <w:tmpl w:val="EC80A198"/>
@@ -21954,7 +22130,7 @@
       </w:pPr>
     </w:lvl>
   </w:abstractNum>
-  <w:abstractNum w:abstractNumId="10" w15:restartNumberingAfterBreak="0">
+  <w:abstractNum w:abstractNumId="10">
     <w:nsid w:val="3DD7227D"/>
     <w:multiLevelType w:val="hybridMultilevel"/>
     <w:tmpl w:val="B4441A16"/>
@@ -22043,7 +22219,7 @@
       </w:pPr>
     </w:lvl>
   </w:abstractNum>
-  <w:abstractNum w:abstractNumId="11" w15:restartNumberingAfterBreak="0">
+  <w:abstractNum w:abstractNumId="11">
     <w:nsid w:val="3E9B7374"/>
     <w:multiLevelType w:val="hybridMultilevel"/>
     <w:tmpl w:val="F8FC9918"/>
@@ -22156,7 +22332,7 @@
       </w:rPr>
     </w:lvl>
   </w:abstractNum>
-  <w:abstractNum w:abstractNumId="12" w15:restartNumberingAfterBreak="0">
+  <w:abstractNum w:abstractNumId="12">
     <w:nsid w:val="41436A53"/>
     <w:multiLevelType w:val="hybridMultilevel"/>
     <w:tmpl w:val="A148D8D0"/>
@@ -22269,7 +22445,7 @@
       </w:rPr>
     </w:lvl>
   </w:abstractNum>
-  <w:abstractNum w:abstractNumId="13" w15:restartNumberingAfterBreak="0">
+  <w:abstractNum w:abstractNumId="13">
     <w:nsid w:val="44CA2FE5"/>
     <w:multiLevelType w:val="multilevel"/>
     <w:tmpl w:val="CF64DCF8"/>
@@ -22414,7 +22590,7 @@
       </w:rPr>
     </w:lvl>
   </w:abstractNum>
-  <w:abstractNum w:abstractNumId="14" w15:restartNumberingAfterBreak="0">
+  <w:abstractNum w:abstractNumId="14">
     <w:nsid w:val="44D30F69"/>
     <w:multiLevelType w:val="hybridMultilevel"/>
     <w:tmpl w:val="29F26CD4"/>
@@ -22527,7 +22703,7 @@
       </w:rPr>
     </w:lvl>
   </w:abstractNum>
-  <w:abstractNum w:abstractNumId="15" w15:restartNumberingAfterBreak="0">
+  <w:abstractNum w:abstractNumId="15">
     <w:nsid w:val="478B51C1"/>
     <w:multiLevelType w:val="multilevel"/>
     <w:tmpl w:val="219018E6"/>
@@ -22676,7 +22852,7 @@
       </w:rPr>
     </w:lvl>
   </w:abstractNum>
-  <w:abstractNum w:abstractNumId="16" w15:restartNumberingAfterBreak="0">
+  <w:abstractNum w:abstractNumId="16">
     <w:nsid w:val="47F84200"/>
     <w:multiLevelType w:val="multilevel"/>
     <w:tmpl w:val="7506C768"/>
@@ -22825,7 +23001,7 @@
       </w:rPr>
     </w:lvl>
   </w:abstractNum>
-  <w:abstractNum w:abstractNumId="17" w15:restartNumberingAfterBreak="0">
+  <w:abstractNum w:abstractNumId="17">
     <w:nsid w:val="49D24040"/>
     <w:multiLevelType w:val="hybridMultilevel"/>
     <w:tmpl w:val="FA764DFA"/>
@@ -22938,7 +23114,7 @@
       </w:rPr>
     </w:lvl>
   </w:abstractNum>
-  <w:abstractNum w:abstractNumId="18" w15:restartNumberingAfterBreak="0">
+  <w:abstractNum w:abstractNumId="18">
     <w:nsid w:val="4FA2517B"/>
     <w:multiLevelType w:val="multilevel"/>
     <w:tmpl w:val="CF64DCF8"/>
@@ -23083,7 +23259,7 @@
       </w:rPr>
     </w:lvl>
   </w:abstractNum>
-  <w:abstractNum w:abstractNumId="19" w15:restartNumberingAfterBreak="0">
+  <w:abstractNum w:abstractNumId="19">
     <w:nsid w:val="506E4B64"/>
     <w:multiLevelType w:val="hybridMultilevel"/>
     <w:tmpl w:val="12EE7CA8"/>
@@ -23174,7 +23350,7 @@
       </w:pPr>
     </w:lvl>
   </w:abstractNum>
-  <w:abstractNum w:abstractNumId="20" w15:restartNumberingAfterBreak="0">
+  <w:abstractNum w:abstractNumId="20">
     <w:nsid w:val="52A7246B"/>
     <w:multiLevelType w:val="hybridMultilevel"/>
     <w:tmpl w:val="C9903AA0"/>
@@ -23260,7 +23436,7 @@
       </w:pPr>
     </w:lvl>
   </w:abstractNum>
-  <w:abstractNum w:abstractNumId="21" w15:restartNumberingAfterBreak="0">
+  <w:abstractNum w:abstractNumId="21">
     <w:nsid w:val="59F551E4"/>
     <w:multiLevelType w:val="hybridMultilevel"/>
     <w:tmpl w:val="B142A282"/>
@@ -23373,7 +23549,7 @@
       </w:rPr>
     </w:lvl>
   </w:abstractNum>
-  <w:abstractNum w:abstractNumId="22" w15:restartNumberingAfterBreak="0">
+  <w:abstractNum w:abstractNumId="22">
     <w:nsid w:val="5ABE6D49"/>
     <w:multiLevelType w:val="hybridMultilevel"/>
     <w:tmpl w:val="256C1B82"/>
@@ -23486,7 +23662,7 @@
       </w:rPr>
     </w:lvl>
   </w:abstractNum>
-  <w:abstractNum w:abstractNumId="23" w15:restartNumberingAfterBreak="0">
+  <w:abstractNum w:abstractNumId="23">
     <w:nsid w:val="5EE42DB7"/>
     <w:multiLevelType w:val="hybridMultilevel"/>
     <w:tmpl w:val="E21E3DCA"/>
@@ -23599,7 +23775,7 @@
       </w:rPr>
     </w:lvl>
   </w:abstractNum>
-  <w:abstractNum w:abstractNumId="24" w15:restartNumberingAfterBreak="0">
+  <w:abstractNum w:abstractNumId="24">
     <w:nsid w:val="6B41676C"/>
     <w:multiLevelType w:val="hybridMultilevel"/>
     <w:tmpl w:val="D12ABDDE"/>
@@ -23712,7 +23888,7 @@
       </w:rPr>
     </w:lvl>
   </w:abstractNum>
-  <w:abstractNum w:abstractNumId="25" w15:restartNumberingAfterBreak="0">
+  <w:abstractNum w:abstractNumId="25">
     <w:nsid w:val="6B7E1473"/>
     <w:multiLevelType w:val="hybridMultilevel"/>
     <w:tmpl w:val="525AB1B0"/>
@@ -23825,7 +24001,7 @@
       </w:rPr>
     </w:lvl>
   </w:abstractNum>
-  <w:abstractNum w:abstractNumId="26" w15:restartNumberingAfterBreak="0">
+  <w:abstractNum w:abstractNumId="26">
     <w:nsid w:val="788D02CC"/>
     <w:multiLevelType w:val="multilevel"/>
     <w:tmpl w:val="6C66EA26"/>
@@ -23973,7 +24149,7 @@
       </w:rPr>
     </w:lvl>
   </w:abstractNum>
-  <w:abstractNum w:abstractNumId="27" w15:restartNumberingAfterBreak="0">
+  <w:abstractNum w:abstractNumId="27">
     <w:nsid w:val="7C325EBB"/>
     <w:multiLevelType w:val="multilevel"/>
     <w:tmpl w:val="D6864FD0"/>
@@ -24122,7 +24298,7 @@
       </w:rPr>
     </w:lvl>
   </w:abstractNum>
-  <w:abstractNum w:abstractNumId="28" w15:restartNumberingAfterBreak="0">
+  <w:abstractNum w:abstractNumId="28">
     <w:nsid w:val="7F2D3FA0"/>
     <w:multiLevelType w:val="hybridMultilevel"/>
     <w:tmpl w:val="468E0248"/>
@@ -24720,11 +24896,11 @@
     <w:qFormat/>
     <w:rsid w:val="00FB72F7"/>
   </w:style>
-  <w:style w:type="paragraph" w:styleId="Overskrift1">
+  <w:style w:type="paragraph" w:styleId="Heading1">
     <w:name w:val="heading 1"/>
     <w:basedOn w:val="Normal"/>
     <w:next w:val="Normal"/>
-    <w:link w:val="Overskrift1Tegn"/>
+    <w:link w:val="Heading1Char"/>
     <w:uiPriority w:val="9"/>
     <w:qFormat/>
     <w:rsid w:val="000A5FBD"/>
@@ -24741,11 +24917,11 @@
       <w:szCs w:val="32"/>
     </w:rPr>
   </w:style>
-  <w:style w:type="paragraph" w:styleId="Overskrift2">
+  <w:style w:type="paragraph" w:styleId="Heading2">
     <w:name w:val="heading 2"/>
     <w:basedOn w:val="Normal"/>
     <w:next w:val="Normal"/>
-    <w:link w:val="Overskrift2Tegn"/>
+    <w:link w:val="Heading2Char"/>
     <w:uiPriority w:val="9"/>
     <w:unhideWhenUsed/>
     <w:qFormat/>
@@ -24764,11 +24940,11 @@
       <w:lang w:val="en-GB"/>
     </w:rPr>
   </w:style>
-  <w:style w:type="paragraph" w:styleId="Overskrift3">
+  <w:style w:type="paragraph" w:styleId="Heading3">
     <w:name w:val="heading 3"/>
     <w:basedOn w:val="Normal"/>
     <w:next w:val="Normal"/>
-    <w:link w:val="Overskrift3Tegn"/>
+    <w:link w:val="Heading3Char"/>
     <w:uiPriority w:val="9"/>
     <w:unhideWhenUsed/>
     <w:qFormat/>
@@ -24787,11 +24963,11 @@
       <w:lang w:val="en-GB"/>
     </w:rPr>
   </w:style>
-  <w:style w:type="paragraph" w:styleId="Overskrift4">
+  <w:style w:type="paragraph" w:styleId="Heading4">
     <w:name w:val="heading 4"/>
     <w:basedOn w:val="Normal"/>
     <w:next w:val="Normal"/>
-    <w:link w:val="Overskrift4Tegn"/>
+    <w:link w:val="Heading4Char"/>
     <w:uiPriority w:val="9"/>
     <w:unhideWhenUsed/>
     <w:qFormat/>
@@ -24809,13 +24985,13 @@
       <w:color w:val="2E74B5" w:themeColor="accent1" w:themeShade="BF"/>
     </w:rPr>
   </w:style>
-  <w:style w:type="character" w:default="1" w:styleId="Standardskrifttypeiafsnit">
+  <w:style w:type="character" w:default="1" w:styleId="DefaultParagraphFont">
     <w:name w:val="Default Paragraph Font"/>
     <w:uiPriority w:val="1"/>
     <w:semiHidden/>
     <w:unhideWhenUsed/>
   </w:style>
-  <w:style w:type="table" w:default="1" w:styleId="Tabel-Normal">
+  <w:style w:type="table" w:default="1" w:styleId="TableNormal">
     <w:name w:val="Normal Table"/>
     <w:uiPriority w:val="99"/>
     <w:semiHidden/>
@@ -24830,16 +25006,16 @@
       </w:tblCellMar>
     </w:tblPr>
   </w:style>
-  <w:style w:type="numbering" w:default="1" w:styleId="Ingenoversigt">
+  <w:style w:type="numbering" w:default="1" w:styleId="NoList">
     <w:name w:val="No List"/>
     <w:uiPriority w:val="99"/>
     <w:semiHidden/>
     <w:unhideWhenUsed/>
   </w:style>
-  <w:style w:type="character" w:customStyle="1" w:styleId="Overskrift1Tegn">
-    <w:name w:val="Overskrift 1 Tegn"/>
-    <w:basedOn w:val="Standardskrifttypeiafsnit"/>
-    <w:link w:val="Overskrift1"/>
+  <w:style w:type="character" w:customStyle="1" w:styleId="Heading1Char">
+    <w:name w:val="Heading 1 Char"/>
+    <w:basedOn w:val="DefaultParagraphFont"/>
+    <w:link w:val="Heading1"/>
     <w:uiPriority w:val="9"/>
     <w:rsid w:val="000A5FBD"/>
     <w:rPr>
@@ -24849,7 +25025,7 @@
       <w:szCs w:val="32"/>
     </w:rPr>
   </w:style>
-  <w:style w:type="paragraph" w:styleId="Listeafsnit">
+  <w:style w:type="paragraph" w:styleId="ListParagraph">
     <w:name w:val="List Paragraph"/>
     <w:basedOn w:val="Normal"/>
     <w:uiPriority w:val="34"/>
@@ -24860,15 +25036,16 @@
       <w:contextualSpacing/>
     </w:pPr>
   </w:style>
-  <w:style w:type="table" w:styleId="Tabel-Gitter">
+  <w:style w:type="table" w:styleId="TableGrid">
     <w:name w:val="Table Grid"/>
-    <w:basedOn w:val="Tabel-Normal"/>
+    <w:basedOn w:val="TableNormal"/>
     <w:uiPriority w:val="39"/>
     <w:rsid w:val="00A531FD"/>
     <w:pPr>
       <w:spacing w:after="0" w:line="240" w:lineRule="auto"/>
     </w:pPr>
     <w:tblPr>
+      <w:tblInd w:w="0" w:type="dxa"/>
       <w:tblBorders>
         <w:top w:val="single" w:sz="4" w:space="0" w:color="auto"/>
         <w:left w:val="single" w:sz="4" w:space="0" w:color="auto"/>
@@ -24877,12 +25054,18 @@
         <w:insideH w:val="single" w:sz="4" w:space="0" w:color="auto"/>
         <w:insideV w:val="single" w:sz="4" w:space="0" w:color="auto"/>
       </w:tblBorders>
+      <w:tblCellMar>
+        <w:top w:w="0" w:type="dxa"/>
+        <w:left w:w="108" w:type="dxa"/>
+        <w:bottom w:w="0" w:type="dxa"/>
+        <w:right w:w="108" w:type="dxa"/>
+      </w:tblCellMar>
     </w:tblPr>
   </w:style>
-  <w:style w:type="character" w:customStyle="1" w:styleId="Overskrift2Tegn">
-    <w:name w:val="Overskrift 2 Tegn"/>
-    <w:basedOn w:val="Standardskrifttypeiafsnit"/>
-    <w:link w:val="Overskrift2"/>
+  <w:style w:type="character" w:customStyle="1" w:styleId="Heading2Char">
+    <w:name w:val="Heading 2 Char"/>
+    <w:basedOn w:val="DefaultParagraphFont"/>
+    <w:link w:val="Heading2"/>
     <w:uiPriority w:val="9"/>
     <w:rsid w:val="00A531FD"/>
     <w:rPr>
@@ -24893,10 +25076,10 @@
       <w:lang w:val="en-GB"/>
     </w:rPr>
   </w:style>
-  <w:style w:type="character" w:customStyle="1" w:styleId="Overskrift3Tegn">
-    <w:name w:val="Overskrift 3 Tegn"/>
-    <w:basedOn w:val="Standardskrifttypeiafsnit"/>
-    <w:link w:val="Overskrift3"/>
+  <w:style w:type="character" w:customStyle="1" w:styleId="Heading3Char">
+    <w:name w:val="Heading 3 Char"/>
+    <w:basedOn w:val="DefaultParagraphFont"/>
+    <w:link w:val="Heading3"/>
     <w:uiPriority w:val="9"/>
     <w:rsid w:val="00A531FD"/>
     <w:rPr>
@@ -24909,7 +25092,7 @@
   </w:style>
   <w:style w:type="character" w:styleId="Hyperlink">
     <w:name w:val="Hyperlink"/>
-    <w:basedOn w:val="Standardskrifttypeiafsnit"/>
+    <w:basedOn w:val="DefaultParagraphFont"/>
     <w:uiPriority w:val="99"/>
     <w:unhideWhenUsed/>
     <w:rsid w:val="00A531FD"/>
@@ -24918,11 +25101,11 @@
       <w:u w:val="single"/>
     </w:rPr>
   </w:style>
-  <w:style w:type="paragraph" w:styleId="Titel">
+  <w:style w:type="paragraph" w:styleId="Title">
     <w:name w:val="Title"/>
     <w:basedOn w:val="Normal"/>
     <w:next w:val="Normal"/>
-    <w:link w:val="TitelTegn"/>
+    <w:link w:val="TitleChar"/>
     <w:uiPriority w:val="10"/>
     <w:qFormat/>
     <w:rsid w:val="00A531FD"/>
@@ -24939,10 +25122,10 @@
       <w:lang w:val="en-GB"/>
     </w:rPr>
   </w:style>
-  <w:style w:type="character" w:customStyle="1" w:styleId="TitelTegn">
-    <w:name w:val="Titel Tegn"/>
-    <w:basedOn w:val="Standardskrifttypeiafsnit"/>
-    <w:link w:val="Titel"/>
+  <w:style w:type="character" w:customStyle="1" w:styleId="TitleChar">
+    <w:name w:val="Title Char"/>
+    <w:basedOn w:val="DefaultParagraphFont"/>
+    <w:link w:val="Title"/>
     <w:uiPriority w:val="10"/>
     <w:rsid w:val="00A531FD"/>
     <w:rPr>
@@ -24954,11 +25137,11 @@
       <w:lang w:val="en-GB"/>
     </w:rPr>
   </w:style>
-  <w:style w:type="paragraph" w:styleId="Undertitel">
+  <w:style w:type="paragraph" w:styleId="Subtitle">
     <w:name w:val="Subtitle"/>
     <w:basedOn w:val="Normal"/>
     <w:next w:val="Normal"/>
-    <w:link w:val="UndertitelTegn"/>
+    <w:link w:val="SubtitleChar"/>
     <w:uiPriority w:val="11"/>
     <w:qFormat/>
     <w:rsid w:val="00A531FD"/>
@@ -24974,10 +25157,10 @@
       <w:lang w:val="en-GB"/>
     </w:rPr>
   </w:style>
-  <w:style w:type="character" w:customStyle="1" w:styleId="UndertitelTegn">
-    <w:name w:val="Undertitel Tegn"/>
-    <w:basedOn w:val="Standardskrifttypeiafsnit"/>
-    <w:link w:val="Undertitel"/>
+  <w:style w:type="character" w:customStyle="1" w:styleId="SubtitleChar">
+    <w:name w:val="Subtitle Char"/>
+    <w:basedOn w:val="DefaultParagraphFont"/>
+    <w:link w:val="Subtitle"/>
     <w:uiPriority w:val="11"/>
     <w:rsid w:val="00A531FD"/>
     <w:rPr>
@@ -24987,10 +25170,10 @@
       <w:lang w:val="en-GB"/>
     </w:rPr>
   </w:style>
-  <w:style w:type="paragraph" w:styleId="Sidehoved">
+  <w:style w:type="paragraph" w:styleId="Header">
     <w:name w:val="header"/>
     <w:basedOn w:val="Normal"/>
-    <w:link w:val="SidehovedTegn"/>
+    <w:link w:val="HeaderChar"/>
     <w:uiPriority w:val="99"/>
     <w:unhideWhenUsed/>
     <w:rsid w:val="00A531FD"/>
@@ -25005,20 +25188,20 @@
       <w:lang w:val="en-GB"/>
     </w:rPr>
   </w:style>
-  <w:style w:type="character" w:customStyle="1" w:styleId="SidehovedTegn">
-    <w:name w:val="Sidehoved Tegn"/>
-    <w:basedOn w:val="Standardskrifttypeiafsnit"/>
-    <w:link w:val="Sidehoved"/>
+  <w:style w:type="character" w:customStyle="1" w:styleId="HeaderChar">
+    <w:name w:val="Header Char"/>
+    <w:basedOn w:val="DefaultParagraphFont"/>
+    <w:link w:val="Header"/>
     <w:uiPriority w:val="99"/>
     <w:rsid w:val="00A531FD"/>
     <w:rPr>
       <w:lang w:val="en-GB"/>
     </w:rPr>
   </w:style>
-  <w:style w:type="paragraph" w:styleId="Sidefod">
+  <w:style w:type="paragraph" w:styleId="Footer">
     <w:name w:val="footer"/>
     <w:basedOn w:val="Normal"/>
-    <w:link w:val="SidefodTegn"/>
+    <w:link w:val="FooterChar"/>
     <w:uiPriority w:val="99"/>
     <w:unhideWhenUsed/>
     <w:rsid w:val="00A531FD"/>
@@ -25033,20 +25216,20 @@
       <w:lang w:val="en-GB"/>
     </w:rPr>
   </w:style>
-  <w:style w:type="character" w:customStyle="1" w:styleId="SidefodTegn">
-    <w:name w:val="Sidefod Tegn"/>
-    <w:basedOn w:val="Standardskrifttypeiafsnit"/>
-    <w:link w:val="Sidefod"/>
+  <w:style w:type="character" w:customStyle="1" w:styleId="FooterChar">
+    <w:name w:val="Footer Char"/>
+    <w:basedOn w:val="DefaultParagraphFont"/>
+    <w:link w:val="Footer"/>
     <w:uiPriority w:val="99"/>
     <w:rsid w:val="00A531FD"/>
     <w:rPr>
       <w:lang w:val="en-GB"/>
     </w:rPr>
   </w:style>
-  <w:style w:type="paragraph" w:styleId="Markeringsbobletekst">
+  <w:style w:type="paragraph" w:styleId="BalloonText">
     <w:name w:val="Balloon Text"/>
     <w:basedOn w:val="Normal"/>
-    <w:link w:val="MarkeringsbobletekstTegn"/>
+    <w:link w:val="BalloonTextChar"/>
     <w:uiPriority w:val="99"/>
     <w:semiHidden/>
     <w:unhideWhenUsed/>
@@ -25061,10 +25244,10 @@
       <w:lang w:val="en-GB"/>
     </w:rPr>
   </w:style>
-  <w:style w:type="character" w:customStyle="1" w:styleId="MarkeringsbobletekstTegn">
-    <w:name w:val="Markeringsbobletekst Tegn"/>
-    <w:basedOn w:val="Standardskrifttypeiafsnit"/>
-    <w:link w:val="Markeringsbobletekst"/>
+  <w:style w:type="character" w:customStyle="1" w:styleId="BalloonTextChar">
+    <w:name w:val="Balloon Text Char"/>
+    <w:basedOn w:val="DefaultParagraphFont"/>
+    <w:link w:val="BalloonText"/>
     <w:uiPriority w:val="99"/>
     <w:semiHidden/>
     <w:rsid w:val="00A531FD"/>
@@ -25075,9 +25258,9 @@
       <w:lang w:val="en-GB"/>
     </w:rPr>
   </w:style>
-  <w:style w:type="paragraph" w:styleId="Ingenafstand">
+  <w:style w:type="paragraph" w:styleId="NoSpacing">
     <w:name w:val="No Spacing"/>
-    <w:link w:val="IngenafstandTegn"/>
+    <w:link w:val="NoSpacingChar"/>
     <w:uiPriority w:val="1"/>
     <w:qFormat/>
     <w:rsid w:val="00A531FD"/>
@@ -25089,10 +25272,10 @@
       <w:lang w:val="en-GB" w:eastAsia="en-GB"/>
     </w:rPr>
   </w:style>
-  <w:style w:type="character" w:customStyle="1" w:styleId="IngenafstandTegn">
-    <w:name w:val="Ingen afstand Tegn"/>
-    <w:basedOn w:val="Standardskrifttypeiafsnit"/>
-    <w:link w:val="Ingenafstand"/>
+  <w:style w:type="character" w:customStyle="1" w:styleId="NoSpacingChar">
+    <w:name w:val="No Spacing Char"/>
+    <w:basedOn w:val="DefaultParagraphFont"/>
+    <w:link w:val="NoSpacing"/>
     <w:uiPriority w:val="1"/>
     <w:rsid w:val="00A531FD"/>
     <w:rPr>
@@ -25100,7 +25283,7 @@
       <w:lang w:val="en-GB" w:eastAsia="en-GB"/>
     </w:rPr>
   </w:style>
-  <w:style w:type="paragraph" w:styleId="Indholdsfortegnelse3">
+  <w:style w:type="paragraph" w:styleId="TOC3">
     <w:name w:val="toc 3"/>
     <w:basedOn w:val="Normal"/>
     <w:next w:val="Normal"/>
@@ -25116,9 +25299,9 @@
       <w:lang w:val="en-GB"/>
     </w:rPr>
   </w:style>
-  <w:style w:type="paragraph" w:styleId="Overskrift">
+  <w:style w:type="paragraph" w:styleId="TOCHeading">
     <w:name w:val="TOC Heading"/>
-    <w:basedOn w:val="Overskrift1"/>
+    <w:basedOn w:val="Heading1"/>
     <w:next w:val="Normal"/>
     <w:uiPriority w:val="39"/>
     <w:unhideWhenUsed/>
@@ -25131,7 +25314,7 @@
       <w:lang w:val="en-GB" w:eastAsia="en-GB"/>
     </w:rPr>
   </w:style>
-  <w:style w:type="paragraph" w:styleId="Indholdsfortegnelse1">
+  <w:style w:type="paragraph" w:styleId="TOC1">
     <w:name w:val="toc 1"/>
     <w:basedOn w:val="Normal"/>
     <w:next w:val="Normal"/>
@@ -25164,10 +25347,10 @@
   </w:style>
   <w:style w:type="character" w:customStyle="1" w:styleId="apple-tab-span">
     <w:name w:val="apple-tab-span"/>
-    <w:basedOn w:val="Standardskrifttypeiafsnit"/>
+    <w:basedOn w:val="DefaultParagraphFont"/>
     <w:rsid w:val="00A531FD"/>
   </w:style>
-  <w:style w:type="paragraph" w:styleId="Indholdsfortegnelse2">
+  <w:style w:type="paragraph" w:styleId="TOC2">
     <w:name w:val="toc 2"/>
     <w:basedOn w:val="Normal"/>
     <w:next w:val="Normal"/>
@@ -25183,7 +25366,7 @@
       <w:lang w:val="en-GB"/>
     </w:rPr>
   </w:style>
-  <w:style w:type="paragraph" w:styleId="Billedtekst">
+  <w:style w:type="paragraph" w:styleId="Caption">
     <w:name w:val="caption"/>
     <w:basedOn w:val="Normal"/>
     <w:next w:val="Normal"/>
@@ -25203,9 +25386,9 @@
       <w:lang w:val="en-GB"/>
     </w:rPr>
   </w:style>
-  <w:style w:type="table" w:styleId="Listetabel3">
+  <w:style w:type="table" w:styleId="ListTable3">
     <w:name w:val="List Table 3"/>
-    <w:basedOn w:val="Tabel-Normal"/>
+    <w:basedOn w:val="TableNormal"/>
     <w:uiPriority w:val="48"/>
     <w:rsid w:val="00FB72F7"/>
     <w:pPr>
@@ -25214,12 +25397,19 @@
     <w:tblPr>
       <w:tblStyleRowBandSize w:val="1"/>
       <w:tblStyleColBandSize w:val="1"/>
+      <w:tblInd w:w="0" w:type="dxa"/>
       <w:tblBorders>
         <w:top w:val="single" w:sz="4" w:space="0" w:color="000000" w:themeColor="text1"/>
         <w:left w:val="single" w:sz="4" w:space="0" w:color="000000" w:themeColor="text1"/>
         <w:bottom w:val="single" w:sz="4" w:space="0" w:color="000000" w:themeColor="text1"/>
         <w:right w:val="single" w:sz="4" w:space="0" w:color="000000" w:themeColor="text1"/>
       </w:tblBorders>
+      <w:tblCellMar>
+        <w:top w:w="0" w:type="dxa"/>
+        <w:left w:w="108" w:type="dxa"/>
+        <w:bottom w:w="0" w:type="dxa"/>
+        <w:right w:w="108" w:type="dxa"/>
+      </w:tblCellMar>
     </w:tblPr>
     <w:tblStylePr w:type="firstRow">
       <w:rPr>
@@ -25327,10 +25517,10 @@
       </w:tcPr>
     </w:tblStylePr>
   </w:style>
-  <w:style w:type="character" w:customStyle="1" w:styleId="Overskrift4Tegn">
-    <w:name w:val="Overskrift 4 Tegn"/>
-    <w:basedOn w:val="Standardskrifttypeiafsnit"/>
-    <w:link w:val="Overskrift4"/>
+  <w:style w:type="character" w:customStyle="1" w:styleId="Heading4Char">
+    <w:name w:val="Heading 4 Char"/>
+    <w:basedOn w:val="DefaultParagraphFont"/>
+    <w:link w:val="Heading4"/>
     <w:uiPriority w:val="9"/>
     <w:rsid w:val="00C35428"/>
     <w:rPr>
@@ -25609,7 +25799,7 @@
 </file>
 
 <file path=customXml/itemProps1.xml><?xml version="1.0" encoding="utf-8"?>
-<ds:datastoreItem xmlns:ds="http://schemas.openxmlformats.org/officeDocument/2006/customXml" ds:itemID="{63152825-24AD-4C0A-BDE6-338A3436A248}">
+<ds:datastoreItem xmlns:ds="http://schemas.openxmlformats.org/officeDocument/2006/customXml" ds:itemID="{1640DF55-14CF-488A-AF9A-CCB3A1C5DB52}">
   <ds:schemaRefs>
     <ds:schemaRef ds:uri="http://schemas.openxmlformats.org/officeDocument/2006/bibliography"/>
   </ds:schemaRefs>

</xml_diff>

<commit_message>
Intern references is done
</commit_message>
<xml_diff>
--- a/Usability_rapport_1.docx
+++ b/Usability_rapport_1.docx
@@ -58,15 +58,7 @@
         <w:t xml:space="preserve"> under kyndig overvågning. Ingen af testopgaverne kræver, at testdeltagerne indtaster personlige oplysninger</w:t>
       </w:r>
       <w:r>
-        <w:t xml:space="preserve">, da de i så fald vil blive udstyret med en </w:t>
-      </w:r>
-      <w:proofErr w:type="spellStart"/>
-      <w:r>
-        <w:t>email</w:t>
-      </w:r>
-      <w:proofErr w:type="spellEnd"/>
-      <w:r>
-        <w:t xml:space="preserve"> fra vores side</w:t>
+        <w:t>, da de i så fald vil blive udstyret med en email fra vores side</w:t>
       </w:r>
       <w:r>
         <w:t>.  Denne rapport beskriver de positive forhold og de problemer som testen har afsløret.</w:t>
@@ -127,21 +119,28 @@
           <w:rFonts w:asciiTheme="minorHAnsi" w:hAnsiTheme="minorHAnsi"/>
           <w:lang w:val="da-DK"/>
         </w:rPr>
-        <w:t xml:space="preserve"> se afsnit</w:t>
+        <w:t xml:space="preserve"> se afsni</w:t>
       </w:r>
       <w:r>
         <w:rPr>
           <w:rFonts w:asciiTheme="minorHAnsi" w:hAnsiTheme="minorHAnsi"/>
           <w:lang w:val="da-DK"/>
         </w:rPr>
-        <w:t>tet</w:t>
+        <w:t>t</w:t>
       </w:r>
       <w:r>
         <w:rPr>
           <w:rFonts w:asciiTheme="minorHAnsi" w:hAnsiTheme="minorHAnsi"/>
           <w:lang w:val="da-DK"/>
         </w:rPr>
-        <w:t xml:space="preserve"> Generelt</w:t>
+        <w:t xml:space="preserve"> </w:t>
+      </w:r>
+      <w:r>
+        <w:rPr>
+          <w:rFonts w:asciiTheme="minorHAnsi" w:hAnsiTheme="minorHAnsi"/>
+          <w:lang w:val="da-DK"/>
+        </w:rPr>
+        <w:t>C.5.1</w:t>
       </w:r>
     </w:p>
     <w:p>
@@ -186,21 +185,7 @@
           <w:rFonts w:asciiTheme="minorHAnsi" w:hAnsiTheme="minorHAnsi"/>
           <w:lang w:val="da-DK"/>
         </w:rPr>
-        <w:t>tet</w:t>
-      </w:r>
-      <w:r>
-        <w:rPr>
-          <w:rFonts w:asciiTheme="minorHAnsi" w:hAnsiTheme="minorHAnsi"/>
-          <w:lang w:val="da-DK"/>
-        </w:rPr>
-        <w:t xml:space="preserve"> </w:t>
-      </w:r>
-      <w:r>
-        <w:rPr>
-          <w:rFonts w:asciiTheme="minorHAnsi" w:hAnsiTheme="minorHAnsi"/>
-          <w:lang w:val="da-DK"/>
-        </w:rPr>
-        <w:t>Planen</w:t>
+        <w:t xml:space="preserve"> C.5.2</w:t>
       </w:r>
     </w:p>
     <w:p>
@@ -238,7 +223,25 @@
           <w:szCs w:val="24"/>
           <w:lang w:eastAsia="en-GB"/>
         </w:rPr>
-        <w:t xml:space="preserve"> – se afsnittet Log ind / log ud</w:t>
+        <w:t xml:space="preserve"> – se afsnit</w:t>
+      </w:r>
+      <w:r>
+        <w:rPr>
+          <w:rFonts w:eastAsia="Times New Roman" w:cs="Times New Roman"/>
+          <w:sz w:val="24"/>
+          <w:szCs w:val="24"/>
+          <w:lang w:eastAsia="en-GB"/>
+        </w:rPr>
+        <w:t xml:space="preserve"> </w:t>
+      </w:r>
+      <w:r>
+        <w:rPr>
+          <w:rFonts w:eastAsia="Times New Roman" w:cs="Times New Roman"/>
+          <w:sz w:val="24"/>
+          <w:szCs w:val="24"/>
+          <w:lang w:eastAsia="en-GB"/>
+        </w:rPr>
+        <w:t>C.5.4</w:t>
       </w:r>
     </w:p>
     <w:p>
@@ -307,7 +310,7 @@
           <w:rFonts w:asciiTheme="minorHAnsi" w:hAnsiTheme="minorHAnsi"/>
           <w:lang w:val="da-DK"/>
         </w:rPr>
-        <w:t>– se afsnittet Planen</w:t>
+        <w:t>– se afsnit C.5.1</w:t>
       </w:r>
     </w:p>
     <w:p>
@@ -345,7 +348,7 @@
           <w:rFonts w:asciiTheme="minorHAnsi" w:hAnsiTheme="minorHAnsi"/>
           <w:lang w:val="da-DK"/>
         </w:rPr>
-        <w:t xml:space="preserve"> – se afsnittet Tilføj/rediger/fjern</w:t>
+        <w:t xml:space="preserve"> – se afsnit C.5.3</w:t>
       </w:r>
     </w:p>
     <w:p>
@@ -383,7 +386,14 @@
           <w:rFonts w:asciiTheme="minorHAnsi" w:hAnsiTheme="minorHAnsi"/>
           <w:lang w:val="da-DK"/>
         </w:rPr>
-        <w:t xml:space="preserve"> – se afsnittet Log ind / log ud</w:t>
+        <w:t xml:space="preserve"> – se afsnit</w:t>
+      </w:r>
+      <w:r>
+        <w:rPr>
+          <w:rFonts w:asciiTheme="minorHAnsi" w:hAnsiTheme="minorHAnsi"/>
+          <w:lang w:val="da-DK"/>
+        </w:rPr>
+        <w:t xml:space="preserve"> C.5.4</w:t>
       </w:r>
     </w:p>
     <w:p>
@@ -753,23 +763,7 @@
           <w:sz w:val="24"/>
           <w:szCs w:val="24"/>
         </w:rPr>
-        <w:t xml:space="preserve"> testene blev udført på en bærbar computer med Windows 10 operativsystem. Webappen blev åbnet i en Google </w:t>
-      </w:r>
-      <w:proofErr w:type="spellStart"/>
-      <w:r>
-        <w:rPr>
-          <w:sz w:val="24"/>
-          <w:szCs w:val="24"/>
-        </w:rPr>
-        <w:t>Chrome</w:t>
-      </w:r>
-      <w:proofErr w:type="spellEnd"/>
-      <w:r>
-        <w:rPr>
-          <w:sz w:val="24"/>
-          <w:szCs w:val="24"/>
-        </w:rPr>
-        <w:t xml:space="preserve"> browser. Skærmen var 15.6 tommer med en opløsning på 1920 x 1080 pixels. Skærmbilledet samt lyd blev optaget med Open Broadcaster Software.</w:t>
+        <w:t xml:space="preserve"> testene blev udført på en bærbar computer med Windows 10 operativsystem. Webappen blev åbnet i en Google Chrome browser. Skærmen var 15.6 tommer med en opløsning på 1920 x 1080 pixels. Skærmbilledet samt lyd blev optaget med Open Broadcaster Software.</w:t>
       </w:r>
     </w:p>
     <w:p>
@@ -833,21 +827,12 @@
                 <w:szCs w:val="24"/>
               </w:rPr>
             </w:pPr>
-            <w:proofErr w:type="spellStart"/>
             <w:r>
               <w:rPr>
                 <w:sz w:val="24"/>
                 <w:szCs w:val="24"/>
               </w:rPr>
-              <w:t>Testnr</w:t>
-            </w:r>
-            <w:proofErr w:type="spellEnd"/>
-            <w:r>
-              <w:rPr>
-                <w:sz w:val="24"/>
-                <w:szCs w:val="24"/>
-              </w:rPr>
-              <w:t>.</w:t>
+              <w:t>Testnr.</w:t>
             </w:r>
           </w:p>
         </w:tc>
@@ -972,18 +957,8 @@
                 <w:color w:val="000000"/>
                 <w:lang w:val="da-DK"/>
               </w:rPr>
-              <w:t xml:space="preserve">Erfaring med lignende </w:t>
-            </w:r>
-            <w:proofErr w:type="spellStart"/>
-            <w:r>
-              <w:rPr>
-                <w:rFonts w:asciiTheme="minorHAnsi" w:hAnsiTheme="minorHAnsi" w:cs="Arial"/>
-                <w:color w:val="000000"/>
-                <w:lang w:val="da-DK"/>
-              </w:rPr>
-              <w:t>apps</w:t>
-            </w:r>
-            <w:proofErr w:type="spellEnd"/>
+              <w:t>Erfaring med lignende apps</w:t>
+            </w:r>
           </w:p>
         </w:tc>
       </w:tr>
@@ -1648,13 +1623,8 @@
       <w:pPr>
         <w:pStyle w:val="Caption"/>
       </w:pPr>
-      <w:proofErr w:type="spellStart"/>
       <w:r>
-        <w:t>Tabel</w:t>
-      </w:r>
-      <w:proofErr w:type="spellEnd"/>
-      <w:r>
-        <w:t xml:space="preserve"> </w:t>
+        <w:t xml:space="preserve">Tabel </w:t>
       </w:r>
       <w:r>
         <w:fldChar w:fldCharType="begin"/>
@@ -1675,13 +1645,8 @@
         <w:fldChar w:fldCharType="end"/>
       </w:r>
       <w:r>
-        <w:t xml:space="preserve">: Profiler for </w:t>
+        <w:t>: Profiler for testdeltagere</w:t>
       </w:r>
-      <w:proofErr w:type="spellStart"/>
-      <w:r>
-        <w:t>testdeltagere</w:t>
-      </w:r>
-      <w:proofErr w:type="spellEnd"/>
     </w:p>
     <w:p>
       <w:r>
@@ -1806,7 +1771,7 @@
                           </pic:cNvPicPr>
                         </pic:nvPicPr>
                         <pic:blipFill>
-                          <a:blip r:embed="rId6">
+                          <a:blip r:embed="rId8">
                             <a:extLst>
                               <a:ext uri="{28A0092B-C50C-407E-A947-70E740481C1C}">
                                 <a14:useLocalDpi xmlns:a14="http://schemas.microsoft.com/office/drawing/2010/main" val="0"/>
@@ -1901,7 +1866,7 @@
                           <pic:cNvPicPr/>
                         </pic:nvPicPr>
                         <pic:blipFill>
-                          <a:blip r:embed="rId7"/>
+                          <a:blip r:embed="rId9"/>
                           <a:stretch>
                             <a:fillRect/>
                           </a:stretch>
@@ -1984,7 +1949,7 @@
                           <pic:cNvPicPr/>
                         </pic:nvPicPr>
                         <pic:blipFill>
-                          <a:blip r:embed="rId8"/>
+                          <a:blip r:embed="rId10"/>
                           <a:stretch>
                             <a:fillRect/>
                           </a:stretch>
@@ -2071,7 +2036,7 @@
                           </pic:cNvPicPr>
                         </pic:nvPicPr>
                         <pic:blipFill>
-                          <a:blip r:embed="rId9">
+                          <a:blip r:embed="rId11">
                             <a:extLst>
                               <a:ext uri="{28A0092B-C50C-407E-A947-70E740481C1C}">
                                 <a14:useLocalDpi xmlns:a14="http://schemas.microsoft.com/office/drawing/2010/main" val="0"/>
@@ -2169,7 +2134,7 @@
                           </pic:cNvPicPr>
                         </pic:nvPicPr>
                         <pic:blipFill>
-                          <a:blip r:embed="rId10">
+                          <a:blip r:embed="rId12">
                             <a:extLst>
                               <a:ext uri="{28A0092B-C50C-407E-A947-70E740481C1C}">
                                 <a14:useLocalDpi xmlns:a14="http://schemas.microsoft.com/office/drawing/2010/main" val="0"/>
@@ -2530,28 +2495,12 @@
     </w:p>
     <w:p>
       <w:r>
-        <w:t xml:space="preserve">Ingen af testdeltagerne havde tidligere benyttet sig af en lignende </w:t>
-      </w:r>
-      <w:proofErr w:type="spellStart"/>
-      <w:r>
-        <w:t>app</w:t>
-      </w:r>
-      <w:proofErr w:type="spellEnd"/>
-      <w:r>
-        <w:t>/hjemmeside til at administrere og planlægge ugentlige begivenheder.</w:t>
+        <w:t>Ingen af testdeltagerne havde tidligere benyttet sig af en lignende app/hjemmeside til at administrere og planlægge ugentlige begivenheder.</w:t>
       </w:r>
     </w:p>
     <w:p>
       <w:r>
-        <w:t xml:space="preserve">Testdeltagerne havde alle primært typiske forventninger til webappen. Måske fordi de ikke har benyttet lignende </w:t>
-      </w:r>
-      <w:proofErr w:type="spellStart"/>
-      <w:r>
-        <w:t>apps</w:t>
-      </w:r>
-      <w:proofErr w:type="spellEnd"/>
-      <w:r>
-        <w:t>/hjemmesider før.</w:t>
+        <w:t>Testdeltagerne havde alle primært typiske forventninger til webappen. Måske fordi de ikke har benyttet lignende apps/hjemmesider før.</w:t>
       </w:r>
     </w:p>
     <w:tbl>
@@ -2737,11 +2686,9 @@
               <w:spacing w:before="120" w:after="120"/>
               <w:jc w:val="center"/>
             </w:pPr>
-            <w:proofErr w:type="gramStart"/>
             <w:r>
               <w:t>x</w:t>
             </w:r>
-            <w:proofErr w:type="gramEnd"/>
           </w:p>
         </w:tc>
         <w:tc>
@@ -2753,11 +2700,9 @@
               <w:spacing w:before="120" w:after="120"/>
               <w:jc w:val="center"/>
             </w:pPr>
-            <w:proofErr w:type="gramStart"/>
             <w:r>
               <w:t>x</w:t>
             </w:r>
-            <w:proofErr w:type="gramEnd"/>
           </w:p>
         </w:tc>
         <w:tc>
@@ -2769,11 +2714,9 @@
               <w:spacing w:before="120" w:after="120"/>
               <w:jc w:val="center"/>
             </w:pPr>
-            <w:proofErr w:type="gramStart"/>
             <w:r>
               <w:t>x</w:t>
             </w:r>
-            <w:proofErr w:type="gramEnd"/>
           </w:p>
         </w:tc>
       </w:tr>
@@ -2909,11 +2852,9 @@
               <w:spacing w:before="120" w:after="120"/>
               <w:jc w:val="center"/>
             </w:pPr>
-            <w:proofErr w:type="gramStart"/>
             <w:r>
               <w:t>x</w:t>
             </w:r>
-            <w:proofErr w:type="gramEnd"/>
           </w:p>
         </w:tc>
         <w:tc>
@@ -3212,7 +3153,7 @@
                           </pic:cNvPicPr>
                         </pic:nvPicPr>
                         <pic:blipFill>
-                          <a:blip r:embed="rId6">
+                          <a:blip r:embed="rId8">
                             <a:extLst>
                               <a:ext uri="{28A0092B-C50C-407E-A947-70E740481C1C}">
                                 <a14:useLocalDpi xmlns:a14="http://schemas.microsoft.com/office/drawing/2010/main" val="0"/>
@@ -3335,7 +3276,7 @@
                           <pic:cNvPicPr/>
                         </pic:nvPicPr>
                         <pic:blipFill>
-                          <a:blip r:embed="rId7"/>
+                          <a:blip r:embed="rId9"/>
                           <a:stretch>
                             <a:fillRect/>
                           </a:stretch>
@@ -3418,7 +3359,7 @@
                           <pic:cNvPicPr/>
                         </pic:nvPicPr>
                         <pic:blipFill>
-                          <a:blip r:embed="rId7"/>
+                          <a:blip r:embed="rId9"/>
                           <a:stretch>
                             <a:fillRect/>
                           </a:stretch>
@@ -3563,7 +3504,7 @@
                           </pic:cNvPicPr>
                         </pic:nvPicPr>
                         <pic:blipFill>
-                          <a:blip r:embed="rId6">
+                          <a:blip r:embed="rId8">
                             <a:extLst>
                               <a:ext uri="{28A0092B-C50C-407E-A947-70E740481C1C}">
                                 <a14:useLocalDpi xmlns:a14="http://schemas.microsoft.com/office/drawing/2010/main" val="0"/>
@@ -3678,7 +3619,7 @@
                           </pic:cNvPicPr>
                         </pic:nvPicPr>
                         <pic:blipFill>
-                          <a:blip r:embed="rId10">
+                          <a:blip r:embed="rId12">
                             <a:extLst>
                               <a:ext uri="{28A0092B-C50C-407E-A947-70E740481C1C}">
                                 <a14:useLocalDpi xmlns:a14="http://schemas.microsoft.com/office/drawing/2010/main" val="0"/>
@@ -3809,9 +3750,9 @@
                   <o:lock v:ext="edit" aspectratio="t"/>
                 </v:shapetype>
                 <v:shape id="_x0000_i1025" type="#_x0000_t75" style="width:371.25pt;height:91.5pt" o:ole="">
-                  <v:imagedata r:id="rId11" o:title=""/>
+                  <v:imagedata r:id="rId13" o:title=""/>
                 </v:shape>
-                <o:OLEObject Type="Embed" ProgID="PBrush" ShapeID="_x0000_i1025" DrawAspect="Content" ObjectID="_1526726122" r:id="rId12"/>
+                <o:OLEObject Type="Embed" ProgID="PBrush" ShapeID="_x0000_i1025" DrawAspect="Content" ObjectID="_1526727202" r:id="rId14"/>
               </w:object>
             </w:r>
           </w:p>
@@ -3903,7 +3844,7 @@
                           <pic:cNvPicPr/>
                         </pic:nvPicPr>
                         <pic:blipFill>
-                          <a:blip r:embed="rId8"/>
+                          <a:blip r:embed="rId10"/>
                           <a:stretch>
                             <a:fillRect/>
                           </a:stretch>
@@ -3982,9 +3923,9 @@
             <w:r>
               <w:object w:dxaOrig="7470" w:dyaOrig="1470">
                 <v:shape id="_x0000_i1026" type="#_x0000_t75" style="width:373.5pt;height:73.5pt" o:ole="">
-                  <v:imagedata r:id="rId13" o:title=""/>
+                  <v:imagedata r:id="rId15" o:title=""/>
                 </v:shape>
-                <o:OLEObject Type="Embed" ProgID="PBrush" ShapeID="_x0000_i1026" DrawAspect="Content" ObjectID="_1526726123" r:id="rId14"/>
+                <o:OLEObject Type="Embed" ProgID="PBrush" ShapeID="_x0000_i1026" DrawAspect="Content" ObjectID="_1526727203" r:id="rId16"/>
               </w:object>
             </w:r>
           </w:p>
@@ -4082,42 +4023,12 @@
         </w:rPr>
         <w:t xml:space="preserve">C.5.3 </w:t>
       </w:r>
-      <w:proofErr w:type="spellStart"/>
       <w:r>
         <w:rPr>
           <w:rFonts w:asciiTheme="minorHAnsi" w:hAnsiTheme="minorHAnsi"/>
         </w:rPr>
-        <w:t>Tilføj</w:t>
+        <w:t>Tilføj/rediger/fjern</w:t>
       </w:r>
-      <w:proofErr w:type="spellEnd"/>
-      <w:r>
-        <w:rPr>
-          <w:rFonts w:asciiTheme="minorHAnsi" w:hAnsiTheme="minorHAnsi"/>
-        </w:rPr>
-        <w:t>/</w:t>
-      </w:r>
-      <w:proofErr w:type="spellStart"/>
-      <w:r>
-        <w:rPr>
-          <w:rFonts w:asciiTheme="minorHAnsi" w:hAnsiTheme="minorHAnsi"/>
-        </w:rPr>
-        <w:t>rediger</w:t>
-      </w:r>
-      <w:proofErr w:type="spellEnd"/>
-      <w:r>
-        <w:rPr>
-          <w:rFonts w:asciiTheme="minorHAnsi" w:hAnsiTheme="minorHAnsi"/>
-        </w:rPr>
-        <w:t>/</w:t>
-      </w:r>
-      <w:proofErr w:type="spellStart"/>
-      <w:r>
-        <w:rPr>
-          <w:rFonts w:asciiTheme="minorHAnsi" w:hAnsiTheme="minorHAnsi"/>
-        </w:rPr>
-        <w:t>fjern</w:t>
-      </w:r>
-      <w:proofErr w:type="spellEnd"/>
     </w:p>
     <w:tbl>
       <w:tblPr>
@@ -4163,7 +4074,7 @@
                           </pic:cNvPicPr>
                         </pic:nvPicPr>
                         <pic:blipFill>
-                          <a:blip r:embed="rId6">
+                          <a:blip r:embed="rId8">
                             <a:extLst>
                               <a:ext uri="{28A0092B-C50C-407E-A947-70E740481C1C}">
                                 <a14:useLocalDpi xmlns:a14="http://schemas.microsoft.com/office/drawing/2010/main" val="0"/>
@@ -4275,7 +4186,7 @@
                           </pic:cNvPicPr>
                         </pic:nvPicPr>
                         <pic:blipFill>
-                          <a:blip r:embed="rId9">
+                          <a:blip r:embed="rId11">
                             <a:extLst>
                               <a:ext uri="{28A0092B-C50C-407E-A947-70E740481C1C}">
                                 <a14:useLocalDpi xmlns:a14="http://schemas.microsoft.com/office/drawing/2010/main" val="0"/>
@@ -4362,9 +4273,9 @@
             <w:r>
               <w:object w:dxaOrig="3735" w:dyaOrig="2295">
                 <v:shape id="_x0000_i1027" type="#_x0000_t75" style="width:186.75pt;height:114.75pt" o:ole="">
-                  <v:imagedata r:id="rId15" o:title=""/>
+                  <v:imagedata r:id="rId17" o:title=""/>
                 </v:shape>
-                <o:OLEObject Type="Embed" ProgID="PBrush" ShapeID="_x0000_i1027" DrawAspect="Content" ObjectID="_1526726124" r:id="rId16"/>
+                <o:OLEObject Type="Embed" ProgID="PBrush" ShapeID="_x0000_i1027" DrawAspect="Content" ObjectID="_1526727204" r:id="rId18"/>
               </w:object>
             </w:r>
           </w:p>
@@ -4424,15 +4335,7 @@
               <w:t>Løsning</w:t>
             </w:r>
             <w:r>
-              <w:t xml:space="preserve">: Uddybe at det kun er en person af gangen, der skal tilføjes – samt lave lidt mere afstand mellem navn- og </w:t>
-            </w:r>
-            <w:proofErr w:type="spellStart"/>
-            <w:r>
-              <w:t>email</w:t>
-            </w:r>
-            <w:proofErr w:type="spellEnd"/>
-            <w:r>
-              <w:t>-inputs.</w:t>
+              <w:t>: Uddybe at det kun er en person af gangen, der skal tilføjes – samt lave lidt mere afstand mellem navn- og email-inputs.</w:t>
             </w:r>
           </w:p>
         </w:tc>
@@ -4467,7 +4370,7 @@
                           <pic:cNvPicPr/>
                         </pic:nvPicPr>
                         <pic:blipFill>
-                          <a:blip r:embed="rId7"/>
+                          <a:blip r:embed="rId9"/>
                           <a:stretch>
                             <a:fillRect/>
                           </a:stretch>
@@ -4540,9 +4443,9 @@
             <w:r>
               <w:object w:dxaOrig="7500" w:dyaOrig="915">
                 <v:shape id="_x0000_i1028" type="#_x0000_t75" style="width:375pt;height:45pt" o:ole="">
-                  <v:imagedata r:id="rId17" o:title=""/>
+                  <v:imagedata r:id="rId19" o:title=""/>
                 </v:shape>
-                <o:OLEObject Type="Embed" ProgID="PBrush" ShapeID="_x0000_i1028" DrawAspect="Content" ObjectID="_1526726125" r:id="rId18"/>
+                <o:OLEObject Type="Embed" ProgID="PBrush" ShapeID="_x0000_i1028" DrawAspect="Content" ObjectID="_1526727205" r:id="rId20"/>
               </w:object>
             </w:r>
           </w:p>
@@ -4624,7 +4527,7 @@
                           <pic:cNvPicPr/>
                         </pic:nvPicPr>
                         <pic:blipFill>
-                          <a:blip r:embed="rId7"/>
+                          <a:blip r:embed="rId9"/>
                           <a:stretch>
                             <a:fillRect/>
                           </a:stretch>
@@ -4742,7 +4645,7 @@
                           <pic:cNvPicPr/>
                         </pic:nvPicPr>
                         <pic:blipFill>
-                          <a:blip r:embed="rId7"/>
+                          <a:blip r:embed="rId9"/>
                           <a:stretch>
                             <a:fillRect/>
                           </a:stretch>
@@ -4843,7 +4746,7 @@
                           <pic:cNvPicPr/>
                         </pic:nvPicPr>
                         <pic:blipFill>
-                          <a:blip r:embed="rId8"/>
+                          <a:blip r:embed="rId10"/>
                           <a:stretch>
                             <a:fillRect/>
                           </a:stretch>
@@ -4880,27 +4783,13 @@
               <w:rPr>
                 <w:color w:val="44546A" w:themeColor="text2"/>
               </w:rPr>
-              <w:t xml:space="preserve">Vagt sprog i ”er du </w:t>
-            </w:r>
-            <w:proofErr w:type="gramStart"/>
+              <w:t>Vagt sprog i ”er du sikker?</w:t>
+            </w:r>
             <w:r>
               <w:rPr>
                 <w:color w:val="44546A" w:themeColor="text2"/>
               </w:rPr>
-              <w:t>sikker?</w:t>
-            </w:r>
-            <w:r>
-              <w:rPr>
-                <w:color w:val="44546A" w:themeColor="text2"/>
-              </w:rPr>
-              <w:t>”</w:t>
-            </w:r>
-            <w:proofErr w:type="gramEnd"/>
-            <w:r>
-              <w:rPr>
-                <w:color w:val="44546A" w:themeColor="text2"/>
-              </w:rPr>
-              <w:t>-advarsel</w:t>
+              <w:t>”-advarsel</w:t>
             </w:r>
           </w:p>
           <w:p>
@@ -4911,30 +4800,17 @@
               <w:t xml:space="preserve">En </w:t>
             </w:r>
             <w:r>
-              <w:t xml:space="preserve">deltager fandt sproget i ”er du </w:t>
-            </w:r>
-            <w:proofErr w:type="gramStart"/>
-            <w:r>
-              <w:t>sikker?</w:t>
-            </w:r>
-            <w:r>
-              <w:t>”</w:t>
-            </w:r>
-            <w:proofErr w:type="gramEnd"/>
-            <w:r>
-              <w:t>-advarslen</w:t>
+              <w:t>deltager fandt sproget i ”er du sikker?</w:t>
+            </w:r>
+            <w:r>
+              <w:t>”-advarslen</w:t>
             </w:r>
             <w:r>
               <w:t xml:space="preserve"> (under slet af projektet)</w:t>
             </w:r>
             <w:r>
-              <w:t xml:space="preserve"> </w:t>
-            </w:r>
-            <w:proofErr w:type="spellStart"/>
-            <w:r>
-              <w:t>uspecifik</w:t>
-            </w:r>
-            <w:proofErr w:type="spellEnd"/>
+              <w:t xml:space="preserve"> uspecifik</w:t>
+            </w:r>
           </w:p>
           <w:p>
             <w:pPr>
@@ -4958,9 +4834,9 @@
             <w:r>
               <w:object w:dxaOrig="2430" w:dyaOrig="840">
                 <v:shape id="_x0000_i1029" type="#_x0000_t75" style="width:121.5pt;height:42.75pt" o:ole="">
-                  <v:imagedata r:id="rId19" o:title=""/>
+                  <v:imagedata r:id="rId21" o:title=""/>
                 </v:shape>
-                <o:OLEObject Type="Embed" ProgID="PBrush" ShapeID="_x0000_i1029" DrawAspect="Content" ObjectID="_1526726126" r:id="rId20"/>
+                <o:OLEObject Type="Embed" ProgID="PBrush" ShapeID="_x0000_i1029" DrawAspect="Content" ObjectID="_1526727206" r:id="rId22"/>
               </w:object>
             </w:r>
           </w:p>
@@ -5025,11 +4901,9 @@
             <w:r>
               <w:t xml:space="preserve">hele </w:t>
             </w:r>
-            <w:proofErr w:type="gramStart"/>
             <w:r>
               <w:t>projektet?”</w:t>
             </w:r>
-            <w:proofErr w:type="gramEnd"/>
           </w:p>
         </w:tc>
       </w:tr>
@@ -5056,22 +4930,12 @@
         </w:rPr>
         <w:t xml:space="preserve">C.5.4 </w:t>
       </w:r>
-      <w:bookmarkStart w:id="1" w:name="_GoBack"/>
-      <w:bookmarkEnd w:id="1"/>
       <w:r>
         <w:rPr>
           <w:rFonts w:asciiTheme="minorHAnsi" w:hAnsiTheme="minorHAnsi"/>
         </w:rPr>
-        <w:t xml:space="preserve">Log </w:t>
+        <w:t>Log ind</w:t>
       </w:r>
-      <w:proofErr w:type="spellStart"/>
-      <w:r>
-        <w:rPr>
-          <w:rFonts w:asciiTheme="minorHAnsi" w:hAnsiTheme="minorHAnsi"/>
-        </w:rPr>
-        <w:t>ind</w:t>
-      </w:r>
-      <w:proofErr w:type="spellEnd"/>
       <w:r>
         <w:rPr>
           <w:rFonts w:asciiTheme="minorHAnsi" w:hAnsiTheme="minorHAnsi"/>
@@ -5082,16 +4946,8 @@
         <w:rPr>
           <w:rFonts w:asciiTheme="minorHAnsi" w:hAnsiTheme="minorHAnsi"/>
         </w:rPr>
-        <w:t xml:space="preserve">/ log </w:t>
+        <w:t>/ log ud</w:t>
       </w:r>
-      <w:proofErr w:type="spellStart"/>
-      <w:r>
-        <w:rPr>
-          <w:rFonts w:asciiTheme="minorHAnsi" w:hAnsiTheme="minorHAnsi"/>
-        </w:rPr>
-        <w:t>ud</w:t>
-      </w:r>
-      <w:proofErr w:type="spellEnd"/>
     </w:p>
     <w:tbl>
       <w:tblPr>
@@ -5137,7 +4993,7 @@
                           </pic:cNvPicPr>
                         </pic:nvPicPr>
                         <pic:blipFill>
-                          <a:blip r:embed="rId6">
+                          <a:blip r:embed="rId8">
                             <a:extLst>
                               <a:ext uri="{28A0092B-C50C-407E-A947-70E740481C1C}">
                                 <a14:useLocalDpi xmlns:a14="http://schemas.microsoft.com/office/drawing/2010/main" val="0"/>
@@ -5251,7 +5107,7 @@
                           <pic:cNvPicPr/>
                         </pic:nvPicPr>
                         <pic:blipFill>
-                          <a:blip r:embed="rId8"/>
+                          <a:blip r:embed="rId10"/>
                           <a:stretch>
                             <a:fillRect/>
                           </a:stretch>
@@ -5296,15 +5152,7 @@
               <w:spacing w:before="240" w:after="120"/>
             </w:pPr>
             <w:r>
-              <w:t xml:space="preserve">Fire deltagere prøvede at logge ind før de havde oprettet en bruger, da de ikke så muligheden for at oprette projekt til at starte med, og ignorerede at der stod ”Log ind”. </w:t>
-            </w:r>
-            <w:proofErr w:type="spellStart"/>
-            <w:r>
-              <w:t>Overseelsen</w:t>
-            </w:r>
-            <w:proofErr w:type="spellEnd"/>
-            <w:r>
-              <w:t xml:space="preserve"> kan muligvis også skyldes den store mængde tekst lige nedenunder.</w:t>
+              <w:t>Fire deltagere prøvede at logge ind før de havde oprettet en bruger, da de ikke så muligheden for at oprette projekt til at starte med, og ignorerede at der stod ”Log ind”. Overseelsen kan muligvis også skyldes den store mængde tekst lige nedenunder.</w:t>
             </w:r>
           </w:p>
           <w:p>
@@ -5329,9 +5177,9 @@
             <w:r>
               <w:object w:dxaOrig="6165" w:dyaOrig="4290" w14:anchorId="17A9D38D">
                 <v:shape id="_x0000_i1030" type="#_x0000_t75" style="width:308.25pt;height:214.5pt" o:ole="">
-                  <v:imagedata r:id="rId21" o:title=""/>
+                  <v:imagedata r:id="rId23" o:title=""/>
                 </v:shape>
-                <o:OLEObject Type="Embed" ProgID="PBrush" ShapeID="_x0000_i1030" DrawAspect="Content" ObjectID="_1526726127" r:id="rId22"/>
+                <o:OLEObject Type="Embed" ProgID="PBrush" ShapeID="_x0000_i1030" DrawAspect="Content" ObjectID="_1526727207" r:id="rId24"/>
               </w:object>
             </w:r>
           </w:p>
@@ -5431,7 +5279,7 @@
                           </pic:cNvPicPr>
                         </pic:nvPicPr>
                         <pic:blipFill>
-                          <a:blip r:embed="rId10">
+                          <a:blip r:embed="rId12">
                             <a:extLst>
                               <a:ext uri="{28A0092B-C50C-407E-A947-70E740481C1C}">
                                 <a14:useLocalDpi xmlns:a14="http://schemas.microsoft.com/office/drawing/2010/main" val="0"/>
@@ -5501,13 +5349,8 @@
               <w:t>Citat</w:t>
             </w:r>
             <w:r>
-              <w:t xml:space="preserve">: ”Hvad gør jeg nu? Jeg kan ikke huske mit </w:t>
-            </w:r>
-            <w:proofErr w:type="gramStart"/>
-            <w:r>
-              <w:t>password.”</w:t>
-            </w:r>
-            <w:proofErr w:type="gramEnd"/>
+              <w:t>: ”Hvad gør jeg nu? Jeg kan ikke huske mit password.”</w:t>
+            </w:r>
           </w:p>
           <w:p>
             <w:pPr>
@@ -5589,42 +5432,28 @@
           <w:sz w:val="24"/>
           <w:szCs w:val="24"/>
         </w:rPr>
-        <w:t>Nedenstående tabel er en oversigt over, i hvor høj en grad testopgaverne blev gennemført af deltagerne. Symbolerne er gengangere fra afsnit X</w:t>
+        <w:t>Nedenstående tabel er en oversigt over, i hvor høj en grad testopgaverne blev gennemført af deltagerne. Symbo</w:t>
       </w:r>
       <w:r>
         <w:rPr>
           <w:sz w:val="24"/>
           <w:szCs w:val="24"/>
         </w:rPr>
-        <w:t>X</w:t>
+        <w:t>lerne er gengangere fra afsnit C.3.3</w:t>
       </w:r>
       <w:r>
         <w:rPr>
           <w:sz w:val="24"/>
           <w:szCs w:val="24"/>
         </w:rPr>
-        <w:t>.X</w:t>
+        <w:t xml:space="preserve"> med samme betydning. Ved bemærkelsesværdige tilfælde er en note tilføjet med reference til den eller de </w:t>
       </w:r>
       <w:r>
         <w:rPr>
           <w:sz w:val="24"/>
           <w:szCs w:val="24"/>
         </w:rPr>
-        <w:t>X</w:t>
-      </w:r>
-      <w:r>
-        <w:rPr>
-          <w:sz w:val="24"/>
-          <w:szCs w:val="24"/>
-        </w:rPr>
-        <w:t xml:space="preserve"> med samme betydning. Ved bemærkelsesværdige tilfælde er en note tilføjet med reference til den eller de relevante kommentarer i afsnit X</w:t>
-      </w:r>
-      <w:r>
-        <w:rPr>
-          <w:sz w:val="24"/>
-          <w:szCs w:val="24"/>
-        </w:rPr>
-        <w:t>X</w:t>
+        <w:t>relevante kommentarer i afsnit C.5</w:t>
       </w:r>
       <w:r>
         <w:rPr>
@@ -5888,7 +5717,7 @@
                           <pic:cNvPicPr/>
                         </pic:nvPicPr>
                         <pic:blipFill>
-                          <a:blip r:embed="rId8"/>
+                          <a:blip r:embed="rId10"/>
                           <a:stretch>
                             <a:fillRect/>
                           </a:stretch>
@@ -5946,7 +5775,7 @@
                           </pic:cNvPicPr>
                         </pic:nvPicPr>
                         <pic:blipFill>
-                          <a:blip r:embed="rId6">
+                          <a:blip r:embed="rId8">
                             <a:extLst>
                               <a:ext uri="{28A0092B-C50C-407E-A947-70E740481C1C}">
                                 <a14:useLocalDpi xmlns:a14="http://schemas.microsoft.com/office/drawing/2010/main" val="0"/>
@@ -6011,7 +5840,7 @@
                           <pic:cNvPicPr/>
                         </pic:nvPicPr>
                         <pic:blipFill>
-                          <a:blip r:embed="rId8"/>
+                          <a:blip r:embed="rId10"/>
                           <a:stretch>
                             <a:fillRect/>
                           </a:stretch>
@@ -6069,7 +5898,7 @@
                           <pic:cNvPicPr/>
                         </pic:nvPicPr>
                         <pic:blipFill>
-                          <a:blip r:embed="rId8"/>
+                          <a:blip r:embed="rId10"/>
                           <a:stretch>
                             <a:fillRect/>
                           </a:stretch>
@@ -6127,7 +5956,7 @@
                           <pic:cNvPicPr/>
                         </pic:nvPicPr>
                         <pic:blipFill>
-                          <a:blip r:embed="rId8"/>
+                          <a:blip r:embed="rId10"/>
                           <a:stretch>
                             <a:fillRect/>
                           </a:stretch>
@@ -6216,7 +6045,7 @@
                           </pic:cNvPicPr>
                         </pic:nvPicPr>
                         <pic:blipFill>
-                          <a:blip r:embed="rId9">
+                          <a:blip r:embed="rId11">
                             <a:extLst>
                               <a:ext uri="{28A0092B-C50C-407E-A947-70E740481C1C}">
                                 <a14:useLocalDpi xmlns:a14="http://schemas.microsoft.com/office/drawing/2010/main" val="0"/>
@@ -6285,7 +6114,7 @@
                           </pic:cNvPicPr>
                         </pic:nvPicPr>
                         <pic:blipFill>
-                          <a:blip r:embed="rId6">
+                          <a:blip r:embed="rId8">
                             <a:extLst>
                               <a:ext uri="{28A0092B-C50C-407E-A947-70E740481C1C}">
                                 <a14:useLocalDpi xmlns:a14="http://schemas.microsoft.com/office/drawing/2010/main" val="0"/>
@@ -6354,7 +6183,7 @@
                           </pic:cNvPicPr>
                         </pic:nvPicPr>
                         <pic:blipFill>
-                          <a:blip r:embed="rId9">
+                          <a:blip r:embed="rId11">
                             <a:extLst>
                               <a:ext uri="{28A0092B-C50C-407E-A947-70E740481C1C}">
                                 <a14:useLocalDpi xmlns:a14="http://schemas.microsoft.com/office/drawing/2010/main" val="0"/>
@@ -6427,7 +6256,7 @@
                           </pic:cNvPicPr>
                         </pic:nvPicPr>
                         <pic:blipFill>
-                          <a:blip r:embed="rId9">
+                          <a:blip r:embed="rId11">
                             <a:extLst>
                               <a:ext uri="{28A0092B-C50C-407E-A947-70E740481C1C}">
                                 <a14:useLocalDpi xmlns:a14="http://schemas.microsoft.com/office/drawing/2010/main" val="0"/>
@@ -6500,7 +6329,7 @@
                           </pic:cNvPicPr>
                         </pic:nvPicPr>
                         <pic:blipFill>
-                          <a:blip r:embed="rId6">
+                          <a:blip r:embed="rId8">
                             <a:extLst>
                               <a:ext uri="{28A0092B-C50C-407E-A947-70E740481C1C}">
                                 <a14:useLocalDpi xmlns:a14="http://schemas.microsoft.com/office/drawing/2010/main" val="0"/>
@@ -6584,7 +6413,7 @@
                           </pic:cNvPicPr>
                         </pic:nvPicPr>
                         <pic:blipFill>
-                          <a:blip r:embed="rId6">
+                          <a:blip r:embed="rId8">
                             <a:extLst>
                               <a:ext uri="{28A0092B-C50C-407E-A947-70E740481C1C}">
                                 <a14:useLocalDpi xmlns:a14="http://schemas.microsoft.com/office/drawing/2010/main" val="0"/>
@@ -6653,7 +6482,7 @@
                           </pic:cNvPicPr>
                         </pic:nvPicPr>
                         <pic:blipFill>
-                          <a:blip r:embed="rId6">
+                          <a:blip r:embed="rId8">
                             <a:extLst>
                               <a:ext uri="{28A0092B-C50C-407E-A947-70E740481C1C}">
                                 <a14:useLocalDpi xmlns:a14="http://schemas.microsoft.com/office/drawing/2010/main" val="0"/>
@@ -6722,7 +6551,7 @@
                           </pic:cNvPicPr>
                         </pic:nvPicPr>
                         <pic:blipFill>
-                          <a:blip r:embed="rId6">
+                          <a:blip r:embed="rId8">
                             <a:extLst>
                               <a:ext uri="{28A0092B-C50C-407E-A947-70E740481C1C}">
                                 <a14:useLocalDpi xmlns:a14="http://schemas.microsoft.com/office/drawing/2010/main" val="0"/>
@@ -6795,7 +6624,7 @@
                           </pic:cNvPicPr>
                         </pic:nvPicPr>
                         <pic:blipFill>
-                          <a:blip r:embed="rId6">
+                          <a:blip r:embed="rId8">
                             <a:extLst>
                               <a:ext uri="{28A0092B-C50C-407E-A947-70E740481C1C}">
                                 <a14:useLocalDpi xmlns:a14="http://schemas.microsoft.com/office/drawing/2010/main" val="0"/>
@@ -6868,7 +6697,7 @@
                           </pic:cNvPicPr>
                         </pic:nvPicPr>
                         <pic:blipFill>
-                          <a:blip r:embed="rId6">
+                          <a:blip r:embed="rId8">
                             <a:extLst>
                               <a:ext uri="{28A0092B-C50C-407E-A947-70E740481C1C}">
                                 <a14:useLocalDpi xmlns:a14="http://schemas.microsoft.com/office/drawing/2010/main" val="0"/>
@@ -6955,7 +6784,7 @@
                           </pic:cNvPicPr>
                         </pic:nvPicPr>
                         <pic:blipFill>
-                          <a:blip r:embed="rId6">
+                          <a:blip r:embed="rId8">
                             <a:extLst>
                               <a:ext uri="{28A0092B-C50C-407E-A947-70E740481C1C}">
                                 <a14:useLocalDpi xmlns:a14="http://schemas.microsoft.com/office/drawing/2010/main" val="0"/>
@@ -7024,7 +6853,7 @@
                           </pic:cNvPicPr>
                         </pic:nvPicPr>
                         <pic:blipFill>
-                          <a:blip r:embed="rId6">
+                          <a:blip r:embed="rId8">
                             <a:extLst>
                               <a:ext uri="{28A0092B-C50C-407E-A947-70E740481C1C}">
                                 <a14:useLocalDpi xmlns:a14="http://schemas.microsoft.com/office/drawing/2010/main" val="0"/>
@@ -7093,7 +6922,7 @@
                           </pic:cNvPicPr>
                         </pic:nvPicPr>
                         <pic:blipFill>
-                          <a:blip r:embed="rId6">
+                          <a:blip r:embed="rId8">
                             <a:extLst>
                               <a:ext uri="{28A0092B-C50C-407E-A947-70E740481C1C}">
                                 <a14:useLocalDpi xmlns:a14="http://schemas.microsoft.com/office/drawing/2010/main" val="0"/>
@@ -7166,7 +6995,7 @@
                           </pic:cNvPicPr>
                         </pic:nvPicPr>
                         <pic:blipFill>
-                          <a:blip r:embed="rId6">
+                          <a:blip r:embed="rId8">
                             <a:extLst>
                               <a:ext uri="{28A0092B-C50C-407E-A947-70E740481C1C}">
                                 <a14:useLocalDpi xmlns:a14="http://schemas.microsoft.com/office/drawing/2010/main" val="0"/>
@@ -7239,7 +7068,7 @@
                           </pic:cNvPicPr>
                         </pic:nvPicPr>
                         <pic:blipFill>
-                          <a:blip r:embed="rId6">
+                          <a:blip r:embed="rId8">
                             <a:extLst>
                               <a:ext uri="{28A0092B-C50C-407E-A947-70E740481C1C}">
                                 <a14:useLocalDpi xmlns:a14="http://schemas.microsoft.com/office/drawing/2010/main" val="0"/>
@@ -7343,7 +7172,7 @@
                           </pic:cNvPicPr>
                         </pic:nvPicPr>
                         <pic:blipFill>
-                          <a:blip r:embed="rId6">
+                          <a:blip r:embed="rId8">
                             <a:extLst>
                               <a:ext uri="{28A0092B-C50C-407E-A947-70E740481C1C}">
                                 <a14:useLocalDpi xmlns:a14="http://schemas.microsoft.com/office/drawing/2010/main" val="0"/>
@@ -7412,7 +7241,7 @@
                           </pic:cNvPicPr>
                         </pic:nvPicPr>
                         <pic:blipFill>
-                          <a:blip r:embed="rId9">
+                          <a:blip r:embed="rId11">
                             <a:extLst>
                               <a:ext uri="{28A0092B-C50C-407E-A947-70E740481C1C}">
                                 <a14:useLocalDpi xmlns:a14="http://schemas.microsoft.com/office/drawing/2010/main" val="0"/>
@@ -7481,7 +7310,7 @@
                           </pic:cNvPicPr>
                         </pic:nvPicPr>
                         <pic:blipFill>
-                          <a:blip r:embed="rId9">
+                          <a:blip r:embed="rId11">
                             <a:extLst>
                               <a:ext uri="{28A0092B-C50C-407E-A947-70E740481C1C}">
                                 <a14:useLocalDpi xmlns:a14="http://schemas.microsoft.com/office/drawing/2010/main" val="0"/>
@@ -7554,7 +7383,7 @@
                           </pic:cNvPicPr>
                         </pic:nvPicPr>
                         <pic:blipFill>
-                          <a:blip r:embed="rId10">
+                          <a:blip r:embed="rId12">
                             <a:extLst>
                               <a:ext uri="{28A0092B-C50C-407E-A947-70E740481C1C}">
                                 <a14:useLocalDpi xmlns:a14="http://schemas.microsoft.com/office/drawing/2010/main" val="0"/>
@@ -7627,7 +7456,7 @@
                           </pic:cNvPicPr>
                         </pic:nvPicPr>
                         <pic:blipFill>
-                          <a:blip r:embed="rId10">
+                          <a:blip r:embed="rId12">
                             <a:extLst>
                               <a:ext uri="{28A0092B-C50C-407E-A947-70E740481C1C}">
                                 <a14:useLocalDpi xmlns:a14="http://schemas.microsoft.com/office/drawing/2010/main" val="0"/>
@@ -7714,7 +7543,7 @@
                           </pic:cNvPicPr>
                         </pic:nvPicPr>
                         <pic:blipFill>
-                          <a:blip r:embed="rId6">
+                          <a:blip r:embed="rId8">
                             <a:extLst>
                               <a:ext uri="{28A0092B-C50C-407E-A947-70E740481C1C}">
                                 <a14:useLocalDpi xmlns:a14="http://schemas.microsoft.com/office/drawing/2010/main" val="0"/>
@@ -7783,7 +7612,7 @@
                           </pic:cNvPicPr>
                         </pic:nvPicPr>
                         <pic:blipFill>
-                          <a:blip r:embed="rId6">
+                          <a:blip r:embed="rId8">
                             <a:extLst>
                               <a:ext uri="{28A0092B-C50C-407E-A947-70E740481C1C}">
                                 <a14:useLocalDpi xmlns:a14="http://schemas.microsoft.com/office/drawing/2010/main" val="0"/>
@@ -7852,7 +7681,7 @@
                           </pic:cNvPicPr>
                         </pic:nvPicPr>
                         <pic:blipFill>
-                          <a:blip r:embed="rId6">
+                          <a:blip r:embed="rId8">
                             <a:extLst>
                               <a:ext uri="{28A0092B-C50C-407E-A947-70E740481C1C}">
                                 <a14:useLocalDpi xmlns:a14="http://schemas.microsoft.com/office/drawing/2010/main" val="0"/>
@@ -7925,7 +7754,7 @@
                           </pic:cNvPicPr>
                         </pic:nvPicPr>
                         <pic:blipFill>
-                          <a:blip r:embed="rId6">
+                          <a:blip r:embed="rId8">
                             <a:extLst>
                               <a:ext uri="{28A0092B-C50C-407E-A947-70E740481C1C}">
                                 <a14:useLocalDpi xmlns:a14="http://schemas.microsoft.com/office/drawing/2010/main" val="0"/>
@@ -7998,7 +7827,7 @@
                           </pic:cNvPicPr>
                         </pic:nvPicPr>
                         <pic:blipFill>
-                          <a:blip r:embed="rId6">
+                          <a:blip r:embed="rId8">
                             <a:extLst>
                               <a:ext uri="{28A0092B-C50C-407E-A947-70E740481C1C}">
                                 <a14:useLocalDpi xmlns:a14="http://schemas.microsoft.com/office/drawing/2010/main" val="0"/>
@@ -8086,7 +7915,7 @@
                           </pic:cNvPicPr>
                         </pic:nvPicPr>
                         <pic:blipFill>
-                          <a:blip r:embed="rId6">
+                          <a:blip r:embed="rId8">
                             <a:extLst>
                               <a:ext uri="{28A0092B-C50C-407E-A947-70E740481C1C}">
                                 <a14:useLocalDpi xmlns:a14="http://schemas.microsoft.com/office/drawing/2010/main" val="0"/>
@@ -8159,7 +7988,7 @@
                           </pic:cNvPicPr>
                         </pic:nvPicPr>
                         <pic:blipFill>
-                          <a:blip r:embed="rId6">
+                          <a:blip r:embed="rId8">
                             <a:extLst>
                               <a:ext uri="{28A0092B-C50C-407E-A947-70E740481C1C}">
                                 <a14:useLocalDpi xmlns:a14="http://schemas.microsoft.com/office/drawing/2010/main" val="0"/>
@@ -8232,7 +8061,7 @@
                           </pic:cNvPicPr>
                         </pic:nvPicPr>
                         <pic:blipFill>
-                          <a:blip r:embed="rId6">
+                          <a:blip r:embed="rId8">
                             <a:extLst>
                               <a:ext uri="{28A0092B-C50C-407E-A947-70E740481C1C}">
                                 <a14:useLocalDpi xmlns:a14="http://schemas.microsoft.com/office/drawing/2010/main" val="0"/>
@@ -8305,7 +8134,7 @@
                           </pic:cNvPicPr>
                         </pic:nvPicPr>
                         <pic:blipFill>
-                          <a:blip r:embed="rId6">
+                          <a:blip r:embed="rId8">
                             <a:extLst>
                               <a:ext uri="{28A0092B-C50C-407E-A947-70E740481C1C}">
                                 <a14:useLocalDpi xmlns:a14="http://schemas.microsoft.com/office/drawing/2010/main" val="0"/>
@@ -8378,7 +8207,7 @@
                           </pic:cNvPicPr>
                         </pic:nvPicPr>
                         <pic:blipFill>
-                          <a:blip r:embed="rId6">
+                          <a:blip r:embed="rId8">
                             <a:extLst>
                               <a:ext uri="{28A0092B-C50C-407E-A947-70E740481C1C}">
                                 <a14:useLocalDpi xmlns:a14="http://schemas.microsoft.com/office/drawing/2010/main" val="0"/>
@@ -8469,7 +8298,7 @@
                           </pic:cNvPicPr>
                         </pic:nvPicPr>
                         <pic:blipFill>
-                          <a:blip r:embed="rId6">
+                          <a:blip r:embed="rId8">
                             <a:extLst>
                               <a:ext uri="{28A0092B-C50C-407E-A947-70E740481C1C}">
                                 <a14:useLocalDpi xmlns:a14="http://schemas.microsoft.com/office/drawing/2010/main" val="0"/>
@@ -8542,7 +8371,7 @@
                           </pic:cNvPicPr>
                         </pic:nvPicPr>
                         <pic:blipFill>
-                          <a:blip r:embed="rId6">
+                          <a:blip r:embed="rId8">
                             <a:extLst>
                               <a:ext uri="{28A0092B-C50C-407E-A947-70E740481C1C}">
                                 <a14:useLocalDpi xmlns:a14="http://schemas.microsoft.com/office/drawing/2010/main" val="0"/>
@@ -8615,7 +8444,7 @@
                           </pic:cNvPicPr>
                         </pic:nvPicPr>
                         <pic:blipFill>
-                          <a:blip r:embed="rId6">
+                          <a:blip r:embed="rId8">
                             <a:extLst>
                               <a:ext uri="{28A0092B-C50C-407E-A947-70E740481C1C}">
                                 <a14:useLocalDpi xmlns:a14="http://schemas.microsoft.com/office/drawing/2010/main" val="0"/>
@@ -8688,7 +8517,7 @@
                           </pic:cNvPicPr>
                         </pic:nvPicPr>
                         <pic:blipFill>
-                          <a:blip r:embed="rId6">
+                          <a:blip r:embed="rId8">
                             <a:extLst>
                               <a:ext uri="{28A0092B-C50C-407E-A947-70E740481C1C}">
                                 <a14:useLocalDpi xmlns:a14="http://schemas.microsoft.com/office/drawing/2010/main" val="0"/>
@@ -8761,7 +8590,7 @@
                           </pic:cNvPicPr>
                         </pic:nvPicPr>
                         <pic:blipFill>
-                          <a:blip r:embed="rId6">
+                          <a:blip r:embed="rId8">
                             <a:extLst>
                               <a:ext uri="{28A0092B-C50C-407E-A947-70E740481C1C}">
                                 <a14:useLocalDpi xmlns:a14="http://schemas.microsoft.com/office/drawing/2010/main" val="0"/>
@@ -8849,7 +8678,7 @@
                           </pic:cNvPicPr>
                         </pic:nvPicPr>
                         <pic:blipFill>
-                          <a:blip r:embed="rId6">
+                          <a:blip r:embed="rId8">
                             <a:extLst>
                               <a:ext uri="{28A0092B-C50C-407E-A947-70E740481C1C}">
                                 <a14:useLocalDpi xmlns:a14="http://schemas.microsoft.com/office/drawing/2010/main" val="0"/>
@@ -8922,7 +8751,7 @@
                           </pic:cNvPicPr>
                         </pic:nvPicPr>
                         <pic:blipFill>
-                          <a:blip r:embed="rId6">
+                          <a:blip r:embed="rId8">
                             <a:extLst>
                               <a:ext uri="{28A0092B-C50C-407E-A947-70E740481C1C}">
                                 <a14:useLocalDpi xmlns:a14="http://schemas.microsoft.com/office/drawing/2010/main" val="0"/>
@@ -8995,7 +8824,7 @@
                           </pic:cNvPicPr>
                         </pic:nvPicPr>
                         <pic:blipFill>
-                          <a:blip r:embed="rId6">
+                          <a:blip r:embed="rId8">
                             <a:extLst>
                               <a:ext uri="{28A0092B-C50C-407E-A947-70E740481C1C}">
                                 <a14:useLocalDpi xmlns:a14="http://schemas.microsoft.com/office/drawing/2010/main" val="0"/>
@@ -9068,7 +8897,7 @@
                           </pic:cNvPicPr>
                         </pic:nvPicPr>
                         <pic:blipFill>
-                          <a:blip r:embed="rId6">
+                          <a:blip r:embed="rId8">
                             <a:extLst>
                               <a:ext uri="{28A0092B-C50C-407E-A947-70E740481C1C}">
                                 <a14:useLocalDpi xmlns:a14="http://schemas.microsoft.com/office/drawing/2010/main" val="0"/>
@@ -9141,7 +8970,7 @@
                           </pic:cNvPicPr>
                         </pic:nvPicPr>
                         <pic:blipFill>
-                          <a:blip r:embed="rId6">
+                          <a:blip r:embed="rId8">
                             <a:extLst>
                               <a:ext uri="{28A0092B-C50C-407E-A947-70E740481C1C}">
                                 <a14:useLocalDpi xmlns:a14="http://schemas.microsoft.com/office/drawing/2010/main" val="0"/>
@@ -9232,7 +9061,7 @@
                           </pic:cNvPicPr>
                         </pic:nvPicPr>
                         <pic:blipFill>
-                          <a:blip r:embed="rId6">
+                          <a:blip r:embed="rId8">
                             <a:extLst>
                               <a:ext uri="{28A0092B-C50C-407E-A947-70E740481C1C}">
                                 <a14:useLocalDpi xmlns:a14="http://schemas.microsoft.com/office/drawing/2010/main" val="0"/>
@@ -9305,7 +9134,7 @@
                           </pic:cNvPicPr>
                         </pic:nvPicPr>
                         <pic:blipFill>
-                          <a:blip r:embed="rId6">
+                          <a:blip r:embed="rId8">
                             <a:extLst>
                               <a:ext uri="{28A0092B-C50C-407E-A947-70E740481C1C}">
                                 <a14:useLocalDpi xmlns:a14="http://schemas.microsoft.com/office/drawing/2010/main" val="0"/>
@@ -9378,7 +9207,7 @@
                           </pic:cNvPicPr>
                         </pic:nvPicPr>
                         <pic:blipFill>
-                          <a:blip r:embed="rId6">
+                          <a:blip r:embed="rId8">
                             <a:extLst>
                               <a:ext uri="{28A0092B-C50C-407E-A947-70E740481C1C}">
                                 <a14:useLocalDpi xmlns:a14="http://schemas.microsoft.com/office/drawing/2010/main" val="0"/>
@@ -9451,7 +9280,7 @@
                           </pic:cNvPicPr>
                         </pic:nvPicPr>
                         <pic:blipFill>
-                          <a:blip r:embed="rId6">
+                          <a:blip r:embed="rId8">
                             <a:extLst>
                               <a:ext uri="{28A0092B-C50C-407E-A947-70E740481C1C}">
                                 <a14:useLocalDpi xmlns:a14="http://schemas.microsoft.com/office/drawing/2010/main" val="0"/>
@@ -9524,7 +9353,7 @@
                           </pic:cNvPicPr>
                         </pic:nvPicPr>
                         <pic:blipFill>
-                          <a:blip r:embed="rId6">
+                          <a:blip r:embed="rId8">
                             <a:extLst>
                               <a:ext uri="{28A0092B-C50C-407E-A947-70E740481C1C}">
                                 <a14:useLocalDpi xmlns:a14="http://schemas.microsoft.com/office/drawing/2010/main" val="0"/>
@@ -9612,7 +9441,7 @@
                           </pic:cNvPicPr>
                         </pic:nvPicPr>
                         <pic:blipFill>
-                          <a:blip r:embed="rId6">
+                          <a:blip r:embed="rId8">
                             <a:extLst>
                               <a:ext uri="{28A0092B-C50C-407E-A947-70E740481C1C}">
                                 <a14:useLocalDpi xmlns:a14="http://schemas.microsoft.com/office/drawing/2010/main" val="0"/>
@@ -9685,7 +9514,7 @@
                           </pic:cNvPicPr>
                         </pic:nvPicPr>
                         <pic:blipFill>
-                          <a:blip r:embed="rId6">
+                          <a:blip r:embed="rId8">
                             <a:extLst>
                               <a:ext uri="{28A0092B-C50C-407E-A947-70E740481C1C}">
                                 <a14:useLocalDpi xmlns:a14="http://schemas.microsoft.com/office/drawing/2010/main" val="0"/>
@@ -9758,7 +9587,7 @@
                           </pic:cNvPicPr>
                         </pic:nvPicPr>
                         <pic:blipFill>
-                          <a:blip r:embed="rId6">
+                          <a:blip r:embed="rId8">
                             <a:extLst>
                               <a:ext uri="{28A0092B-C50C-407E-A947-70E740481C1C}">
                                 <a14:useLocalDpi xmlns:a14="http://schemas.microsoft.com/office/drawing/2010/main" val="0"/>
@@ -9831,7 +9660,7 @@
                           </pic:cNvPicPr>
                         </pic:nvPicPr>
                         <pic:blipFill>
-                          <a:blip r:embed="rId6">
+                          <a:blip r:embed="rId8">
                             <a:extLst>
                               <a:ext uri="{28A0092B-C50C-407E-A947-70E740481C1C}">
                                 <a14:useLocalDpi xmlns:a14="http://schemas.microsoft.com/office/drawing/2010/main" val="0"/>
@@ -9904,7 +9733,7 @@
                           </pic:cNvPicPr>
                         </pic:nvPicPr>
                         <pic:blipFill>
-                          <a:blip r:embed="rId6">
+                          <a:blip r:embed="rId8">
                             <a:extLst>
                               <a:ext uri="{28A0092B-C50C-407E-A947-70E740481C1C}">
                                 <a14:useLocalDpi xmlns:a14="http://schemas.microsoft.com/office/drawing/2010/main" val="0"/>
@@ -9995,7 +9824,7 @@
                           </pic:cNvPicPr>
                         </pic:nvPicPr>
                         <pic:blipFill>
-                          <a:blip r:embed="rId6">
+                          <a:blip r:embed="rId8">
                             <a:extLst>
                               <a:ext uri="{28A0092B-C50C-407E-A947-70E740481C1C}">
                                 <a14:useLocalDpi xmlns:a14="http://schemas.microsoft.com/office/drawing/2010/main" val="0"/>
@@ -10068,7 +9897,7 @@
                           </pic:cNvPicPr>
                         </pic:nvPicPr>
                         <pic:blipFill>
-                          <a:blip r:embed="rId6">
+                          <a:blip r:embed="rId8">
                             <a:extLst>
                               <a:ext uri="{28A0092B-C50C-407E-A947-70E740481C1C}">
                                 <a14:useLocalDpi xmlns:a14="http://schemas.microsoft.com/office/drawing/2010/main" val="0"/>
@@ -10141,7 +9970,7 @@
                           </pic:cNvPicPr>
                         </pic:nvPicPr>
                         <pic:blipFill>
-                          <a:blip r:embed="rId6">
+                          <a:blip r:embed="rId8">
                             <a:extLst>
                               <a:ext uri="{28A0092B-C50C-407E-A947-70E740481C1C}">
                                 <a14:useLocalDpi xmlns:a14="http://schemas.microsoft.com/office/drawing/2010/main" val="0"/>
@@ -10214,7 +10043,7 @@
                           </pic:cNvPicPr>
                         </pic:nvPicPr>
                         <pic:blipFill>
-                          <a:blip r:embed="rId6">
+                          <a:blip r:embed="rId8">
                             <a:extLst>
                               <a:ext uri="{28A0092B-C50C-407E-A947-70E740481C1C}">
                                 <a14:useLocalDpi xmlns:a14="http://schemas.microsoft.com/office/drawing/2010/main" val="0"/>
@@ -10287,7 +10116,7 @@
                           </pic:cNvPicPr>
                         </pic:nvPicPr>
                         <pic:blipFill>
-                          <a:blip r:embed="rId6">
+                          <a:blip r:embed="rId8">
                             <a:extLst>
                               <a:ext uri="{28A0092B-C50C-407E-A947-70E740481C1C}">
                                 <a14:useLocalDpi xmlns:a14="http://schemas.microsoft.com/office/drawing/2010/main" val="0"/>
@@ -10397,7 +10226,7 @@
                           </pic:cNvPicPr>
                         </pic:nvPicPr>
                         <pic:blipFill>
-                          <a:blip r:embed="rId10">
+                          <a:blip r:embed="rId12">
                             <a:extLst>
                               <a:ext uri="{28A0092B-C50C-407E-A947-70E740481C1C}">
                                 <a14:useLocalDpi xmlns:a14="http://schemas.microsoft.com/office/drawing/2010/main" val="0"/>
@@ -10470,7 +10299,7 @@
                           </pic:cNvPicPr>
                         </pic:nvPicPr>
                         <pic:blipFill>
-                          <a:blip r:embed="rId6">
+                          <a:blip r:embed="rId8">
                             <a:extLst>
                               <a:ext uri="{28A0092B-C50C-407E-A947-70E740481C1C}">
                                 <a14:useLocalDpi xmlns:a14="http://schemas.microsoft.com/office/drawing/2010/main" val="0"/>
@@ -10543,7 +10372,7 @@
                           </pic:cNvPicPr>
                         </pic:nvPicPr>
                         <pic:blipFill>
-                          <a:blip r:embed="rId6">
+                          <a:blip r:embed="rId8">
                             <a:extLst>
                               <a:ext uri="{28A0092B-C50C-407E-A947-70E740481C1C}">
                                 <a14:useLocalDpi xmlns:a14="http://schemas.microsoft.com/office/drawing/2010/main" val="0"/>
@@ -10616,7 +10445,7 @@
                           </pic:cNvPicPr>
                         </pic:nvPicPr>
                         <pic:blipFill>
-                          <a:blip r:embed="rId9">
+                          <a:blip r:embed="rId11">
                             <a:extLst>
                               <a:ext uri="{28A0092B-C50C-407E-A947-70E740481C1C}">
                                 <a14:useLocalDpi xmlns:a14="http://schemas.microsoft.com/office/drawing/2010/main" val="0"/>
@@ -10689,7 +10518,7 @@
                           </pic:cNvPicPr>
                         </pic:nvPicPr>
                         <pic:blipFill>
-                          <a:blip r:embed="rId6">
+                          <a:blip r:embed="rId8">
                             <a:extLst>
                               <a:ext uri="{28A0092B-C50C-407E-A947-70E740481C1C}">
                                 <a14:useLocalDpi xmlns:a14="http://schemas.microsoft.com/office/drawing/2010/main" val="0"/>
@@ -10802,6 +10631,9 @@
       <w:r>
         <w:t>Muligheden for at oprette projekt er ikke tydelig nok</w:t>
       </w:r>
+      <w:r>
+        <w:t xml:space="preserve"> (se afsnit C.5.4)</w:t>
+      </w:r>
     </w:p>
     <w:p>
       <w:pPr>
@@ -10844,6 +10676,13 @@
           <w:lang w:eastAsia="da-DK"/>
         </w:rPr>
         <w:t>Det er ikke tydeligt nok, hvad tilføj-inputs skal have af informationer</w:t>
+      </w:r>
+      <w:r>
+        <w:rPr>
+          <w:rFonts w:eastAsia="Times New Roman" w:cs="Times New Roman"/>
+          <w:lang w:eastAsia="da-DK"/>
+        </w:rPr>
+        <w:t xml:space="preserve"> (se afsnit C.5.3)</w:t>
       </w:r>
     </w:p>
     <w:p>
@@ -10904,6 +10743,13 @@
         </w:rPr>
         <w:t>Det er umuligt at melde sig fra som vært</w:t>
       </w:r>
+      <w:r>
+        <w:rPr>
+          <w:rFonts w:eastAsia="Times New Roman" w:cs="Times New Roman"/>
+          <w:lang w:eastAsia="da-DK"/>
+        </w:rPr>
+        <w:t xml:space="preserve"> (se afsnit C.5.2)</w:t>
+      </w:r>
     </w:p>
     <w:p>
       <w:pPr>
@@ -10923,6 +10769,13 @@
           <w:lang w:eastAsia="da-DK"/>
         </w:rPr>
         <w:t>Det er ikke tydeligt nok at ugedage under planen kan åbnes</w:t>
+      </w:r>
+      <w:r>
+        <w:rPr>
+          <w:rFonts w:eastAsia="Times New Roman" w:cs="Times New Roman"/>
+          <w:lang w:eastAsia="da-DK"/>
+        </w:rPr>
+        <w:t xml:space="preserve"> (se afsnit C.5.2)</w:t>
       </w:r>
     </w:p>
     <w:p>
@@ -10983,6 +10836,13 @@
         </w:rPr>
         <w:t>Ingen hjælp for glemt kodeord</w:t>
       </w:r>
+      <w:r>
+        <w:rPr>
+          <w:rFonts w:eastAsia="Times New Roman" w:cs="Times New Roman"/>
+          <w:lang w:eastAsia="da-DK"/>
+        </w:rPr>
+        <w:t xml:space="preserve"> (se afsnit C.5.4)</w:t>
+      </w:r>
     </w:p>
     <w:p>
       <w:pPr>
@@ -11479,19 +11339,11 @@
                 <w:sz w:val="18"/>
               </w:rPr>
             </w:pPr>
-            <w:proofErr w:type="gramStart"/>
             <w:r>
               <w:rPr>
                 <w:sz w:val="18"/>
               </w:rPr>
-              <w:t>b</w:t>
-            </w:r>
-            <w:proofErr w:type="gramEnd"/>
-            <w:r>
-              <w:rPr>
-                <w:sz w:val="18"/>
-              </w:rPr>
-              <w:t>)</w:t>
+              <w:t>b)</w:t>
             </w:r>
           </w:p>
         </w:tc>
@@ -11715,19 +11567,11 @@
                 <w:sz w:val="18"/>
               </w:rPr>
             </w:pPr>
-            <w:proofErr w:type="gramStart"/>
             <w:r>
               <w:rPr>
                 <w:sz w:val="18"/>
               </w:rPr>
-              <w:t>e</w:t>
-            </w:r>
-            <w:proofErr w:type="gramEnd"/>
-            <w:r>
-              <w:rPr>
-                <w:sz w:val="18"/>
-              </w:rPr>
-              <w:t>)</w:t>
+              <w:t>e)</w:t>
             </w:r>
           </w:p>
         </w:tc>
@@ -12196,19 +12040,11 @@
                 <w:sz w:val="18"/>
               </w:rPr>
             </w:pPr>
-            <w:proofErr w:type="gramStart"/>
             <w:r>
               <w:rPr>
                 <w:sz w:val="18"/>
               </w:rPr>
-              <w:t>b</w:t>
-            </w:r>
-            <w:proofErr w:type="gramEnd"/>
-            <w:r>
-              <w:rPr>
-                <w:sz w:val="18"/>
-              </w:rPr>
-              <w:t>)</w:t>
+              <w:t>b)</w:t>
             </w:r>
           </w:p>
         </w:tc>
@@ -12432,19 +12268,11 @@
                 <w:sz w:val="18"/>
               </w:rPr>
             </w:pPr>
-            <w:proofErr w:type="gramStart"/>
             <w:r>
               <w:rPr>
                 <w:sz w:val="18"/>
               </w:rPr>
-              <w:t>e</w:t>
-            </w:r>
-            <w:proofErr w:type="gramEnd"/>
-            <w:r>
-              <w:rPr>
-                <w:sz w:val="18"/>
-              </w:rPr>
-              <w:t>)</w:t>
+              <w:t>e)</w:t>
             </w:r>
           </w:p>
         </w:tc>
@@ -12913,19 +12741,11 @@
                 <w:sz w:val="18"/>
               </w:rPr>
             </w:pPr>
-            <w:proofErr w:type="gramStart"/>
             <w:r>
               <w:rPr>
                 <w:sz w:val="18"/>
               </w:rPr>
-              <w:t>b</w:t>
-            </w:r>
-            <w:proofErr w:type="gramEnd"/>
-            <w:r>
-              <w:rPr>
-                <w:sz w:val="18"/>
-              </w:rPr>
-              <w:t>)</w:t>
+              <w:t>b)</w:t>
             </w:r>
           </w:p>
         </w:tc>
@@ -13152,19 +12972,11 @@
                 <w:sz w:val="18"/>
               </w:rPr>
             </w:pPr>
-            <w:proofErr w:type="gramStart"/>
             <w:r>
               <w:rPr>
                 <w:sz w:val="18"/>
               </w:rPr>
-              <w:t>e</w:t>
-            </w:r>
-            <w:proofErr w:type="gramEnd"/>
-            <w:r>
-              <w:rPr>
-                <w:sz w:val="18"/>
-              </w:rPr>
-              <w:t>)</w:t>
+              <w:t>e)</w:t>
             </w:r>
           </w:p>
         </w:tc>
@@ -13672,19 +13484,11 @@
                 <w:sz w:val="18"/>
               </w:rPr>
             </w:pPr>
-            <w:proofErr w:type="gramStart"/>
             <w:r>
               <w:rPr>
                 <w:sz w:val="18"/>
               </w:rPr>
-              <w:t>b</w:t>
-            </w:r>
-            <w:proofErr w:type="gramEnd"/>
-            <w:r>
-              <w:rPr>
-                <w:sz w:val="18"/>
-              </w:rPr>
-              <w:t>)</w:t>
+              <w:t>b)</w:t>
             </w:r>
           </w:p>
         </w:tc>
@@ -13908,19 +13712,11 @@
                 <w:sz w:val="18"/>
               </w:rPr>
             </w:pPr>
-            <w:proofErr w:type="gramStart"/>
             <w:r>
               <w:rPr>
                 <w:sz w:val="18"/>
               </w:rPr>
-              <w:t>e</w:t>
-            </w:r>
-            <w:proofErr w:type="gramEnd"/>
-            <w:r>
-              <w:rPr>
-                <w:sz w:val="18"/>
-              </w:rPr>
-              <w:t>)</w:t>
+              <w:t>e)</w:t>
             </w:r>
           </w:p>
         </w:tc>
@@ -13989,6 +13785,56 @@
           <w:p>
             <w:pPr>
               <w:rPr>
+                <w:sz w:val="18"/>
+              </w:rPr>
+            </w:pPr>
+          </w:p>
+        </w:tc>
+        <w:tc>
+          <w:tcPr>
+            <w:tcW w:w="567" w:type="dxa"/>
+          </w:tcPr>
+          <w:p/>
+        </w:tc>
+        <w:tc>
+          <w:tcPr>
+            <w:tcW w:w="567" w:type="dxa"/>
+          </w:tcPr>
+          <w:p/>
+        </w:tc>
+        <w:tc>
+          <w:tcPr>
+            <w:tcW w:w="567" w:type="dxa"/>
+          </w:tcPr>
+          <w:p/>
+        </w:tc>
+        <w:tc>
+          <w:tcPr>
+            <w:tcW w:w="567" w:type="dxa"/>
+          </w:tcPr>
+          <w:p/>
+        </w:tc>
+        <w:tc>
+          <w:tcPr>
+            <w:tcW w:w="567" w:type="dxa"/>
+          </w:tcPr>
+          <w:p/>
+        </w:tc>
+        <w:tc>
+          <w:tcPr>
+            <w:tcW w:w="708" w:type="dxa"/>
+          </w:tcPr>
+          <w:p/>
+        </w:tc>
+      </w:tr>
+      <w:tr>
+        <w:tc>
+          <w:tcPr>
+            <w:tcW w:w="880" w:type="dxa"/>
+          </w:tcPr>
+          <w:p>
+            <w:pPr>
+              <w:rPr>
                 <w:b/>
               </w:rPr>
             </w:pPr>
@@ -13997,6 +13843,7 @@
                 <w:b/>
                 <w:sz w:val="20"/>
               </w:rPr>
+              <w:lastRenderedPageBreak/>
               <w:t>Testopgave 5</w:t>
             </w:r>
           </w:p>
@@ -14077,7 +13924,6 @@
               <w:rPr>
                 <w:sz w:val="16"/>
               </w:rPr>
-              <w:lastRenderedPageBreak/>
               <w:t>Gennemførsel</w:t>
             </w:r>
           </w:p>
@@ -14390,19 +14236,11 @@
                 <w:sz w:val="18"/>
               </w:rPr>
             </w:pPr>
-            <w:proofErr w:type="gramStart"/>
             <w:r>
               <w:rPr>
                 <w:sz w:val="18"/>
               </w:rPr>
-              <w:t>b</w:t>
-            </w:r>
-            <w:proofErr w:type="gramEnd"/>
-            <w:r>
-              <w:rPr>
-                <w:sz w:val="18"/>
-              </w:rPr>
-              <w:t>)</w:t>
+              <w:t>b)</w:t>
             </w:r>
           </w:p>
         </w:tc>
@@ -14626,19 +14464,11 @@
                 <w:sz w:val="18"/>
               </w:rPr>
             </w:pPr>
-            <w:proofErr w:type="gramStart"/>
             <w:r>
               <w:rPr>
                 <w:sz w:val="18"/>
               </w:rPr>
-              <w:t>e</w:t>
-            </w:r>
-            <w:proofErr w:type="gramEnd"/>
-            <w:r>
-              <w:rPr>
-                <w:sz w:val="18"/>
-              </w:rPr>
-              <w:t>)</w:t>
+              <w:t>e)</w:t>
             </w:r>
           </w:p>
         </w:tc>
@@ -15092,19 +14922,11 @@
                 <w:sz w:val="18"/>
               </w:rPr>
             </w:pPr>
-            <w:proofErr w:type="gramStart"/>
             <w:r>
               <w:rPr>
                 <w:sz w:val="18"/>
               </w:rPr>
-              <w:t>b</w:t>
-            </w:r>
-            <w:proofErr w:type="gramEnd"/>
-            <w:r>
-              <w:rPr>
-                <w:sz w:val="18"/>
-              </w:rPr>
-              <w:t>)</w:t>
+              <w:t>b)</w:t>
             </w:r>
           </w:p>
         </w:tc>
@@ -15331,19 +15153,11 @@
                 <w:sz w:val="18"/>
               </w:rPr>
             </w:pPr>
-            <w:proofErr w:type="gramStart"/>
             <w:r>
               <w:rPr>
                 <w:sz w:val="18"/>
               </w:rPr>
-              <w:t>e</w:t>
-            </w:r>
-            <w:proofErr w:type="gramEnd"/>
-            <w:r>
-              <w:rPr>
-                <w:sz w:val="18"/>
-              </w:rPr>
-              <w:t>)</w:t>
+              <w:t>e)</w:t>
             </w:r>
           </w:p>
         </w:tc>
@@ -15854,19 +15668,11 @@
                 <w:sz w:val="18"/>
               </w:rPr>
             </w:pPr>
-            <w:proofErr w:type="gramStart"/>
             <w:r>
               <w:rPr>
                 <w:sz w:val="18"/>
               </w:rPr>
-              <w:t>b</w:t>
-            </w:r>
-            <w:proofErr w:type="gramEnd"/>
-            <w:r>
-              <w:rPr>
-                <w:sz w:val="18"/>
-              </w:rPr>
-              <w:t>)</w:t>
+              <w:t>b)</w:t>
             </w:r>
           </w:p>
         </w:tc>
@@ -16090,19 +15896,11 @@
                 <w:sz w:val="18"/>
               </w:rPr>
             </w:pPr>
-            <w:proofErr w:type="gramStart"/>
             <w:r>
               <w:rPr>
                 <w:sz w:val="18"/>
               </w:rPr>
-              <w:t>e</w:t>
-            </w:r>
-            <w:proofErr w:type="gramEnd"/>
-            <w:r>
-              <w:rPr>
-                <w:sz w:val="18"/>
-              </w:rPr>
-              <w:t>)</w:t>
+              <w:t>e)</w:t>
             </w:r>
           </w:p>
         </w:tc>
@@ -16574,19 +16372,11 @@
                 <w:sz w:val="18"/>
               </w:rPr>
             </w:pPr>
-            <w:proofErr w:type="gramStart"/>
             <w:r>
               <w:rPr>
                 <w:sz w:val="18"/>
               </w:rPr>
-              <w:t>b</w:t>
-            </w:r>
-            <w:proofErr w:type="gramEnd"/>
-            <w:r>
-              <w:rPr>
-                <w:sz w:val="18"/>
-              </w:rPr>
-              <w:t>)</w:t>
+              <w:t>b)</w:t>
             </w:r>
           </w:p>
         </w:tc>
@@ -16810,19 +16600,11 @@
                 <w:sz w:val="18"/>
               </w:rPr>
             </w:pPr>
-            <w:proofErr w:type="gramStart"/>
             <w:r>
               <w:rPr>
                 <w:sz w:val="18"/>
               </w:rPr>
-              <w:t>e</w:t>
-            </w:r>
-            <w:proofErr w:type="gramEnd"/>
-            <w:r>
-              <w:rPr>
-                <w:sz w:val="18"/>
-              </w:rPr>
-              <w:t>)</w:t>
+              <w:t>e)</w:t>
             </w:r>
           </w:p>
         </w:tc>
@@ -16891,6 +16673,56 @@
           <w:p>
             <w:pPr>
               <w:rPr>
+                <w:sz w:val="18"/>
+              </w:rPr>
+            </w:pPr>
+          </w:p>
+        </w:tc>
+        <w:tc>
+          <w:tcPr>
+            <w:tcW w:w="567" w:type="dxa"/>
+          </w:tcPr>
+          <w:p/>
+        </w:tc>
+        <w:tc>
+          <w:tcPr>
+            <w:tcW w:w="567" w:type="dxa"/>
+          </w:tcPr>
+          <w:p/>
+        </w:tc>
+        <w:tc>
+          <w:tcPr>
+            <w:tcW w:w="567" w:type="dxa"/>
+          </w:tcPr>
+          <w:p/>
+        </w:tc>
+        <w:tc>
+          <w:tcPr>
+            <w:tcW w:w="567" w:type="dxa"/>
+          </w:tcPr>
+          <w:p/>
+        </w:tc>
+        <w:tc>
+          <w:tcPr>
+            <w:tcW w:w="567" w:type="dxa"/>
+          </w:tcPr>
+          <w:p/>
+        </w:tc>
+        <w:tc>
+          <w:tcPr>
+            <w:tcW w:w="708" w:type="dxa"/>
+          </w:tcPr>
+          <w:p/>
+        </w:tc>
+      </w:tr>
+      <w:tr>
+        <w:tc>
+          <w:tcPr>
+            <w:tcW w:w="880" w:type="dxa"/>
+          </w:tcPr>
+          <w:p>
+            <w:pPr>
+              <w:rPr>
                 <w:b/>
               </w:rPr>
             </w:pPr>
@@ -16899,6 +16731,7 @@
                 <w:b/>
                 <w:sz w:val="20"/>
               </w:rPr>
+              <w:lastRenderedPageBreak/>
               <w:t>Testopgave 9</w:t>
             </w:r>
           </w:p>
@@ -17059,7 +16892,6 @@
               <w:rPr>
                 <w:sz w:val="16"/>
               </w:rPr>
-              <w:lastRenderedPageBreak/>
               <w:t>Minimum af spild</w:t>
             </w:r>
           </w:p>
@@ -17292,19 +17124,11 @@
                 <w:sz w:val="18"/>
               </w:rPr>
             </w:pPr>
-            <w:proofErr w:type="gramStart"/>
             <w:r>
               <w:rPr>
                 <w:sz w:val="18"/>
               </w:rPr>
-              <w:t>b</w:t>
-            </w:r>
-            <w:proofErr w:type="gramEnd"/>
-            <w:r>
-              <w:rPr>
-                <w:sz w:val="18"/>
-              </w:rPr>
-              <w:t>)</w:t>
+              <w:t>b)</w:t>
             </w:r>
           </w:p>
         </w:tc>
@@ -17528,19 +17352,11 @@
                 <w:sz w:val="18"/>
               </w:rPr>
             </w:pPr>
-            <w:proofErr w:type="gramStart"/>
             <w:r>
               <w:rPr>
                 <w:sz w:val="18"/>
               </w:rPr>
-              <w:t>e</w:t>
-            </w:r>
-            <w:proofErr w:type="gramEnd"/>
-            <w:r>
-              <w:rPr>
-                <w:sz w:val="18"/>
-              </w:rPr>
-              <w:t>)</w:t>
+              <w:t>e)</w:t>
             </w:r>
           </w:p>
         </w:tc>
@@ -18009,19 +17825,11 @@
                 <w:sz w:val="18"/>
               </w:rPr>
             </w:pPr>
-            <w:proofErr w:type="gramStart"/>
             <w:r>
               <w:rPr>
                 <w:sz w:val="18"/>
               </w:rPr>
-              <w:t>b</w:t>
-            </w:r>
-            <w:proofErr w:type="gramEnd"/>
-            <w:r>
-              <w:rPr>
-                <w:sz w:val="18"/>
-              </w:rPr>
-              <w:t>)</w:t>
+              <w:t>b)</w:t>
             </w:r>
           </w:p>
         </w:tc>
@@ -18245,19 +18053,11 @@
                 <w:sz w:val="18"/>
               </w:rPr>
             </w:pPr>
-            <w:proofErr w:type="gramStart"/>
             <w:r>
               <w:rPr>
                 <w:sz w:val="18"/>
               </w:rPr>
-              <w:t>e</w:t>
-            </w:r>
-            <w:proofErr w:type="gramEnd"/>
-            <w:r>
-              <w:rPr>
-                <w:sz w:val="18"/>
-              </w:rPr>
-              <w:t>)</w:t>
+              <w:t>e)</w:t>
             </w:r>
           </w:p>
         </w:tc>
@@ -18789,20 +18589,11 @@
                 <w:sz w:val="18"/>
               </w:rPr>
             </w:pPr>
-            <w:proofErr w:type="gramStart"/>
             <w:r>
               <w:rPr>
                 <w:sz w:val="18"/>
               </w:rPr>
-              <w:lastRenderedPageBreak/>
-              <w:t>b</w:t>
-            </w:r>
-            <w:proofErr w:type="gramEnd"/>
-            <w:r>
-              <w:rPr>
-                <w:sz w:val="18"/>
-              </w:rPr>
-              <w:t>)</w:t>
+              <w:t>b)</w:t>
             </w:r>
           </w:p>
         </w:tc>
@@ -19029,19 +18820,11 @@
                 <w:sz w:val="18"/>
               </w:rPr>
             </w:pPr>
-            <w:proofErr w:type="gramStart"/>
             <w:r>
               <w:rPr>
                 <w:sz w:val="18"/>
               </w:rPr>
-              <w:t>e</w:t>
-            </w:r>
-            <w:proofErr w:type="gramEnd"/>
-            <w:r>
-              <w:rPr>
-                <w:sz w:val="18"/>
-              </w:rPr>
-              <w:t>)</w:t>
+              <w:t>e)</w:t>
             </w:r>
           </w:p>
         </w:tc>
@@ -19142,6 +18925,7 @@
                 <w:b/>
                 <w:sz w:val="20"/>
               </w:rPr>
+              <w:lastRenderedPageBreak/>
               <w:t>Testopgave 12</w:t>
             </w:r>
           </w:p>
@@ -19744,19 +19528,11 @@
                 <w:sz w:val="18"/>
               </w:rPr>
             </w:pPr>
-            <w:proofErr w:type="gramStart"/>
             <w:r>
               <w:rPr>
                 <w:sz w:val="18"/>
               </w:rPr>
-              <w:t>b</w:t>
-            </w:r>
-            <w:proofErr w:type="gramEnd"/>
-            <w:r>
-              <w:rPr>
-                <w:sz w:val="18"/>
-              </w:rPr>
-              <w:t>)</w:t>
+              <w:t>b)</w:t>
             </w:r>
           </w:p>
         </w:tc>
@@ -20106,19 +19882,11 @@
                 <w:sz w:val="18"/>
               </w:rPr>
             </w:pPr>
-            <w:proofErr w:type="gramStart"/>
             <w:r>
               <w:rPr>
                 <w:sz w:val="18"/>
               </w:rPr>
-              <w:t>e</w:t>
-            </w:r>
-            <w:proofErr w:type="gramEnd"/>
-            <w:r>
-              <w:rPr>
-                <w:sz w:val="18"/>
-              </w:rPr>
-              <w:t>)</w:t>
+              <w:t>e)</w:t>
             </w:r>
           </w:p>
         </w:tc>
@@ -20839,19 +20607,11 @@
                 <w:sz w:val="18"/>
               </w:rPr>
             </w:pPr>
-            <w:proofErr w:type="gramStart"/>
             <w:r>
               <w:rPr>
                 <w:sz w:val="18"/>
               </w:rPr>
-              <w:t>b</w:t>
-            </w:r>
-            <w:proofErr w:type="gramEnd"/>
-            <w:r>
-              <w:rPr>
-                <w:sz w:val="18"/>
-              </w:rPr>
-              <w:t>)</w:t>
+              <w:t>b)</w:t>
             </w:r>
           </w:p>
         </w:tc>
@@ -21201,19 +20961,11 @@
                 <w:sz w:val="18"/>
               </w:rPr>
             </w:pPr>
-            <w:proofErr w:type="gramStart"/>
             <w:r>
               <w:rPr>
                 <w:sz w:val="18"/>
               </w:rPr>
-              <w:t>e</w:t>
-            </w:r>
-            <w:proofErr w:type="gramEnd"/>
-            <w:r>
-              <w:rPr>
-                <w:sz w:val="18"/>
-              </w:rPr>
-              <w:t>)</w:t>
+              <w:t>e)</w:t>
             </w:r>
           </w:p>
         </w:tc>
@@ -21296,6 +21048,1018 @@
               <w:t>4</w:t>
             </w:r>
           </w:p>
+        </w:tc>
+        <w:tc>
+          <w:tcPr>
+            <w:tcW w:w="708" w:type="dxa"/>
+            <w:tcBorders>
+              <w:top w:val="single" w:sz="4" w:space="0" w:color="auto"/>
+              <w:left w:val="single" w:sz="4" w:space="0" w:color="auto"/>
+              <w:bottom w:val="single" w:sz="4" w:space="0" w:color="auto"/>
+              <w:right w:val="single" w:sz="4" w:space="0" w:color="auto"/>
+            </w:tcBorders>
+          </w:tcPr>
+          <w:p/>
+        </w:tc>
+      </w:tr>
+      <w:tr>
+        <w:tc>
+          <w:tcPr>
+            <w:tcW w:w="880" w:type="dxa"/>
+            <w:tcBorders>
+              <w:top w:val="single" w:sz="4" w:space="0" w:color="auto"/>
+              <w:left w:val="single" w:sz="4" w:space="0" w:color="auto"/>
+              <w:bottom w:val="single" w:sz="4" w:space="0" w:color="auto"/>
+              <w:right w:val="single" w:sz="4" w:space="0" w:color="auto"/>
+            </w:tcBorders>
+          </w:tcPr>
+          <w:p>
+            <w:pPr>
+              <w:rPr>
+                <w:sz w:val="18"/>
+              </w:rPr>
+            </w:pPr>
+          </w:p>
+        </w:tc>
+        <w:tc>
+          <w:tcPr>
+            <w:tcW w:w="567" w:type="dxa"/>
+            <w:tcBorders>
+              <w:top w:val="single" w:sz="4" w:space="0" w:color="auto"/>
+              <w:left w:val="single" w:sz="4" w:space="0" w:color="auto"/>
+              <w:bottom w:val="single" w:sz="4" w:space="0" w:color="auto"/>
+              <w:right w:val="single" w:sz="4" w:space="0" w:color="auto"/>
+            </w:tcBorders>
+          </w:tcPr>
+          <w:p/>
+        </w:tc>
+        <w:tc>
+          <w:tcPr>
+            <w:tcW w:w="567" w:type="dxa"/>
+            <w:tcBorders>
+              <w:top w:val="single" w:sz="4" w:space="0" w:color="auto"/>
+              <w:left w:val="single" w:sz="4" w:space="0" w:color="auto"/>
+              <w:bottom w:val="single" w:sz="4" w:space="0" w:color="auto"/>
+              <w:right w:val="single" w:sz="4" w:space="0" w:color="auto"/>
+            </w:tcBorders>
+          </w:tcPr>
+          <w:p/>
+        </w:tc>
+        <w:tc>
+          <w:tcPr>
+            <w:tcW w:w="567" w:type="dxa"/>
+            <w:tcBorders>
+              <w:top w:val="single" w:sz="4" w:space="0" w:color="auto"/>
+              <w:left w:val="single" w:sz="4" w:space="0" w:color="auto"/>
+              <w:bottom w:val="single" w:sz="4" w:space="0" w:color="auto"/>
+              <w:right w:val="single" w:sz="4" w:space="0" w:color="auto"/>
+            </w:tcBorders>
+          </w:tcPr>
+          <w:p/>
+        </w:tc>
+        <w:tc>
+          <w:tcPr>
+            <w:tcW w:w="567" w:type="dxa"/>
+            <w:tcBorders>
+              <w:top w:val="single" w:sz="4" w:space="0" w:color="auto"/>
+              <w:left w:val="single" w:sz="4" w:space="0" w:color="auto"/>
+              <w:bottom w:val="single" w:sz="4" w:space="0" w:color="auto"/>
+              <w:right w:val="single" w:sz="4" w:space="0" w:color="auto"/>
+            </w:tcBorders>
+          </w:tcPr>
+          <w:p/>
+        </w:tc>
+        <w:tc>
+          <w:tcPr>
+            <w:tcW w:w="567" w:type="dxa"/>
+            <w:tcBorders>
+              <w:top w:val="single" w:sz="4" w:space="0" w:color="auto"/>
+              <w:left w:val="single" w:sz="4" w:space="0" w:color="auto"/>
+              <w:bottom w:val="single" w:sz="4" w:space="0" w:color="auto"/>
+              <w:right w:val="single" w:sz="4" w:space="0" w:color="auto"/>
+            </w:tcBorders>
+          </w:tcPr>
+          <w:p/>
+        </w:tc>
+        <w:tc>
+          <w:tcPr>
+            <w:tcW w:w="708" w:type="dxa"/>
+            <w:tcBorders>
+              <w:top w:val="single" w:sz="4" w:space="0" w:color="auto"/>
+              <w:left w:val="single" w:sz="4" w:space="0" w:color="auto"/>
+              <w:bottom w:val="single" w:sz="4" w:space="0" w:color="auto"/>
+              <w:right w:val="single" w:sz="4" w:space="0" w:color="auto"/>
+            </w:tcBorders>
+          </w:tcPr>
+          <w:p/>
+        </w:tc>
+      </w:tr>
+      <w:tr>
+        <w:tc>
+          <w:tcPr>
+            <w:tcW w:w="880" w:type="dxa"/>
+            <w:tcBorders>
+              <w:top w:val="single" w:sz="4" w:space="0" w:color="auto"/>
+              <w:left w:val="single" w:sz="4" w:space="0" w:color="auto"/>
+              <w:bottom w:val="single" w:sz="4" w:space="0" w:color="auto"/>
+              <w:right w:val="single" w:sz="4" w:space="0" w:color="auto"/>
+            </w:tcBorders>
+          </w:tcPr>
+          <w:p>
+            <w:pPr>
+              <w:rPr>
+                <w:sz w:val="18"/>
+              </w:rPr>
+            </w:pPr>
+          </w:p>
+        </w:tc>
+        <w:tc>
+          <w:tcPr>
+            <w:tcW w:w="567" w:type="dxa"/>
+            <w:tcBorders>
+              <w:top w:val="single" w:sz="4" w:space="0" w:color="auto"/>
+              <w:left w:val="single" w:sz="4" w:space="0" w:color="auto"/>
+              <w:bottom w:val="single" w:sz="4" w:space="0" w:color="auto"/>
+              <w:right w:val="single" w:sz="4" w:space="0" w:color="auto"/>
+            </w:tcBorders>
+          </w:tcPr>
+          <w:p/>
+        </w:tc>
+        <w:tc>
+          <w:tcPr>
+            <w:tcW w:w="567" w:type="dxa"/>
+            <w:tcBorders>
+              <w:top w:val="single" w:sz="4" w:space="0" w:color="auto"/>
+              <w:left w:val="single" w:sz="4" w:space="0" w:color="auto"/>
+              <w:bottom w:val="single" w:sz="4" w:space="0" w:color="auto"/>
+              <w:right w:val="single" w:sz="4" w:space="0" w:color="auto"/>
+            </w:tcBorders>
+          </w:tcPr>
+          <w:p/>
+        </w:tc>
+        <w:tc>
+          <w:tcPr>
+            <w:tcW w:w="567" w:type="dxa"/>
+            <w:tcBorders>
+              <w:top w:val="single" w:sz="4" w:space="0" w:color="auto"/>
+              <w:left w:val="single" w:sz="4" w:space="0" w:color="auto"/>
+              <w:bottom w:val="single" w:sz="4" w:space="0" w:color="auto"/>
+              <w:right w:val="single" w:sz="4" w:space="0" w:color="auto"/>
+            </w:tcBorders>
+          </w:tcPr>
+          <w:p/>
+        </w:tc>
+        <w:tc>
+          <w:tcPr>
+            <w:tcW w:w="567" w:type="dxa"/>
+            <w:tcBorders>
+              <w:top w:val="single" w:sz="4" w:space="0" w:color="auto"/>
+              <w:left w:val="single" w:sz="4" w:space="0" w:color="auto"/>
+              <w:bottom w:val="single" w:sz="4" w:space="0" w:color="auto"/>
+              <w:right w:val="single" w:sz="4" w:space="0" w:color="auto"/>
+            </w:tcBorders>
+          </w:tcPr>
+          <w:p/>
+        </w:tc>
+        <w:tc>
+          <w:tcPr>
+            <w:tcW w:w="567" w:type="dxa"/>
+            <w:tcBorders>
+              <w:top w:val="single" w:sz="4" w:space="0" w:color="auto"/>
+              <w:left w:val="single" w:sz="4" w:space="0" w:color="auto"/>
+              <w:bottom w:val="single" w:sz="4" w:space="0" w:color="auto"/>
+              <w:right w:val="single" w:sz="4" w:space="0" w:color="auto"/>
+            </w:tcBorders>
+          </w:tcPr>
+          <w:p/>
+        </w:tc>
+        <w:tc>
+          <w:tcPr>
+            <w:tcW w:w="708" w:type="dxa"/>
+            <w:tcBorders>
+              <w:top w:val="single" w:sz="4" w:space="0" w:color="auto"/>
+              <w:left w:val="single" w:sz="4" w:space="0" w:color="auto"/>
+              <w:bottom w:val="single" w:sz="4" w:space="0" w:color="auto"/>
+              <w:right w:val="single" w:sz="4" w:space="0" w:color="auto"/>
+            </w:tcBorders>
+          </w:tcPr>
+          <w:p/>
+        </w:tc>
+      </w:tr>
+      <w:tr>
+        <w:tc>
+          <w:tcPr>
+            <w:tcW w:w="880" w:type="dxa"/>
+            <w:tcBorders>
+              <w:top w:val="single" w:sz="4" w:space="0" w:color="auto"/>
+              <w:left w:val="single" w:sz="4" w:space="0" w:color="auto"/>
+              <w:bottom w:val="single" w:sz="4" w:space="0" w:color="auto"/>
+              <w:right w:val="single" w:sz="4" w:space="0" w:color="auto"/>
+            </w:tcBorders>
+          </w:tcPr>
+          <w:p>
+            <w:pPr>
+              <w:rPr>
+                <w:sz w:val="18"/>
+              </w:rPr>
+            </w:pPr>
+          </w:p>
+        </w:tc>
+        <w:tc>
+          <w:tcPr>
+            <w:tcW w:w="567" w:type="dxa"/>
+            <w:tcBorders>
+              <w:top w:val="single" w:sz="4" w:space="0" w:color="auto"/>
+              <w:left w:val="single" w:sz="4" w:space="0" w:color="auto"/>
+              <w:bottom w:val="single" w:sz="4" w:space="0" w:color="auto"/>
+              <w:right w:val="single" w:sz="4" w:space="0" w:color="auto"/>
+            </w:tcBorders>
+          </w:tcPr>
+          <w:p/>
+        </w:tc>
+        <w:tc>
+          <w:tcPr>
+            <w:tcW w:w="567" w:type="dxa"/>
+            <w:tcBorders>
+              <w:top w:val="single" w:sz="4" w:space="0" w:color="auto"/>
+              <w:left w:val="single" w:sz="4" w:space="0" w:color="auto"/>
+              <w:bottom w:val="single" w:sz="4" w:space="0" w:color="auto"/>
+              <w:right w:val="single" w:sz="4" w:space="0" w:color="auto"/>
+            </w:tcBorders>
+          </w:tcPr>
+          <w:p/>
+        </w:tc>
+        <w:tc>
+          <w:tcPr>
+            <w:tcW w:w="567" w:type="dxa"/>
+            <w:tcBorders>
+              <w:top w:val="single" w:sz="4" w:space="0" w:color="auto"/>
+              <w:left w:val="single" w:sz="4" w:space="0" w:color="auto"/>
+              <w:bottom w:val="single" w:sz="4" w:space="0" w:color="auto"/>
+              <w:right w:val="single" w:sz="4" w:space="0" w:color="auto"/>
+            </w:tcBorders>
+          </w:tcPr>
+          <w:p/>
+        </w:tc>
+        <w:tc>
+          <w:tcPr>
+            <w:tcW w:w="567" w:type="dxa"/>
+            <w:tcBorders>
+              <w:top w:val="single" w:sz="4" w:space="0" w:color="auto"/>
+              <w:left w:val="single" w:sz="4" w:space="0" w:color="auto"/>
+              <w:bottom w:val="single" w:sz="4" w:space="0" w:color="auto"/>
+              <w:right w:val="single" w:sz="4" w:space="0" w:color="auto"/>
+            </w:tcBorders>
+          </w:tcPr>
+          <w:p/>
+        </w:tc>
+        <w:tc>
+          <w:tcPr>
+            <w:tcW w:w="567" w:type="dxa"/>
+            <w:tcBorders>
+              <w:top w:val="single" w:sz="4" w:space="0" w:color="auto"/>
+              <w:left w:val="single" w:sz="4" w:space="0" w:color="auto"/>
+              <w:bottom w:val="single" w:sz="4" w:space="0" w:color="auto"/>
+              <w:right w:val="single" w:sz="4" w:space="0" w:color="auto"/>
+            </w:tcBorders>
+          </w:tcPr>
+          <w:p/>
+        </w:tc>
+        <w:tc>
+          <w:tcPr>
+            <w:tcW w:w="708" w:type="dxa"/>
+            <w:tcBorders>
+              <w:top w:val="single" w:sz="4" w:space="0" w:color="auto"/>
+              <w:left w:val="single" w:sz="4" w:space="0" w:color="auto"/>
+              <w:bottom w:val="single" w:sz="4" w:space="0" w:color="auto"/>
+              <w:right w:val="single" w:sz="4" w:space="0" w:color="auto"/>
+            </w:tcBorders>
+          </w:tcPr>
+          <w:p/>
+        </w:tc>
+      </w:tr>
+      <w:tr>
+        <w:tc>
+          <w:tcPr>
+            <w:tcW w:w="880" w:type="dxa"/>
+            <w:tcBorders>
+              <w:top w:val="single" w:sz="4" w:space="0" w:color="auto"/>
+              <w:left w:val="single" w:sz="4" w:space="0" w:color="auto"/>
+              <w:bottom w:val="single" w:sz="4" w:space="0" w:color="auto"/>
+              <w:right w:val="single" w:sz="4" w:space="0" w:color="auto"/>
+            </w:tcBorders>
+          </w:tcPr>
+          <w:p>
+            <w:pPr>
+              <w:rPr>
+                <w:sz w:val="18"/>
+              </w:rPr>
+            </w:pPr>
+          </w:p>
+        </w:tc>
+        <w:tc>
+          <w:tcPr>
+            <w:tcW w:w="567" w:type="dxa"/>
+            <w:tcBorders>
+              <w:top w:val="single" w:sz="4" w:space="0" w:color="auto"/>
+              <w:left w:val="single" w:sz="4" w:space="0" w:color="auto"/>
+              <w:bottom w:val="single" w:sz="4" w:space="0" w:color="auto"/>
+              <w:right w:val="single" w:sz="4" w:space="0" w:color="auto"/>
+            </w:tcBorders>
+          </w:tcPr>
+          <w:p/>
+        </w:tc>
+        <w:tc>
+          <w:tcPr>
+            <w:tcW w:w="567" w:type="dxa"/>
+            <w:tcBorders>
+              <w:top w:val="single" w:sz="4" w:space="0" w:color="auto"/>
+              <w:left w:val="single" w:sz="4" w:space="0" w:color="auto"/>
+              <w:bottom w:val="single" w:sz="4" w:space="0" w:color="auto"/>
+              <w:right w:val="single" w:sz="4" w:space="0" w:color="auto"/>
+            </w:tcBorders>
+          </w:tcPr>
+          <w:p/>
+        </w:tc>
+        <w:tc>
+          <w:tcPr>
+            <w:tcW w:w="567" w:type="dxa"/>
+            <w:tcBorders>
+              <w:top w:val="single" w:sz="4" w:space="0" w:color="auto"/>
+              <w:left w:val="single" w:sz="4" w:space="0" w:color="auto"/>
+              <w:bottom w:val="single" w:sz="4" w:space="0" w:color="auto"/>
+              <w:right w:val="single" w:sz="4" w:space="0" w:color="auto"/>
+            </w:tcBorders>
+          </w:tcPr>
+          <w:p/>
+        </w:tc>
+        <w:tc>
+          <w:tcPr>
+            <w:tcW w:w="567" w:type="dxa"/>
+            <w:tcBorders>
+              <w:top w:val="single" w:sz="4" w:space="0" w:color="auto"/>
+              <w:left w:val="single" w:sz="4" w:space="0" w:color="auto"/>
+              <w:bottom w:val="single" w:sz="4" w:space="0" w:color="auto"/>
+              <w:right w:val="single" w:sz="4" w:space="0" w:color="auto"/>
+            </w:tcBorders>
+          </w:tcPr>
+          <w:p/>
+        </w:tc>
+        <w:tc>
+          <w:tcPr>
+            <w:tcW w:w="567" w:type="dxa"/>
+            <w:tcBorders>
+              <w:top w:val="single" w:sz="4" w:space="0" w:color="auto"/>
+              <w:left w:val="single" w:sz="4" w:space="0" w:color="auto"/>
+              <w:bottom w:val="single" w:sz="4" w:space="0" w:color="auto"/>
+              <w:right w:val="single" w:sz="4" w:space="0" w:color="auto"/>
+            </w:tcBorders>
+          </w:tcPr>
+          <w:p/>
+        </w:tc>
+        <w:tc>
+          <w:tcPr>
+            <w:tcW w:w="708" w:type="dxa"/>
+            <w:tcBorders>
+              <w:top w:val="single" w:sz="4" w:space="0" w:color="auto"/>
+              <w:left w:val="single" w:sz="4" w:space="0" w:color="auto"/>
+              <w:bottom w:val="single" w:sz="4" w:space="0" w:color="auto"/>
+              <w:right w:val="single" w:sz="4" w:space="0" w:color="auto"/>
+            </w:tcBorders>
+          </w:tcPr>
+          <w:p/>
+        </w:tc>
+      </w:tr>
+      <w:tr>
+        <w:tc>
+          <w:tcPr>
+            <w:tcW w:w="880" w:type="dxa"/>
+            <w:tcBorders>
+              <w:top w:val="single" w:sz="4" w:space="0" w:color="auto"/>
+              <w:left w:val="single" w:sz="4" w:space="0" w:color="auto"/>
+              <w:bottom w:val="single" w:sz="4" w:space="0" w:color="auto"/>
+              <w:right w:val="single" w:sz="4" w:space="0" w:color="auto"/>
+            </w:tcBorders>
+          </w:tcPr>
+          <w:p>
+            <w:pPr>
+              <w:rPr>
+                <w:sz w:val="18"/>
+              </w:rPr>
+            </w:pPr>
+          </w:p>
+        </w:tc>
+        <w:tc>
+          <w:tcPr>
+            <w:tcW w:w="567" w:type="dxa"/>
+            <w:tcBorders>
+              <w:top w:val="single" w:sz="4" w:space="0" w:color="auto"/>
+              <w:left w:val="single" w:sz="4" w:space="0" w:color="auto"/>
+              <w:bottom w:val="single" w:sz="4" w:space="0" w:color="auto"/>
+              <w:right w:val="single" w:sz="4" w:space="0" w:color="auto"/>
+            </w:tcBorders>
+          </w:tcPr>
+          <w:p/>
+        </w:tc>
+        <w:tc>
+          <w:tcPr>
+            <w:tcW w:w="567" w:type="dxa"/>
+            <w:tcBorders>
+              <w:top w:val="single" w:sz="4" w:space="0" w:color="auto"/>
+              <w:left w:val="single" w:sz="4" w:space="0" w:color="auto"/>
+              <w:bottom w:val="single" w:sz="4" w:space="0" w:color="auto"/>
+              <w:right w:val="single" w:sz="4" w:space="0" w:color="auto"/>
+            </w:tcBorders>
+          </w:tcPr>
+          <w:p/>
+        </w:tc>
+        <w:tc>
+          <w:tcPr>
+            <w:tcW w:w="567" w:type="dxa"/>
+            <w:tcBorders>
+              <w:top w:val="single" w:sz="4" w:space="0" w:color="auto"/>
+              <w:left w:val="single" w:sz="4" w:space="0" w:color="auto"/>
+              <w:bottom w:val="single" w:sz="4" w:space="0" w:color="auto"/>
+              <w:right w:val="single" w:sz="4" w:space="0" w:color="auto"/>
+            </w:tcBorders>
+          </w:tcPr>
+          <w:p/>
+        </w:tc>
+        <w:tc>
+          <w:tcPr>
+            <w:tcW w:w="567" w:type="dxa"/>
+            <w:tcBorders>
+              <w:top w:val="single" w:sz="4" w:space="0" w:color="auto"/>
+              <w:left w:val="single" w:sz="4" w:space="0" w:color="auto"/>
+              <w:bottom w:val="single" w:sz="4" w:space="0" w:color="auto"/>
+              <w:right w:val="single" w:sz="4" w:space="0" w:color="auto"/>
+            </w:tcBorders>
+          </w:tcPr>
+          <w:p/>
+        </w:tc>
+        <w:tc>
+          <w:tcPr>
+            <w:tcW w:w="567" w:type="dxa"/>
+            <w:tcBorders>
+              <w:top w:val="single" w:sz="4" w:space="0" w:color="auto"/>
+              <w:left w:val="single" w:sz="4" w:space="0" w:color="auto"/>
+              <w:bottom w:val="single" w:sz="4" w:space="0" w:color="auto"/>
+              <w:right w:val="single" w:sz="4" w:space="0" w:color="auto"/>
+            </w:tcBorders>
+          </w:tcPr>
+          <w:p/>
+        </w:tc>
+        <w:tc>
+          <w:tcPr>
+            <w:tcW w:w="708" w:type="dxa"/>
+            <w:tcBorders>
+              <w:top w:val="single" w:sz="4" w:space="0" w:color="auto"/>
+              <w:left w:val="single" w:sz="4" w:space="0" w:color="auto"/>
+              <w:bottom w:val="single" w:sz="4" w:space="0" w:color="auto"/>
+              <w:right w:val="single" w:sz="4" w:space="0" w:color="auto"/>
+            </w:tcBorders>
+          </w:tcPr>
+          <w:p/>
+        </w:tc>
+      </w:tr>
+      <w:tr>
+        <w:tc>
+          <w:tcPr>
+            <w:tcW w:w="880" w:type="dxa"/>
+            <w:tcBorders>
+              <w:top w:val="single" w:sz="4" w:space="0" w:color="auto"/>
+              <w:left w:val="single" w:sz="4" w:space="0" w:color="auto"/>
+              <w:bottom w:val="single" w:sz="4" w:space="0" w:color="auto"/>
+              <w:right w:val="single" w:sz="4" w:space="0" w:color="auto"/>
+            </w:tcBorders>
+          </w:tcPr>
+          <w:p>
+            <w:pPr>
+              <w:rPr>
+                <w:sz w:val="18"/>
+              </w:rPr>
+            </w:pPr>
+          </w:p>
+        </w:tc>
+        <w:tc>
+          <w:tcPr>
+            <w:tcW w:w="567" w:type="dxa"/>
+            <w:tcBorders>
+              <w:top w:val="single" w:sz="4" w:space="0" w:color="auto"/>
+              <w:left w:val="single" w:sz="4" w:space="0" w:color="auto"/>
+              <w:bottom w:val="single" w:sz="4" w:space="0" w:color="auto"/>
+              <w:right w:val="single" w:sz="4" w:space="0" w:color="auto"/>
+            </w:tcBorders>
+          </w:tcPr>
+          <w:p/>
+        </w:tc>
+        <w:tc>
+          <w:tcPr>
+            <w:tcW w:w="567" w:type="dxa"/>
+            <w:tcBorders>
+              <w:top w:val="single" w:sz="4" w:space="0" w:color="auto"/>
+              <w:left w:val="single" w:sz="4" w:space="0" w:color="auto"/>
+              <w:bottom w:val="single" w:sz="4" w:space="0" w:color="auto"/>
+              <w:right w:val="single" w:sz="4" w:space="0" w:color="auto"/>
+            </w:tcBorders>
+          </w:tcPr>
+          <w:p/>
+        </w:tc>
+        <w:tc>
+          <w:tcPr>
+            <w:tcW w:w="567" w:type="dxa"/>
+            <w:tcBorders>
+              <w:top w:val="single" w:sz="4" w:space="0" w:color="auto"/>
+              <w:left w:val="single" w:sz="4" w:space="0" w:color="auto"/>
+              <w:bottom w:val="single" w:sz="4" w:space="0" w:color="auto"/>
+              <w:right w:val="single" w:sz="4" w:space="0" w:color="auto"/>
+            </w:tcBorders>
+          </w:tcPr>
+          <w:p/>
+        </w:tc>
+        <w:tc>
+          <w:tcPr>
+            <w:tcW w:w="567" w:type="dxa"/>
+            <w:tcBorders>
+              <w:top w:val="single" w:sz="4" w:space="0" w:color="auto"/>
+              <w:left w:val="single" w:sz="4" w:space="0" w:color="auto"/>
+              <w:bottom w:val="single" w:sz="4" w:space="0" w:color="auto"/>
+              <w:right w:val="single" w:sz="4" w:space="0" w:color="auto"/>
+            </w:tcBorders>
+          </w:tcPr>
+          <w:p/>
+        </w:tc>
+        <w:tc>
+          <w:tcPr>
+            <w:tcW w:w="567" w:type="dxa"/>
+            <w:tcBorders>
+              <w:top w:val="single" w:sz="4" w:space="0" w:color="auto"/>
+              <w:left w:val="single" w:sz="4" w:space="0" w:color="auto"/>
+              <w:bottom w:val="single" w:sz="4" w:space="0" w:color="auto"/>
+              <w:right w:val="single" w:sz="4" w:space="0" w:color="auto"/>
+            </w:tcBorders>
+          </w:tcPr>
+          <w:p/>
+        </w:tc>
+        <w:tc>
+          <w:tcPr>
+            <w:tcW w:w="708" w:type="dxa"/>
+            <w:tcBorders>
+              <w:top w:val="single" w:sz="4" w:space="0" w:color="auto"/>
+              <w:left w:val="single" w:sz="4" w:space="0" w:color="auto"/>
+              <w:bottom w:val="single" w:sz="4" w:space="0" w:color="auto"/>
+              <w:right w:val="single" w:sz="4" w:space="0" w:color="auto"/>
+            </w:tcBorders>
+          </w:tcPr>
+          <w:p/>
+        </w:tc>
+      </w:tr>
+      <w:tr>
+        <w:tc>
+          <w:tcPr>
+            <w:tcW w:w="880" w:type="dxa"/>
+            <w:tcBorders>
+              <w:top w:val="single" w:sz="4" w:space="0" w:color="auto"/>
+              <w:left w:val="single" w:sz="4" w:space="0" w:color="auto"/>
+              <w:bottom w:val="single" w:sz="4" w:space="0" w:color="auto"/>
+              <w:right w:val="single" w:sz="4" w:space="0" w:color="auto"/>
+            </w:tcBorders>
+          </w:tcPr>
+          <w:p>
+            <w:pPr>
+              <w:rPr>
+                <w:sz w:val="18"/>
+              </w:rPr>
+            </w:pPr>
+          </w:p>
+        </w:tc>
+        <w:tc>
+          <w:tcPr>
+            <w:tcW w:w="567" w:type="dxa"/>
+            <w:tcBorders>
+              <w:top w:val="single" w:sz="4" w:space="0" w:color="auto"/>
+              <w:left w:val="single" w:sz="4" w:space="0" w:color="auto"/>
+              <w:bottom w:val="single" w:sz="4" w:space="0" w:color="auto"/>
+              <w:right w:val="single" w:sz="4" w:space="0" w:color="auto"/>
+            </w:tcBorders>
+          </w:tcPr>
+          <w:p/>
+        </w:tc>
+        <w:tc>
+          <w:tcPr>
+            <w:tcW w:w="567" w:type="dxa"/>
+            <w:tcBorders>
+              <w:top w:val="single" w:sz="4" w:space="0" w:color="auto"/>
+              <w:left w:val="single" w:sz="4" w:space="0" w:color="auto"/>
+              <w:bottom w:val="single" w:sz="4" w:space="0" w:color="auto"/>
+              <w:right w:val="single" w:sz="4" w:space="0" w:color="auto"/>
+            </w:tcBorders>
+          </w:tcPr>
+          <w:p/>
+        </w:tc>
+        <w:tc>
+          <w:tcPr>
+            <w:tcW w:w="567" w:type="dxa"/>
+            <w:tcBorders>
+              <w:top w:val="single" w:sz="4" w:space="0" w:color="auto"/>
+              <w:left w:val="single" w:sz="4" w:space="0" w:color="auto"/>
+              <w:bottom w:val="single" w:sz="4" w:space="0" w:color="auto"/>
+              <w:right w:val="single" w:sz="4" w:space="0" w:color="auto"/>
+            </w:tcBorders>
+          </w:tcPr>
+          <w:p/>
+        </w:tc>
+        <w:tc>
+          <w:tcPr>
+            <w:tcW w:w="567" w:type="dxa"/>
+            <w:tcBorders>
+              <w:top w:val="single" w:sz="4" w:space="0" w:color="auto"/>
+              <w:left w:val="single" w:sz="4" w:space="0" w:color="auto"/>
+              <w:bottom w:val="single" w:sz="4" w:space="0" w:color="auto"/>
+              <w:right w:val="single" w:sz="4" w:space="0" w:color="auto"/>
+            </w:tcBorders>
+          </w:tcPr>
+          <w:p/>
+        </w:tc>
+        <w:tc>
+          <w:tcPr>
+            <w:tcW w:w="567" w:type="dxa"/>
+            <w:tcBorders>
+              <w:top w:val="single" w:sz="4" w:space="0" w:color="auto"/>
+              <w:left w:val="single" w:sz="4" w:space="0" w:color="auto"/>
+              <w:bottom w:val="single" w:sz="4" w:space="0" w:color="auto"/>
+              <w:right w:val="single" w:sz="4" w:space="0" w:color="auto"/>
+            </w:tcBorders>
+          </w:tcPr>
+          <w:p/>
+        </w:tc>
+        <w:tc>
+          <w:tcPr>
+            <w:tcW w:w="708" w:type="dxa"/>
+            <w:tcBorders>
+              <w:top w:val="single" w:sz="4" w:space="0" w:color="auto"/>
+              <w:left w:val="single" w:sz="4" w:space="0" w:color="auto"/>
+              <w:bottom w:val="single" w:sz="4" w:space="0" w:color="auto"/>
+              <w:right w:val="single" w:sz="4" w:space="0" w:color="auto"/>
+            </w:tcBorders>
+          </w:tcPr>
+          <w:p/>
+        </w:tc>
+      </w:tr>
+      <w:tr>
+        <w:tc>
+          <w:tcPr>
+            <w:tcW w:w="880" w:type="dxa"/>
+            <w:tcBorders>
+              <w:top w:val="single" w:sz="4" w:space="0" w:color="auto"/>
+              <w:left w:val="single" w:sz="4" w:space="0" w:color="auto"/>
+              <w:bottom w:val="single" w:sz="4" w:space="0" w:color="auto"/>
+              <w:right w:val="single" w:sz="4" w:space="0" w:color="auto"/>
+            </w:tcBorders>
+          </w:tcPr>
+          <w:p>
+            <w:pPr>
+              <w:rPr>
+                <w:sz w:val="18"/>
+              </w:rPr>
+            </w:pPr>
+          </w:p>
+        </w:tc>
+        <w:tc>
+          <w:tcPr>
+            <w:tcW w:w="567" w:type="dxa"/>
+            <w:tcBorders>
+              <w:top w:val="single" w:sz="4" w:space="0" w:color="auto"/>
+              <w:left w:val="single" w:sz="4" w:space="0" w:color="auto"/>
+              <w:bottom w:val="single" w:sz="4" w:space="0" w:color="auto"/>
+              <w:right w:val="single" w:sz="4" w:space="0" w:color="auto"/>
+            </w:tcBorders>
+          </w:tcPr>
+          <w:p/>
+        </w:tc>
+        <w:tc>
+          <w:tcPr>
+            <w:tcW w:w="567" w:type="dxa"/>
+            <w:tcBorders>
+              <w:top w:val="single" w:sz="4" w:space="0" w:color="auto"/>
+              <w:left w:val="single" w:sz="4" w:space="0" w:color="auto"/>
+              <w:bottom w:val="single" w:sz="4" w:space="0" w:color="auto"/>
+              <w:right w:val="single" w:sz="4" w:space="0" w:color="auto"/>
+            </w:tcBorders>
+          </w:tcPr>
+          <w:p/>
+        </w:tc>
+        <w:tc>
+          <w:tcPr>
+            <w:tcW w:w="567" w:type="dxa"/>
+            <w:tcBorders>
+              <w:top w:val="single" w:sz="4" w:space="0" w:color="auto"/>
+              <w:left w:val="single" w:sz="4" w:space="0" w:color="auto"/>
+              <w:bottom w:val="single" w:sz="4" w:space="0" w:color="auto"/>
+              <w:right w:val="single" w:sz="4" w:space="0" w:color="auto"/>
+            </w:tcBorders>
+          </w:tcPr>
+          <w:p/>
+        </w:tc>
+        <w:tc>
+          <w:tcPr>
+            <w:tcW w:w="567" w:type="dxa"/>
+            <w:tcBorders>
+              <w:top w:val="single" w:sz="4" w:space="0" w:color="auto"/>
+              <w:left w:val="single" w:sz="4" w:space="0" w:color="auto"/>
+              <w:bottom w:val="single" w:sz="4" w:space="0" w:color="auto"/>
+              <w:right w:val="single" w:sz="4" w:space="0" w:color="auto"/>
+            </w:tcBorders>
+          </w:tcPr>
+          <w:p/>
+        </w:tc>
+        <w:tc>
+          <w:tcPr>
+            <w:tcW w:w="567" w:type="dxa"/>
+            <w:tcBorders>
+              <w:top w:val="single" w:sz="4" w:space="0" w:color="auto"/>
+              <w:left w:val="single" w:sz="4" w:space="0" w:color="auto"/>
+              <w:bottom w:val="single" w:sz="4" w:space="0" w:color="auto"/>
+              <w:right w:val="single" w:sz="4" w:space="0" w:color="auto"/>
+            </w:tcBorders>
+          </w:tcPr>
+          <w:p/>
+        </w:tc>
+        <w:tc>
+          <w:tcPr>
+            <w:tcW w:w="708" w:type="dxa"/>
+            <w:tcBorders>
+              <w:top w:val="single" w:sz="4" w:space="0" w:color="auto"/>
+              <w:left w:val="single" w:sz="4" w:space="0" w:color="auto"/>
+              <w:bottom w:val="single" w:sz="4" w:space="0" w:color="auto"/>
+              <w:right w:val="single" w:sz="4" w:space="0" w:color="auto"/>
+            </w:tcBorders>
+          </w:tcPr>
+          <w:p/>
+        </w:tc>
+      </w:tr>
+      <w:tr>
+        <w:tc>
+          <w:tcPr>
+            <w:tcW w:w="880" w:type="dxa"/>
+            <w:tcBorders>
+              <w:top w:val="single" w:sz="4" w:space="0" w:color="auto"/>
+              <w:left w:val="single" w:sz="4" w:space="0" w:color="auto"/>
+              <w:bottom w:val="single" w:sz="4" w:space="0" w:color="auto"/>
+              <w:right w:val="single" w:sz="4" w:space="0" w:color="auto"/>
+            </w:tcBorders>
+          </w:tcPr>
+          <w:p>
+            <w:pPr>
+              <w:rPr>
+                <w:sz w:val="18"/>
+              </w:rPr>
+            </w:pPr>
+          </w:p>
+        </w:tc>
+        <w:tc>
+          <w:tcPr>
+            <w:tcW w:w="567" w:type="dxa"/>
+            <w:tcBorders>
+              <w:top w:val="single" w:sz="4" w:space="0" w:color="auto"/>
+              <w:left w:val="single" w:sz="4" w:space="0" w:color="auto"/>
+              <w:bottom w:val="single" w:sz="4" w:space="0" w:color="auto"/>
+              <w:right w:val="single" w:sz="4" w:space="0" w:color="auto"/>
+            </w:tcBorders>
+          </w:tcPr>
+          <w:p/>
+        </w:tc>
+        <w:tc>
+          <w:tcPr>
+            <w:tcW w:w="567" w:type="dxa"/>
+            <w:tcBorders>
+              <w:top w:val="single" w:sz="4" w:space="0" w:color="auto"/>
+              <w:left w:val="single" w:sz="4" w:space="0" w:color="auto"/>
+              <w:bottom w:val="single" w:sz="4" w:space="0" w:color="auto"/>
+              <w:right w:val="single" w:sz="4" w:space="0" w:color="auto"/>
+            </w:tcBorders>
+          </w:tcPr>
+          <w:p/>
+        </w:tc>
+        <w:tc>
+          <w:tcPr>
+            <w:tcW w:w="567" w:type="dxa"/>
+            <w:tcBorders>
+              <w:top w:val="single" w:sz="4" w:space="0" w:color="auto"/>
+              <w:left w:val="single" w:sz="4" w:space="0" w:color="auto"/>
+              <w:bottom w:val="single" w:sz="4" w:space="0" w:color="auto"/>
+              <w:right w:val="single" w:sz="4" w:space="0" w:color="auto"/>
+            </w:tcBorders>
+          </w:tcPr>
+          <w:p/>
+        </w:tc>
+        <w:tc>
+          <w:tcPr>
+            <w:tcW w:w="567" w:type="dxa"/>
+            <w:tcBorders>
+              <w:top w:val="single" w:sz="4" w:space="0" w:color="auto"/>
+              <w:left w:val="single" w:sz="4" w:space="0" w:color="auto"/>
+              <w:bottom w:val="single" w:sz="4" w:space="0" w:color="auto"/>
+              <w:right w:val="single" w:sz="4" w:space="0" w:color="auto"/>
+            </w:tcBorders>
+          </w:tcPr>
+          <w:p/>
+        </w:tc>
+        <w:tc>
+          <w:tcPr>
+            <w:tcW w:w="567" w:type="dxa"/>
+            <w:tcBorders>
+              <w:top w:val="single" w:sz="4" w:space="0" w:color="auto"/>
+              <w:left w:val="single" w:sz="4" w:space="0" w:color="auto"/>
+              <w:bottom w:val="single" w:sz="4" w:space="0" w:color="auto"/>
+              <w:right w:val="single" w:sz="4" w:space="0" w:color="auto"/>
+            </w:tcBorders>
+          </w:tcPr>
+          <w:p/>
+        </w:tc>
+        <w:tc>
+          <w:tcPr>
+            <w:tcW w:w="708" w:type="dxa"/>
+            <w:tcBorders>
+              <w:top w:val="single" w:sz="4" w:space="0" w:color="auto"/>
+              <w:left w:val="single" w:sz="4" w:space="0" w:color="auto"/>
+              <w:bottom w:val="single" w:sz="4" w:space="0" w:color="auto"/>
+              <w:right w:val="single" w:sz="4" w:space="0" w:color="auto"/>
+            </w:tcBorders>
+          </w:tcPr>
+          <w:p/>
+        </w:tc>
+      </w:tr>
+      <w:tr>
+        <w:tc>
+          <w:tcPr>
+            <w:tcW w:w="880" w:type="dxa"/>
+            <w:tcBorders>
+              <w:top w:val="single" w:sz="4" w:space="0" w:color="auto"/>
+              <w:left w:val="single" w:sz="4" w:space="0" w:color="auto"/>
+              <w:bottom w:val="single" w:sz="4" w:space="0" w:color="auto"/>
+              <w:right w:val="single" w:sz="4" w:space="0" w:color="auto"/>
+            </w:tcBorders>
+          </w:tcPr>
+          <w:p>
+            <w:pPr>
+              <w:rPr>
+                <w:sz w:val="18"/>
+              </w:rPr>
+            </w:pPr>
+          </w:p>
+        </w:tc>
+        <w:tc>
+          <w:tcPr>
+            <w:tcW w:w="567" w:type="dxa"/>
+            <w:tcBorders>
+              <w:top w:val="single" w:sz="4" w:space="0" w:color="auto"/>
+              <w:left w:val="single" w:sz="4" w:space="0" w:color="auto"/>
+              <w:bottom w:val="single" w:sz="4" w:space="0" w:color="auto"/>
+              <w:right w:val="single" w:sz="4" w:space="0" w:color="auto"/>
+            </w:tcBorders>
+          </w:tcPr>
+          <w:p/>
+        </w:tc>
+        <w:tc>
+          <w:tcPr>
+            <w:tcW w:w="567" w:type="dxa"/>
+            <w:tcBorders>
+              <w:top w:val="single" w:sz="4" w:space="0" w:color="auto"/>
+              <w:left w:val="single" w:sz="4" w:space="0" w:color="auto"/>
+              <w:bottom w:val="single" w:sz="4" w:space="0" w:color="auto"/>
+              <w:right w:val="single" w:sz="4" w:space="0" w:color="auto"/>
+            </w:tcBorders>
+          </w:tcPr>
+          <w:p/>
+        </w:tc>
+        <w:tc>
+          <w:tcPr>
+            <w:tcW w:w="567" w:type="dxa"/>
+            <w:tcBorders>
+              <w:top w:val="single" w:sz="4" w:space="0" w:color="auto"/>
+              <w:left w:val="single" w:sz="4" w:space="0" w:color="auto"/>
+              <w:bottom w:val="single" w:sz="4" w:space="0" w:color="auto"/>
+              <w:right w:val="single" w:sz="4" w:space="0" w:color="auto"/>
+            </w:tcBorders>
+          </w:tcPr>
+          <w:p/>
+        </w:tc>
+        <w:tc>
+          <w:tcPr>
+            <w:tcW w:w="567" w:type="dxa"/>
+            <w:tcBorders>
+              <w:top w:val="single" w:sz="4" w:space="0" w:color="auto"/>
+              <w:left w:val="single" w:sz="4" w:space="0" w:color="auto"/>
+              <w:bottom w:val="single" w:sz="4" w:space="0" w:color="auto"/>
+              <w:right w:val="single" w:sz="4" w:space="0" w:color="auto"/>
+            </w:tcBorders>
+          </w:tcPr>
+          <w:p/>
+        </w:tc>
+        <w:tc>
+          <w:tcPr>
+            <w:tcW w:w="567" w:type="dxa"/>
+            <w:tcBorders>
+              <w:top w:val="single" w:sz="4" w:space="0" w:color="auto"/>
+              <w:left w:val="single" w:sz="4" w:space="0" w:color="auto"/>
+              <w:bottom w:val="single" w:sz="4" w:space="0" w:color="auto"/>
+              <w:right w:val="single" w:sz="4" w:space="0" w:color="auto"/>
+            </w:tcBorders>
+          </w:tcPr>
+          <w:p/>
+        </w:tc>
+        <w:tc>
+          <w:tcPr>
+            <w:tcW w:w="708" w:type="dxa"/>
+            <w:tcBorders>
+              <w:top w:val="single" w:sz="4" w:space="0" w:color="auto"/>
+              <w:left w:val="single" w:sz="4" w:space="0" w:color="auto"/>
+              <w:bottom w:val="single" w:sz="4" w:space="0" w:color="auto"/>
+              <w:right w:val="single" w:sz="4" w:space="0" w:color="auto"/>
+            </w:tcBorders>
+          </w:tcPr>
+          <w:p/>
+        </w:tc>
+      </w:tr>
+      <w:tr>
+        <w:tc>
+          <w:tcPr>
+            <w:tcW w:w="880" w:type="dxa"/>
+            <w:tcBorders>
+              <w:top w:val="single" w:sz="4" w:space="0" w:color="auto"/>
+              <w:left w:val="single" w:sz="4" w:space="0" w:color="auto"/>
+              <w:bottom w:val="single" w:sz="4" w:space="0" w:color="auto"/>
+              <w:right w:val="single" w:sz="4" w:space="0" w:color="auto"/>
+            </w:tcBorders>
+          </w:tcPr>
+          <w:p>
+            <w:pPr>
+              <w:rPr>
+                <w:sz w:val="18"/>
+              </w:rPr>
+            </w:pPr>
+          </w:p>
+        </w:tc>
+        <w:tc>
+          <w:tcPr>
+            <w:tcW w:w="567" w:type="dxa"/>
+            <w:tcBorders>
+              <w:top w:val="single" w:sz="4" w:space="0" w:color="auto"/>
+              <w:left w:val="single" w:sz="4" w:space="0" w:color="auto"/>
+              <w:bottom w:val="single" w:sz="4" w:space="0" w:color="auto"/>
+              <w:right w:val="single" w:sz="4" w:space="0" w:color="auto"/>
+            </w:tcBorders>
+          </w:tcPr>
+          <w:p/>
+        </w:tc>
+        <w:tc>
+          <w:tcPr>
+            <w:tcW w:w="567" w:type="dxa"/>
+            <w:tcBorders>
+              <w:top w:val="single" w:sz="4" w:space="0" w:color="auto"/>
+              <w:left w:val="single" w:sz="4" w:space="0" w:color="auto"/>
+              <w:bottom w:val="single" w:sz="4" w:space="0" w:color="auto"/>
+              <w:right w:val="single" w:sz="4" w:space="0" w:color="auto"/>
+            </w:tcBorders>
+          </w:tcPr>
+          <w:p/>
+        </w:tc>
+        <w:tc>
+          <w:tcPr>
+            <w:tcW w:w="567" w:type="dxa"/>
+            <w:tcBorders>
+              <w:top w:val="single" w:sz="4" w:space="0" w:color="auto"/>
+              <w:left w:val="single" w:sz="4" w:space="0" w:color="auto"/>
+              <w:bottom w:val="single" w:sz="4" w:space="0" w:color="auto"/>
+              <w:right w:val="single" w:sz="4" w:space="0" w:color="auto"/>
+            </w:tcBorders>
+          </w:tcPr>
+          <w:p/>
+        </w:tc>
+        <w:tc>
+          <w:tcPr>
+            <w:tcW w:w="567" w:type="dxa"/>
+            <w:tcBorders>
+              <w:top w:val="single" w:sz="4" w:space="0" w:color="auto"/>
+              <w:left w:val="single" w:sz="4" w:space="0" w:color="auto"/>
+              <w:bottom w:val="single" w:sz="4" w:space="0" w:color="auto"/>
+              <w:right w:val="single" w:sz="4" w:space="0" w:color="auto"/>
+            </w:tcBorders>
+          </w:tcPr>
+          <w:p/>
+        </w:tc>
+        <w:tc>
+          <w:tcPr>
+            <w:tcW w:w="567" w:type="dxa"/>
+            <w:tcBorders>
+              <w:top w:val="single" w:sz="4" w:space="0" w:color="auto"/>
+              <w:left w:val="single" w:sz="4" w:space="0" w:color="auto"/>
+              <w:bottom w:val="single" w:sz="4" w:space="0" w:color="auto"/>
+              <w:right w:val="single" w:sz="4" w:space="0" w:color="auto"/>
+            </w:tcBorders>
+          </w:tcPr>
+          <w:p/>
         </w:tc>
         <w:tc>
           <w:tcPr>
@@ -21327,6 +22091,28 @@
     </w:p>
     <w:p>
       <w:pPr>
+        <w:rPr>
+          <w:lang w:eastAsia="da-DK"/>
+        </w:rPr>
+      </w:pPr>
+      <w:r>
+        <w:rPr>
+          <w:lang w:eastAsia="da-DK"/>
+        </w:rPr>
+        <w:lastRenderedPageBreak/>
+        <w:t xml:space="preserve">Fig. xx illustrerer testresultaterne fra hver testdeltager og testopgave i henhold til vores målelige krav (se afsnit 5.2 eller for en mere konkretiseret oversigt se afsnit A.5). </w:t>
+      </w:r>
+      <w:r>
+        <w:rPr>
+          <w:lang w:eastAsia="da-DK"/>
+        </w:rPr>
+        <w:t>”Gennemførsel” og ”minimum af spild” er således vurderet af testlederen, mens brugertilfredsheden er baseret på testdeltagerens gennemsnittelige vurdering af de fem påstande formuleret i førnævnte afsnit.</w:t>
+      </w:r>
+      <w:bookmarkStart w:id="1" w:name="_GoBack"/>
+      <w:bookmarkEnd w:id="1"/>
+    </w:p>
+    <w:p>
+      <w:pPr>
         <w:pStyle w:val="Heading1"/>
         <w:rPr>
           <w:rFonts w:asciiTheme="minorHAnsi" w:eastAsia="Times New Roman" w:hAnsiTheme="minorHAnsi" w:cs="Times New Roman"/>
@@ -21340,7 +22126,6 @@
           <w:rFonts w:asciiTheme="minorHAnsi" w:eastAsia="Times New Roman" w:hAnsiTheme="minorHAnsi"/>
           <w:lang w:eastAsia="da-DK"/>
         </w:rPr>
-        <w:lastRenderedPageBreak/>
         <w:t xml:space="preserve">C.8 </w:t>
       </w:r>
       <w:r>
@@ -21407,6 +22192,7 @@
           <w:rFonts w:eastAsia="Times New Roman" w:cs="Times New Roman"/>
           <w:lang w:eastAsia="da-DK"/>
         </w:rPr>
+        <w:lastRenderedPageBreak/>
         <w:t>Vigtigst af alt</w:t>
       </w:r>
       <w:r>
@@ -21477,6 +22263,56 @@
     </w:sectPr>
   </w:body>
 </w:document>
+</file>
+
+<file path=word/endnotes.xml><?xml version="1.0" encoding="utf-8"?>
+<w:endnotes xmlns:wpc="http://schemas.microsoft.com/office/word/2010/wordprocessingCanvas" xmlns:mc="http://schemas.openxmlformats.org/markup-compatibility/2006" xmlns:o="urn:schemas-microsoft-com:office:office" xmlns:r="http://schemas.openxmlformats.org/officeDocument/2006/relationships" xmlns:m="http://schemas.openxmlformats.org/officeDocument/2006/math" xmlns:v="urn:schemas-microsoft-com:vml" xmlns:wp14="http://schemas.microsoft.com/office/word/2010/wordprocessingDrawing" xmlns:wp="http://schemas.openxmlformats.org/drawingml/2006/wordprocessingDrawing" xmlns:w10="urn:schemas-microsoft-com:office:word" xmlns:w="http://schemas.openxmlformats.org/wordprocessingml/2006/main" xmlns:w14="http://schemas.microsoft.com/office/word/2010/wordml" xmlns:w15="http://schemas.microsoft.com/office/word/2012/wordml" xmlns:wpg="http://schemas.microsoft.com/office/word/2010/wordprocessingGroup" xmlns:wpi="http://schemas.microsoft.com/office/word/2010/wordprocessingInk" xmlns:wne="http://schemas.microsoft.com/office/word/2006/wordml" xmlns:wps="http://schemas.microsoft.com/office/word/2010/wordprocessingShape" mc:Ignorable="w14 w15 wp14">
+  <w:endnote w:type="separator" w:id="-1">
+    <w:p>
+      <w:pPr>
+        <w:spacing w:after="0" w:line="240" w:lineRule="auto"/>
+      </w:pPr>
+      <w:r>
+        <w:separator/>
+      </w:r>
+    </w:p>
+  </w:endnote>
+  <w:endnote w:type="continuationSeparator" w:id="0">
+    <w:p>
+      <w:pPr>
+        <w:spacing w:after="0" w:line="240" w:lineRule="auto"/>
+      </w:pPr>
+      <w:r>
+        <w:continuationSeparator/>
+      </w:r>
+    </w:p>
+  </w:endnote>
+</w:endnotes>
+</file>
+
+<file path=word/footnotes.xml><?xml version="1.0" encoding="utf-8"?>
+<w:footnotes xmlns:wpc="http://schemas.microsoft.com/office/word/2010/wordprocessingCanvas" xmlns:mc="http://schemas.openxmlformats.org/markup-compatibility/2006" xmlns:o="urn:schemas-microsoft-com:office:office" xmlns:r="http://schemas.openxmlformats.org/officeDocument/2006/relationships" xmlns:m="http://schemas.openxmlformats.org/officeDocument/2006/math" xmlns:v="urn:schemas-microsoft-com:vml" xmlns:wp14="http://schemas.microsoft.com/office/word/2010/wordprocessingDrawing" xmlns:wp="http://schemas.openxmlformats.org/drawingml/2006/wordprocessingDrawing" xmlns:w10="urn:schemas-microsoft-com:office:word" xmlns:w="http://schemas.openxmlformats.org/wordprocessingml/2006/main" xmlns:w14="http://schemas.microsoft.com/office/word/2010/wordml" xmlns:w15="http://schemas.microsoft.com/office/word/2012/wordml" xmlns:wpg="http://schemas.microsoft.com/office/word/2010/wordprocessingGroup" xmlns:wpi="http://schemas.microsoft.com/office/word/2010/wordprocessingInk" xmlns:wne="http://schemas.microsoft.com/office/word/2006/wordml" xmlns:wps="http://schemas.microsoft.com/office/word/2010/wordprocessingShape" mc:Ignorable="w14 w15 wp14">
+  <w:footnote w:type="separator" w:id="-1">
+    <w:p>
+      <w:pPr>
+        <w:spacing w:after="0" w:line="240" w:lineRule="auto"/>
+      </w:pPr>
+      <w:r>
+        <w:separator/>
+      </w:r>
+    </w:p>
+  </w:footnote>
+  <w:footnote w:type="continuationSeparator" w:id="0">
+    <w:p>
+      <w:pPr>
+        <w:spacing w:after="0" w:line="240" w:lineRule="auto"/>
+      </w:pPr>
+      <w:r>
+        <w:continuationSeparator/>
+      </w:r>
+    </w:p>
+  </w:footnote>
+</w:footnotes>
 </file>
 
 <file path=word/numbering.xml><?xml version="1.0" encoding="utf-8"?>
@@ -26709,7 +27545,7 @@
 </file>
 
 <file path=customXml/itemProps1.xml><?xml version="1.0" encoding="utf-8"?>
-<ds:datastoreItem xmlns:ds="http://schemas.openxmlformats.org/officeDocument/2006/customXml" ds:itemID="{46786764-96E7-4CE9-8222-2037FA994FD8}">
+<ds:datastoreItem xmlns:ds="http://schemas.openxmlformats.org/officeDocument/2006/customXml" ds:itemID="{2CCD3B96-76BA-470E-AE18-ACF2BBDC4F5C}">
   <ds:schemaRefs>
     <ds:schemaRef ds:uri="http://schemas.openxmlformats.org/officeDocument/2006/bibliography"/>
   </ds:schemaRefs>

</xml_diff>

<commit_message>
Bachelor rapport is in da house
-||-
</commit_message>
<xml_diff>
--- a/Usability_rapport_1.docx
+++ b/Usability_rapport_1.docx
@@ -3752,7 +3752,7 @@
                 <v:shape id="_x0000_i1025" type="#_x0000_t75" style="width:371.25pt;height:91.5pt" o:ole="">
                   <v:imagedata r:id="rId13" o:title=""/>
                 </v:shape>
-                <o:OLEObject Type="Embed" ProgID="PBrush" ShapeID="_x0000_i1025" DrawAspect="Content" ObjectID="_1526727202" r:id="rId14"/>
+                <o:OLEObject Type="Embed" ProgID="PBrush" ShapeID="_x0000_i1025" DrawAspect="Content" ObjectID="_1526799101" r:id="rId14"/>
               </w:object>
             </w:r>
           </w:p>
@@ -3925,7 +3925,7 @@
                 <v:shape id="_x0000_i1026" type="#_x0000_t75" style="width:373.5pt;height:73.5pt" o:ole="">
                   <v:imagedata r:id="rId15" o:title=""/>
                 </v:shape>
-                <o:OLEObject Type="Embed" ProgID="PBrush" ShapeID="_x0000_i1026" DrawAspect="Content" ObjectID="_1526727203" r:id="rId16"/>
+                <o:OLEObject Type="Embed" ProgID="PBrush" ShapeID="_x0000_i1026" DrawAspect="Content" ObjectID="_1526799102" r:id="rId16"/>
               </w:object>
             </w:r>
           </w:p>
@@ -4275,7 +4275,7 @@
                 <v:shape id="_x0000_i1027" type="#_x0000_t75" style="width:186.75pt;height:114.75pt" o:ole="">
                   <v:imagedata r:id="rId17" o:title=""/>
                 </v:shape>
-                <o:OLEObject Type="Embed" ProgID="PBrush" ShapeID="_x0000_i1027" DrawAspect="Content" ObjectID="_1526727204" r:id="rId18"/>
+                <o:OLEObject Type="Embed" ProgID="PBrush" ShapeID="_x0000_i1027" DrawAspect="Content" ObjectID="_1526799103" r:id="rId18"/>
               </w:object>
             </w:r>
           </w:p>
@@ -4445,7 +4445,7 @@
                 <v:shape id="_x0000_i1028" type="#_x0000_t75" style="width:375pt;height:45pt" o:ole="">
                   <v:imagedata r:id="rId19" o:title=""/>
                 </v:shape>
-                <o:OLEObject Type="Embed" ProgID="PBrush" ShapeID="_x0000_i1028" DrawAspect="Content" ObjectID="_1526727205" r:id="rId20"/>
+                <o:OLEObject Type="Embed" ProgID="PBrush" ShapeID="_x0000_i1028" DrawAspect="Content" ObjectID="_1526799104" r:id="rId20"/>
               </w:object>
             </w:r>
           </w:p>
@@ -4836,7 +4836,7 @@
                 <v:shape id="_x0000_i1029" type="#_x0000_t75" style="width:121.5pt;height:42.75pt" o:ole="">
                   <v:imagedata r:id="rId21" o:title=""/>
                 </v:shape>
-                <o:OLEObject Type="Embed" ProgID="PBrush" ShapeID="_x0000_i1029" DrawAspect="Content" ObjectID="_1526727206" r:id="rId22"/>
+                <o:OLEObject Type="Embed" ProgID="PBrush" ShapeID="_x0000_i1029" DrawAspect="Content" ObjectID="_1526799105" r:id="rId22"/>
               </w:object>
             </w:r>
           </w:p>
@@ -5041,7 +5041,13 @@
               <w:rPr>
                 <w:color w:val="44546A" w:themeColor="text2"/>
               </w:rPr>
-              <w:t>Log ud-knappen er nemt at finde</w:t>
+              <w:t>Log ud-knappen er nem</w:t>
+            </w:r>
+            <w:r>
+              <w:rPr>
+                <w:color w:val="44546A" w:themeColor="text2"/>
+              </w:rPr>
+              <w:t xml:space="preserve"> at finde</w:t>
             </w:r>
           </w:p>
           <w:p>
@@ -5088,14 +5094,16 @@
             </w:pPr>
             <w:r>
               <w:rPr>
+                <w:rFonts w:cs="Arial"/>
                 <w:noProof/>
+                <w:color w:val="000000"/>
                 <w:lang w:eastAsia="da-DK"/>
               </w:rPr>
               <w:drawing>
-                <wp:inline distT="0" distB="0" distL="0" distR="0" wp14:anchorId="4AE39E8B" wp14:editId="19461DC7">
-                  <wp:extent cx="235432" cy="243840"/>
-                  <wp:effectExtent l="0" t="0" r="0" b="3810"/>
-                  <wp:docPr id="150" name="Picture 150"/>
+                <wp:inline distT="0" distB="0" distL="0" distR="0" wp14:anchorId="3272B78F" wp14:editId="75F8A50A">
+                  <wp:extent cx="266700" cy="240889"/>
+                  <wp:effectExtent l="0" t="0" r="0" b="6985"/>
+                  <wp:docPr id="3" name="Picture 3"/>
                   <wp:cNvGraphicFramePr>
                     <a:graphicFrameLocks xmlns:a="http://schemas.openxmlformats.org/drawingml/2006/main" noChangeAspect="1"/>
                   </wp:cNvGraphicFramePr>
@@ -5103,23 +5111,36 @@
                     <a:graphicData uri="http://schemas.openxmlformats.org/drawingml/2006/picture">
                       <pic:pic xmlns:pic="http://schemas.openxmlformats.org/drawingml/2006/picture">
                         <pic:nvPicPr>
-                          <pic:cNvPr id="1" name=""/>
-                          <pic:cNvPicPr/>
+                          <pic:cNvPr id="0" name="Picture 2"/>
+                          <pic:cNvPicPr>
+                            <a:picLocks noChangeAspect="1" noChangeArrowheads="1"/>
+                          </pic:cNvPicPr>
                         </pic:nvPicPr>
                         <pic:blipFill>
-                          <a:blip r:embed="rId10"/>
+                          <a:blip r:embed="rId11">
+                            <a:extLst>
+                              <a:ext uri="{28A0092B-C50C-407E-A947-70E740481C1C}">
+                                <a14:useLocalDpi xmlns:a14="http://schemas.microsoft.com/office/drawing/2010/main" val="0"/>
+                              </a:ext>
+                            </a:extLst>
+                          </a:blip>
+                          <a:srcRect/>
                           <a:stretch>
                             <a:fillRect/>
                           </a:stretch>
                         </pic:blipFill>
-                        <pic:spPr>
+                        <pic:spPr bwMode="auto">
                           <a:xfrm>
                             <a:off x="0" y="0"/>
-                            <a:ext cx="241639" cy="250268"/>
+                            <a:ext cx="271869" cy="245558"/>
                           </a:xfrm>
                           <a:prstGeom prst="rect">
                             <a:avLst/>
                           </a:prstGeom>
+                          <a:noFill/>
+                          <a:ln>
+                            <a:noFill/>
+                          </a:ln>
                         </pic:spPr>
                       </pic:pic>
                     </a:graphicData>
@@ -5152,7 +5173,15 @@
               <w:spacing w:before="240" w:after="120"/>
             </w:pPr>
             <w:r>
-              <w:t>Fire deltagere prøvede at logge ind før de havde oprettet en bruger, da de ikke så muligheden for at oprette projekt til at starte med, og ignorerede at der stod ”Log ind”. Overseelsen kan muligvis også skyldes den store mængde tekst lige nedenunder.</w:t>
+              <w:t xml:space="preserve">Fire deltagere prøvede </w:t>
+            </w:r>
+            <w:r>
+              <w:t xml:space="preserve">flere gange </w:t>
+            </w:r>
+            <w:bookmarkStart w:id="1" w:name="_GoBack"/>
+            <w:bookmarkEnd w:id="1"/>
+            <w:r>
+              <w:t>at logge ind før de havde oprettet en bruger, da de ikke så muligheden for at oprette projekt til at starte med, og ignorerede at der stod ”Log ind”. Overseelsen kan muligvis også skyldes den store mængde tekst lige nedenunder.</w:t>
             </w:r>
           </w:p>
           <w:p>
@@ -5179,7 +5208,7 @@
                 <v:shape id="_x0000_i1030" type="#_x0000_t75" style="width:308.25pt;height:214.5pt" o:ole="">
                   <v:imagedata r:id="rId23" o:title=""/>
                 </v:shape>
-                <o:OLEObject Type="Embed" ProgID="PBrush" ShapeID="_x0000_i1030" DrawAspect="Content" ObjectID="_1526727207" r:id="rId24"/>
+                <o:OLEObject Type="Embed" ProgID="PBrush" ShapeID="_x0000_i1030" DrawAspect="Content" ObjectID="_1526799106" r:id="rId24"/>
               </w:object>
             </w:r>
           </w:p>
@@ -22108,8 +22137,6 @@
         </w:rPr>
         <w:t>”Gennemførsel” og ”minimum af spild” er således vurderet af testlederen, mens brugertilfredsheden er baseret på testdeltagerens gennemsnittelige vurdering af de fem påstande formuleret i førnævnte afsnit.</w:t>
       </w:r>
-      <w:bookmarkStart w:id="1" w:name="_GoBack"/>
-      <w:bookmarkEnd w:id="1"/>
     </w:p>
     <w:p>
       <w:pPr>
@@ -27545,7 +27572,7 @@
 </file>
 
 <file path=customXml/itemProps1.xml><?xml version="1.0" encoding="utf-8"?>
-<ds:datastoreItem xmlns:ds="http://schemas.openxmlformats.org/officeDocument/2006/customXml" ds:itemID="{2CCD3B96-76BA-470E-AE18-ACF2BBDC4F5C}">
+<ds:datastoreItem xmlns:ds="http://schemas.openxmlformats.org/officeDocument/2006/customXml" ds:itemID="{5D4E17BA-02A4-49A1-B103-4963AB29A89E}">
   <ds:schemaRefs>
     <ds:schemaRef ds:uri="http://schemas.openxmlformats.org/officeDocument/2006/bibliography"/>
   </ds:schemaRefs>

</xml_diff>